<commit_message>
To match the new ARM Compute Library version 17.06
</commit_message>
<xml_diff>
--- a/docs/caffeOnACL_release_notes_0_2_0.docx
+++ b/docs/caffeOnACL_release_notes_0_2_0.docx
@@ -1305,7 +1305,7 @@
           <w:r>
             <w:fldChar w:fldCharType="separate"/>
           </w:r>
-          <w:hyperlink w:anchor="_Toc484175989" w:history="1">
+          <w:hyperlink w:anchor="_Toc486713328" w:history="1">
             <w:r>
               <w:rPr>
                 <w:rStyle w:val="a7"/>
@@ -1347,7 +1347,7 @@
                 <w:noProof/>
                 <w:webHidden/>
               </w:rPr>
-              <w:instrText xml:space="preserve"> PAGEREF _Toc484175989 \h </w:instrText>
+              <w:instrText xml:space="preserve"> PAGEREF _Toc486713328 \h </w:instrText>
             </w:r>
             <w:r>
               <w:rPr>
@@ -1388,7 +1388,7 @@
               <w:noProof/>
             </w:rPr>
           </w:pPr>
-          <w:hyperlink w:anchor="_Toc484175990" w:history="1">
+          <w:hyperlink w:anchor="_Toc486713329" w:history="1">
             <w:r>
               <w:rPr>
                 <w:rStyle w:val="a7"/>
@@ -1430,7 +1430,7 @@
                 <w:noProof/>
                 <w:webHidden/>
               </w:rPr>
-              <w:instrText xml:space="preserve"> PAGEREF _Toc484175990 \h </w:instrText>
+              <w:instrText xml:space="preserve"> PAGEREF _Toc486713329 \h </w:instrText>
             </w:r>
             <w:r>
               <w:rPr>
@@ -1471,7 +1471,7 @@
               <w:noProof/>
             </w:rPr>
           </w:pPr>
-          <w:hyperlink w:anchor="_Toc484175991" w:history="1">
+          <w:hyperlink w:anchor="_Toc486713330" w:history="1">
             <w:r>
               <w:rPr>
                 <w:rStyle w:val="a7"/>
@@ -1513,7 +1513,7 @@
                 <w:noProof/>
                 <w:webHidden/>
               </w:rPr>
-              <w:instrText xml:space="preserve"> PAGEREF _Toc484175991 \h </w:instrText>
+              <w:instrText xml:space="preserve"> PAGEREF _Toc486713330 \h </w:instrText>
             </w:r>
             <w:r>
               <w:rPr>
@@ -1554,7 +1554,7 @@
               <w:noProof/>
             </w:rPr>
           </w:pPr>
-          <w:hyperlink w:anchor="_Toc484175992" w:history="1">
+          <w:hyperlink w:anchor="_Toc486713331" w:history="1">
             <w:r>
               <w:rPr>
                 <w:rStyle w:val="a7"/>
@@ -1596,7 +1596,7 @@
                 <w:noProof/>
                 <w:webHidden/>
               </w:rPr>
-              <w:instrText xml:space="preserve"> PAGEREF _Toc484175992 \h </w:instrText>
+              <w:instrText xml:space="preserve"> PAGEREF _Toc486713331 \h </w:instrText>
             </w:r>
             <w:r>
               <w:rPr>
@@ -1637,7 +1637,7 @@
               <w:noProof/>
             </w:rPr>
           </w:pPr>
-          <w:hyperlink w:anchor="_Toc484175993" w:history="1">
+          <w:hyperlink w:anchor="_Toc486713332" w:history="1">
             <w:r>
               <w:rPr>
                 <w:rStyle w:val="a7"/>
@@ -1679,7 +1679,7 @@
                 <w:noProof/>
                 <w:webHidden/>
               </w:rPr>
-              <w:instrText xml:space="preserve"> PAGEREF _Toc484175993 \h </w:instrText>
+              <w:instrText xml:space="preserve"> PAGEREF _Toc486713332 \h </w:instrText>
             </w:r>
             <w:r>
               <w:rPr>
@@ -1720,7 +1720,7 @@
               <w:noProof/>
             </w:rPr>
           </w:pPr>
-          <w:hyperlink w:anchor="_Toc484175994" w:history="1">
+          <w:hyperlink w:anchor="_Toc486713333" w:history="1">
             <w:r>
               <w:rPr>
                 <w:rStyle w:val="a7"/>
@@ -1762,7 +1762,7 @@
                 <w:noProof/>
                 <w:webHidden/>
               </w:rPr>
-              <w:instrText xml:space="preserve"> PAGEREF _Toc484175994 \h </w:instrText>
+              <w:instrText xml:space="preserve"> PAGEREF _Toc486713333 \h </w:instrText>
             </w:r>
             <w:r>
               <w:rPr>
@@ -1803,7 +1803,7 @@
               <w:noProof/>
             </w:rPr>
           </w:pPr>
-          <w:hyperlink w:anchor="_Toc484175995" w:history="1">
+          <w:hyperlink w:anchor="_Toc486713334" w:history="1">
             <w:r>
               <w:rPr>
                 <w:rStyle w:val="a7"/>
@@ -1845,7 +1845,7 @@
                 <w:noProof/>
                 <w:webHidden/>
               </w:rPr>
-              <w:instrText xml:space="preserve"> PAGEREF _Toc484175995 \h </w:instrText>
+              <w:instrText xml:space="preserve"> PAGEREF _Toc486713334 \h </w:instrText>
             </w:r>
             <w:r>
               <w:rPr>
@@ -1886,7 +1886,7 @@
               <w:noProof/>
             </w:rPr>
           </w:pPr>
-          <w:hyperlink w:anchor="_Toc484175996" w:history="1">
+          <w:hyperlink w:anchor="_Toc486713335" w:history="1">
             <w:r>
               <w:rPr>
                 <w:rStyle w:val="a7"/>
@@ -1928,7 +1928,7 @@
                 <w:noProof/>
                 <w:webHidden/>
               </w:rPr>
-              <w:instrText xml:space="preserve"> PAGEREF _Toc484175996 \h </w:instrText>
+              <w:instrText xml:space="preserve"> PAGEREF _Toc486713335 \h </w:instrText>
             </w:r>
             <w:r>
               <w:rPr>
@@ -1969,7 +1969,7 @@
               <w:noProof/>
             </w:rPr>
           </w:pPr>
-          <w:hyperlink w:anchor="_Toc484175997" w:history="1">
+          <w:hyperlink w:anchor="_Toc486713336" w:history="1">
             <w:r>
               <w:rPr>
                 <w:rStyle w:val="a7"/>
@@ -1996,7 +1996,7 @@
                 <w:noProof/>
                 <w:webHidden/>
               </w:rPr>
-              <w:instrText xml:space="preserve"> PAGEREF _Toc484175997 \h </w:instrText>
+              <w:instrText xml:space="preserve"> PAGEREF _Toc486713336 \h </w:instrText>
             </w:r>
             <w:r>
               <w:rPr>
@@ -2037,7 +2037,7 @@
               <w:noProof/>
             </w:rPr>
           </w:pPr>
-          <w:hyperlink w:anchor="_Toc484175998" w:history="1">
+          <w:hyperlink w:anchor="_Toc486713337" w:history="1">
             <w:r>
               <w:rPr>
                 <w:rStyle w:val="a7"/>
@@ -2064,7 +2064,7 @@
                 <w:noProof/>
                 <w:webHidden/>
               </w:rPr>
-              <w:instrText xml:space="preserve"> PAGEREF _Toc484175998 \h </w:instrText>
+              <w:instrText xml:space="preserve"> PAGEREF _Toc486713337 \h </w:instrText>
             </w:r>
             <w:r>
               <w:rPr>
@@ -2105,7 +2105,7 @@
               <w:noProof/>
             </w:rPr>
           </w:pPr>
-          <w:hyperlink w:anchor="_Toc484175999" w:history="1">
+          <w:hyperlink w:anchor="_Toc486713338" w:history="1">
             <w:r>
               <w:rPr>
                 <w:rStyle w:val="a7"/>
@@ -2147,7 +2147,7 @@
                 <w:noProof/>
                 <w:webHidden/>
               </w:rPr>
-              <w:instrText xml:space="preserve"> PAGEREF _Toc484175999 \h </w:instrText>
+              <w:instrText xml:space="preserve"> PAGEREF _Toc486713338 \h </w:instrText>
             </w:r>
             <w:r>
               <w:rPr>
@@ -2188,7 +2188,7 @@
               <w:noProof/>
             </w:rPr>
           </w:pPr>
-          <w:hyperlink w:anchor="_Toc484176000" w:history="1">
+          <w:hyperlink w:anchor="_Toc486713339" w:history="1">
             <w:r>
               <w:rPr>
                 <w:rStyle w:val="a7"/>
@@ -2215,7 +2215,7 @@
                 <w:noProof/>
                 <w:webHidden/>
               </w:rPr>
-              <w:instrText xml:space="preserve"> PAGEREF _Toc484176000 \h </w:instrText>
+              <w:instrText xml:space="preserve"> PAGEREF _Toc486713339 \h </w:instrText>
             </w:r>
             <w:r>
               <w:rPr>
@@ -2256,13 +2256,13 @@
               <w:noProof/>
             </w:rPr>
           </w:pPr>
-          <w:hyperlink w:anchor="_Toc484176001" w:history="1">
+          <w:hyperlink w:anchor="_Toc486713340" w:history="1">
             <w:r>
               <w:rPr>
                 <w:rStyle w:val="a7"/>
                 <w:noProof/>
               </w:rPr>
-              <w:t>2.7.1 The details of the changes</w:t>
+              <w:t>2.7.2 The details of the changes</w:t>
             </w:r>
             <w:r>
               <w:rPr>
@@ -2283,7 +2283,7 @@
                 <w:noProof/>
                 <w:webHidden/>
               </w:rPr>
-              <w:instrText xml:space="preserve"> PAGEREF _Toc484176001 \h </w:instrText>
+              <w:instrText xml:space="preserve"> PAGEREF _Toc486713340 \h </w:instrText>
             </w:r>
             <w:r>
               <w:rPr>
@@ -2303,7 +2303,7 @@
                 <w:noProof/>
                 <w:webHidden/>
               </w:rPr>
-              <w:t>4</w:t>
+              <w:t>5</w:t>
             </w:r>
             <w:r>
               <w:rPr>
@@ -2324,7 +2324,7 @@
               <w:noProof/>
             </w:rPr>
           </w:pPr>
-          <w:hyperlink w:anchor="_Toc484176002" w:history="1">
+          <w:hyperlink w:anchor="_Toc486713341" w:history="1">
             <w:r>
               <w:rPr>
                 <w:rStyle w:val="a7"/>
@@ -2366,7 +2366,7 @@
                 <w:noProof/>
                 <w:webHidden/>
               </w:rPr>
-              <w:instrText xml:space="preserve"> PAGEREF _Toc484176002 \h </w:instrText>
+              <w:instrText xml:space="preserve"> PAGEREF _Toc486713341 \h </w:instrText>
             </w:r>
             <w:r>
               <w:rPr>
@@ -2386,7 +2386,7 @@
                 <w:noProof/>
                 <w:webHidden/>
               </w:rPr>
-              <w:t>6</w:t>
+              <w:t>7</w:t>
             </w:r>
             <w:r>
               <w:rPr>
@@ -2408,7 +2408,7 @@
               <w:noProof/>
             </w:rPr>
           </w:pPr>
-          <w:hyperlink w:anchor="_Toc484176003" w:history="1">
+          <w:hyperlink w:anchor="_Toc486713342" w:history="1">
             <w:r>
               <w:rPr>
                 <w:rStyle w:val="a7"/>
@@ -2448,7 +2448,7 @@
                 <w:noProof/>
                 <w:webHidden/>
               </w:rPr>
-              <w:instrText xml:space="preserve"> PAGEREF _Toc484176003 \h </w:instrText>
+              <w:instrText xml:space="preserve"> PAGEREF _Toc486713342 \h </w:instrText>
             </w:r>
             <w:r>
               <w:rPr>
@@ -2468,7 +2468,7 @@
                 <w:noProof/>
                 <w:webHidden/>
               </w:rPr>
-              <w:t>6</w:t>
+              <w:t>7</w:t>
             </w:r>
             <w:r>
               <w:rPr>
@@ -2490,7 +2490,7 @@
               <w:noProof/>
             </w:rPr>
           </w:pPr>
-          <w:hyperlink w:anchor="_Toc484176004" w:history="1">
+          <w:hyperlink w:anchor="_Toc486713343" w:history="1">
             <w:r>
               <w:rPr>
                 <w:rStyle w:val="a7"/>
@@ -2530,7 +2530,7 @@
                 <w:noProof/>
                 <w:webHidden/>
               </w:rPr>
-              <w:instrText xml:space="preserve"> PAGEREF _Toc484176004 \h </w:instrText>
+              <w:instrText xml:space="preserve"> PAGEREF _Toc486713343 \h </w:instrText>
             </w:r>
             <w:r>
               <w:rPr>
@@ -2588,7 +2588,7 @@
       </w:pPr>
       <w:bookmarkStart w:id="0" w:name="_Toc477782719"/>
       <w:bookmarkStart w:id="1" w:name="_Toc478735718"/>
-      <w:bookmarkStart w:id="2" w:name="_Toc484175989"/>
+      <w:bookmarkStart w:id="2" w:name="_Toc486713328"/>
       <w:r>
         <w:rPr>
           <w:rFonts w:hint="eastAsia"/>
@@ -2665,7 +2665,7 @@
       </w:pPr>
       <w:bookmarkStart w:id="3" w:name="_Toc477782721"/>
       <w:bookmarkStart w:id="4" w:name="_Toc478735719"/>
-      <w:bookmarkStart w:id="5" w:name="_Toc484175990"/>
+      <w:bookmarkStart w:id="5" w:name="_Toc486713329"/>
       <w:r>
         <w:t>2</w:t>
       </w:r>
@@ -2703,7 +2703,7 @@
       </w:pPr>
       <w:bookmarkStart w:id="6" w:name="_Toc477782722"/>
       <w:bookmarkStart w:id="7" w:name="_Toc478735720"/>
-      <w:bookmarkStart w:id="8" w:name="_Toc484175991"/>
+      <w:bookmarkStart w:id="8" w:name="_Toc486713330"/>
       <w:r>
         <w:rPr>
           <w:rFonts w:hint="eastAsia"/>
@@ -2801,13 +2801,41 @@
         <w:rPr>
           <w:rFonts w:hint="eastAsia"/>
         </w:rPr>
-        <w:t xml:space="preserve">/home/firefly/ComputeLibrary </w:t>
-      </w:r>
+        <w:t>/home/firefly/</w:t>
+      </w:r>
+      <w:proofErr w:type="spellStart"/>
       <w:r>
         <w:rPr>
           <w:rFonts w:hint="eastAsia"/>
         </w:rPr>
-        <w:t xml:space="preserve">(git clone </w:t>
+        <w:t>ComputeLibrary</w:t>
+      </w:r>
+      <w:proofErr w:type="spellEnd"/>
+      <w:r>
+        <w:rPr>
+          <w:rFonts w:hint="eastAsia"/>
+        </w:rPr>
+        <w:t xml:space="preserve"> </w:t>
+      </w:r>
+      <w:r>
+        <w:rPr>
+          <w:rFonts w:hint="eastAsia"/>
+        </w:rPr>
+        <w:t>(</w:t>
+      </w:r>
+      <w:proofErr w:type="spellStart"/>
+      <w:r>
+        <w:rPr>
+          <w:rFonts w:hint="eastAsia"/>
+        </w:rPr>
+        <w:t>git</w:t>
+      </w:r>
+      <w:proofErr w:type="spellEnd"/>
+      <w:r>
+        <w:rPr>
+          <w:rFonts w:hint="eastAsia"/>
+        </w:rPr>
+        <w:t xml:space="preserve"> clone </w:t>
       </w:r>
       <w:hyperlink r:id="rId11" w:history="1">
         <w:r>
@@ -2830,11 +2858,19 @@
         </w:rPr>
         <w:t>(</w:t>
       </w:r>
+      <w:proofErr w:type="spellStart"/>
       <w:r>
         <w:rPr>
           <w:rFonts w:hint="eastAsia"/>
         </w:rPr>
-        <w:t>arm_compute v17.05</w:t>
+        <w:t>arm_compute</w:t>
+      </w:r>
+      <w:proofErr w:type="spellEnd"/>
+      <w:r>
+        <w:rPr>
+          <w:rFonts w:hint="eastAsia"/>
+        </w:rPr>
+        <w:t xml:space="preserve"> v17.05</w:t>
       </w:r>
       <w:r>
         <w:rPr>
@@ -2848,8 +2884,16 @@
         <w:rPr>
           <w:rFonts w:hint="eastAsia"/>
         </w:rPr>
-        <w:t xml:space="preserve">   Caffe</w:t>
-      </w:r>
+        <w:t xml:space="preserve">   </w:t>
+      </w:r>
+      <w:proofErr w:type="spellStart"/>
+      <w:r>
+        <w:rPr>
+          <w:rFonts w:hint="eastAsia"/>
+        </w:rPr>
+        <w:t>Caffe</w:t>
+      </w:r>
+      <w:proofErr w:type="spellEnd"/>
       <w:r>
         <w:rPr>
           <w:rFonts w:hint="eastAsia"/>
@@ -2860,13 +2904,43 @@
         <w:rPr>
           <w:rFonts w:hint="eastAsia"/>
         </w:rPr>
-        <w:t xml:space="preserve">/home/firefly/caffeOnACL  </w:t>
-      </w:r>
+        <w:t>/home/firefly/</w:t>
+      </w:r>
+      <w:proofErr w:type="spellStart"/>
+      <w:proofErr w:type="gramStart"/>
       <w:r>
         <w:rPr>
           <w:rFonts w:hint="eastAsia"/>
         </w:rPr>
-        <w:t xml:space="preserve">(git clone </w:t>
+        <w:t>caffeOnACL</w:t>
+      </w:r>
+      <w:proofErr w:type="spellEnd"/>
+      <w:r>
+        <w:rPr>
+          <w:rFonts w:hint="eastAsia"/>
+        </w:rPr>
+        <w:t xml:space="preserve">  </w:t>
+      </w:r>
+      <w:r>
+        <w:rPr>
+          <w:rFonts w:hint="eastAsia"/>
+        </w:rPr>
+        <w:t>(</w:t>
+      </w:r>
+      <w:proofErr w:type="spellStart"/>
+      <w:proofErr w:type="gramEnd"/>
+      <w:r>
+        <w:rPr>
+          <w:rFonts w:hint="eastAsia"/>
+        </w:rPr>
+        <w:t>git</w:t>
+      </w:r>
+      <w:proofErr w:type="spellEnd"/>
+      <w:r>
+        <w:rPr>
+          <w:rFonts w:hint="eastAsia"/>
+        </w:rPr>
+        <w:t xml:space="preserve"> clone </w:t>
       </w:r>
       <w:hyperlink r:id="rId12" w:history="1">
         <w:r>
@@ -2898,7 +2972,15 @@
     </w:p>
     <w:p>
       <w:r>
-        <w:t xml:space="preserve">   Googletest:</w:t>
+        <w:t xml:space="preserve">   </w:t>
+      </w:r>
+      <w:proofErr w:type="spellStart"/>
+      <w:r>
+        <w:t>Googletest</w:t>
+      </w:r>
+      <w:proofErr w:type="spellEnd"/>
+      <w:r>
+        <w:t>:</w:t>
       </w:r>
       <w:r>
         <w:t xml:space="preserve">   </w:t>
@@ -2907,20 +2989,30 @@
         <w:rPr>
           <w:rFonts w:hint="eastAsia"/>
         </w:rPr>
-        <w:t>/home/firefly/googletest</w:t>
-      </w:r>
+        <w:t>/home/firefly/</w:t>
+      </w:r>
+      <w:proofErr w:type="spellStart"/>
+      <w:r>
+        <w:rPr>
+          <w:rFonts w:hint="eastAsia"/>
+        </w:rPr>
+        <w:t>googletest</w:t>
+      </w:r>
+      <w:proofErr w:type="spellEnd"/>
       <w:r>
         <w:t xml:space="preserve"> </w:t>
       </w:r>
       <w:r>
         <w:t>(</w:t>
       </w:r>
+      <w:proofErr w:type="spellStart"/>
       <w:r>
         <w:rPr>
           <w:rFonts w:hint="eastAsia"/>
         </w:rPr>
         <w:t>git</w:t>
       </w:r>
+      <w:proofErr w:type="spellEnd"/>
       <w:r>
         <w:t xml:space="preserve"> clone </w:t>
       </w:r>
@@ -2938,7 +3030,7 @@
           <w:sz w:val="28"/>
         </w:rPr>
       </w:pPr>
-      <w:bookmarkStart w:id="9" w:name="_Toc484175992"/>
+      <w:bookmarkStart w:id="9" w:name="_Toc486713331"/>
       <w:r>
         <w:rPr>
           <w:rFonts w:hint="eastAsia"/>
@@ -2970,75 +3062,348 @@
     </w:p>
     <w:p>
       <w:r>
-        <w:t xml:space="preserve">   sudo apt-get update -y</w:t>
+        <w:t xml:space="preserve">   </w:t>
+      </w:r>
+      <w:proofErr w:type="spellStart"/>
+      <w:proofErr w:type="gramStart"/>
+      <w:r>
+        <w:t>sudo</w:t>
+      </w:r>
+      <w:proofErr w:type="spellEnd"/>
+      <w:proofErr w:type="gramEnd"/>
+      <w:r>
+        <w:t xml:space="preserve"> apt-get update -y</w:t>
       </w:r>
     </w:p>
     <w:p>
       <w:r>
-        <w:t xml:space="preserve">   sudo apt-get upgrade -y</w:t>
+        <w:t xml:space="preserve">   </w:t>
+      </w:r>
+      <w:proofErr w:type="spellStart"/>
+      <w:proofErr w:type="gramStart"/>
+      <w:r>
+        <w:t>sudo</w:t>
+      </w:r>
+      <w:proofErr w:type="spellEnd"/>
+      <w:proofErr w:type="gramEnd"/>
+      <w:r>
+        <w:t xml:space="preserve"> apt-get upgrade -y</w:t>
       </w:r>
     </w:p>
     <w:p>
       <w:r>
-        <w:t xml:space="preserve">   sudo apt-get install build-essential -y</w:t>
+        <w:t xml:space="preserve">   </w:t>
+      </w:r>
+      <w:proofErr w:type="spellStart"/>
+      <w:proofErr w:type="gramStart"/>
+      <w:r>
+        <w:t>sudo</w:t>
+      </w:r>
+      <w:proofErr w:type="spellEnd"/>
+      <w:proofErr w:type="gramEnd"/>
+      <w:r>
+        <w:t xml:space="preserve"> apt-get install build-essential -y</w:t>
       </w:r>
     </w:p>
     <w:p>
       <w:r>
-        <w:t xml:space="preserve">   sudo apt-get install -y pkg-config automake autoconf</w:t>
-      </w:r>
+        <w:t xml:space="preserve">   </w:t>
+      </w:r>
+      <w:proofErr w:type="spellStart"/>
+      <w:proofErr w:type="gramStart"/>
+      <w:r>
+        <w:t>sudo</w:t>
+      </w:r>
+      <w:proofErr w:type="spellEnd"/>
+      <w:proofErr w:type="gramEnd"/>
+      <w:r>
+        <w:t xml:space="preserve"> apt-get install -y </w:t>
+      </w:r>
+      <w:proofErr w:type="spellStart"/>
+      <w:r>
+        <w:t>pkg-config</w:t>
+      </w:r>
+      <w:proofErr w:type="spellEnd"/>
+      <w:r>
+        <w:t xml:space="preserve"> </w:t>
+      </w:r>
+      <w:proofErr w:type="spellStart"/>
+      <w:r>
+        <w:t>automake</w:t>
+      </w:r>
+      <w:proofErr w:type="spellEnd"/>
+      <w:r>
+        <w:t xml:space="preserve"> </w:t>
+      </w:r>
+      <w:proofErr w:type="spellStart"/>
+      <w:r>
+        <w:t>autoconf</w:t>
+      </w:r>
+      <w:proofErr w:type="spellEnd"/>
     </w:p>
     <w:p>
       <w:r>
-        <w:t xml:space="preserve">   sudo apt-get install libprotobuf-dev libleveldb-dev libsnappy-dev libhdf5-serial-dev protobuf-compiler -y</w:t>
+        <w:t xml:space="preserve">   </w:t>
+      </w:r>
+      <w:proofErr w:type="spellStart"/>
+      <w:proofErr w:type="gramStart"/>
+      <w:r>
+        <w:t>sudo</w:t>
+      </w:r>
+      <w:proofErr w:type="spellEnd"/>
+      <w:proofErr w:type="gramEnd"/>
+      <w:r>
+        <w:t xml:space="preserve"> apt-get install </w:t>
+      </w:r>
+      <w:proofErr w:type="spellStart"/>
+      <w:r>
+        <w:t>libprotobuf</w:t>
+      </w:r>
+      <w:proofErr w:type="spellEnd"/>
+      <w:r>
+        <w:t xml:space="preserve">-dev </w:t>
+      </w:r>
+      <w:proofErr w:type="spellStart"/>
+      <w:r>
+        <w:t>libleveldb</w:t>
+      </w:r>
+      <w:proofErr w:type="spellEnd"/>
+      <w:r>
+        <w:t xml:space="preserve">-dev </w:t>
+      </w:r>
+      <w:proofErr w:type="spellStart"/>
+      <w:r>
+        <w:t>libsnappy</w:t>
+      </w:r>
+      <w:proofErr w:type="spellEnd"/>
+      <w:r>
+        <w:t xml:space="preserve">-dev libhdf5-serial-dev </w:t>
+      </w:r>
+      <w:proofErr w:type="spellStart"/>
+      <w:r>
+        <w:t>protobuf</w:t>
+      </w:r>
+      <w:proofErr w:type="spellEnd"/>
+      <w:r>
+        <w:t>-compiler -y</w:t>
       </w:r>
     </w:p>
     <w:p>
       <w:r>
-        <w:t xml:space="preserve">   sudo apt-get install libatlas-base-dev -y</w:t>
+        <w:t xml:space="preserve">   </w:t>
+      </w:r>
+      <w:proofErr w:type="spellStart"/>
+      <w:proofErr w:type="gramStart"/>
+      <w:r>
+        <w:t>sudo</w:t>
+      </w:r>
+      <w:proofErr w:type="spellEnd"/>
+      <w:proofErr w:type="gramEnd"/>
+      <w:r>
+        <w:t xml:space="preserve"> apt-get install </w:t>
+      </w:r>
+      <w:proofErr w:type="spellStart"/>
+      <w:r>
+        <w:t>libatlas</w:t>
+      </w:r>
+      <w:proofErr w:type="spellEnd"/>
+      <w:r>
+        <w:t>-base-dev -y</w:t>
       </w:r>
     </w:p>
     <w:p>
       <w:r>
-        <w:t xml:space="preserve">   sudo apt-get install --no-install-recommends libboost-all-dev -y</w:t>
+        <w:t xml:space="preserve">   </w:t>
+      </w:r>
+      <w:proofErr w:type="spellStart"/>
+      <w:proofErr w:type="gramStart"/>
+      <w:r>
+        <w:t>sudo</w:t>
+      </w:r>
+      <w:proofErr w:type="spellEnd"/>
+      <w:proofErr w:type="gramEnd"/>
+      <w:r>
+        <w:t xml:space="preserve"> apt-get install --no-install-recommends </w:t>
+      </w:r>
+      <w:proofErr w:type="spellStart"/>
+      <w:r>
+        <w:t>libboost</w:t>
+      </w:r>
+      <w:proofErr w:type="spellEnd"/>
+      <w:r>
+        <w:t>-all-dev -y</w:t>
       </w:r>
     </w:p>
     <w:p>
       <w:r>
-        <w:t xml:space="preserve">   sudo apt-get install libgflags-dev libgoogle-glog-dev liblmdb-dev -y</w:t>
+        <w:t xml:space="preserve">   </w:t>
+      </w:r>
+      <w:proofErr w:type="spellStart"/>
+      <w:proofErr w:type="gramStart"/>
+      <w:r>
+        <w:t>sudo</w:t>
+      </w:r>
+      <w:proofErr w:type="spellEnd"/>
+      <w:proofErr w:type="gramEnd"/>
+      <w:r>
+        <w:t xml:space="preserve"> apt-get install </w:t>
+      </w:r>
+      <w:proofErr w:type="spellStart"/>
+      <w:r>
+        <w:t>libgflags</w:t>
+      </w:r>
+      <w:proofErr w:type="spellEnd"/>
+      <w:r>
+        <w:t xml:space="preserve">-dev </w:t>
+      </w:r>
+      <w:proofErr w:type="spellStart"/>
+      <w:r>
+        <w:t>libgoogle</w:t>
+      </w:r>
+      <w:proofErr w:type="spellEnd"/>
+      <w:r>
+        <w:t>-</w:t>
+      </w:r>
+      <w:proofErr w:type="spellStart"/>
+      <w:r>
+        <w:t>glog</w:t>
+      </w:r>
+      <w:proofErr w:type="spellEnd"/>
+      <w:r>
+        <w:t xml:space="preserve">-dev </w:t>
+      </w:r>
+      <w:proofErr w:type="spellStart"/>
+      <w:r>
+        <w:t>liblmdb</w:t>
+      </w:r>
+      <w:proofErr w:type="spellEnd"/>
+      <w:r>
+        <w:t>-dev -y</w:t>
       </w:r>
     </w:p>
     <w:p>
       <w:r>
-        <w:t xml:space="preserve">   sudo apt-get install libopencv-dev -y</w:t>
+        <w:t xml:space="preserve">   </w:t>
+      </w:r>
+      <w:proofErr w:type="spellStart"/>
+      <w:proofErr w:type="gramStart"/>
+      <w:r>
+        <w:t>sudo</w:t>
+      </w:r>
+      <w:proofErr w:type="spellEnd"/>
+      <w:proofErr w:type="gramEnd"/>
+      <w:r>
+        <w:t xml:space="preserve"> apt-get install </w:t>
+      </w:r>
+      <w:proofErr w:type="spellStart"/>
+      <w:r>
+        <w:t>libopencv</w:t>
+      </w:r>
+      <w:proofErr w:type="spellEnd"/>
+      <w:r>
+        <w:t>-dev -y</w:t>
       </w:r>
     </w:p>
     <w:p>
       <w:r>
-        <w:t xml:space="preserve">   sudo apt-get install python-pip python-dev -y</w:t>
+        <w:t xml:space="preserve">   </w:t>
+      </w:r>
+      <w:proofErr w:type="spellStart"/>
+      <w:proofErr w:type="gramStart"/>
+      <w:r>
+        <w:t>sudo</w:t>
+      </w:r>
+      <w:proofErr w:type="spellEnd"/>
+      <w:proofErr w:type="gramEnd"/>
+      <w:r>
+        <w:t xml:space="preserve"> apt-get install python-pip python-dev -y</w:t>
       </w:r>
     </w:p>
     <w:p>
       <w:r>
-        <w:t xml:space="preserve">   sudo apt-get install -y python-numpy python-scipy</w:t>
-      </w:r>
+        <w:t xml:space="preserve">   </w:t>
+      </w:r>
+      <w:proofErr w:type="spellStart"/>
+      <w:proofErr w:type="gramStart"/>
+      <w:r>
+        <w:t>sudo</w:t>
+      </w:r>
+      <w:proofErr w:type="spellEnd"/>
+      <w:proofErr w:type="gramEnd"/>
+      <w:r>
+        <w:t xml:space="preserve"> apt-get install -y python-</w:t>
+      </w:r>
+      <w:proofErr w:type="spellStart"/>
+      <w:r>
+        <w:t>numpy</w:t>
+      </w:r>
+      <w:proofErr w:type="spellEnd"/>
+      <w:r>
+        <w:t xml:space="preserve"> python-</w:t>
+      </w:r>
+      <w:proofErr w:type="spellStart"/>
+      <w:r>
+        <w:t>scipy</w:t>
+      </w:r>
+      <w:proofErr w:type="spellEnd"/>
     </w:p>
     <w:p>
       <w:r>
-        <w:t xml:space="preserve">   pip install --upgrade pip</w:t>
+        <w:t xml:space="preserve">   </w:t>
+      </w:r>
+      <w:proofErr w:type="gramStart"/>
+      <w:r>
+        <w:t>pip</w:t>
+      </w:r>
+      <w:proofErr w:type="gramEnd"/>
+      <w:r>
+        <w:t xml:space="preserve"> install --upgrade pip</w:t>
       </w:r>
     </w:p>
     <w:p>
       <w:r>
-        <w:t xml:space="preserve">   sudo apt-get install scons –y</w:t>
+        <w:t xml:space="preserve">   </w:t>
+      </w:r>
+      <w:proofErr w:type="spellStart"/>
+      <w:proofErr w:type="gramStart"/>
+      <w:r>
+        <w:t>sudo</w:t>
+      </w:r>
+      <w:proofErr w:type="spellEnd"/>
+      <w:proofErr w:type="gramEnd"/>
+      <w:r>
+        <w:t xml:space="preserve"> apt-get install </w:t>
+      </w:r>
+      <w:proofErr w:type="spellStart"/>
+      <w:r>
+        <w:t>scons</w:t>
+      </w:r>
+      <w:proofErr w:type="spellEnd"/>
+      <w:r>
+        <w:t xml:space="preserve"> –y</w:t>
       </w:r>
     </w:p>
     <w:p>
       <w:pPr>
         <w:ind w:firstLineChars="150" w:firstLine="315"/>
       </w:pPr>
-      <w:r>
-        <w:t xml:space="preserve">sudo apt-get install git </w:t>
+      <w:proofErr w:type="spellStart"/>
+      <w:proofErr w:type="gramStart"/>
+      <w:r>
+        <w:t>sudo</w:t>
+      </w:r>
+      <w:proofErr w:type="spellEnd"/>
+      <w:proofErr w:type="gramEnd"/>
+      <w:r>
+        <w:t xml:space="preserve"> apt-get install </w:t>
+      </w:r>
+      <w:proofErr w:type="spellStart"/>
+      <w:r>
+        <w:t>git</w:t>
+      </w:r>
+      <w:proofErr w:type="spellEnd"/>
+      <w:r>
+        <w:t xml:space="preserve"> </w:t>
       </w:r>
       <w:r>
         <w:t>–</w:t>
@@ -3064,7 +3429,7 @@
           <w:sz w:val="28"/>
         </w:rPr>
       </w:pPr>
-      <w:bookmarkStart w:id="10" w:name="_Toc484175993"/>
+      <w:bookmarkStart w:id="10" w:name="_Toc486713332"/>
       <w:r>
         <w:rPr>
           <w:rFonts w:hint="eastAsia"/>
@@ -3108,9 +3473,19 @@
         </w:rPr>
         <w:t xml:space="preserve"> </w:t>
       </w:r>
-      <w:r>
-        <w:t>cd /home/firefly/ComputeLibrary</w:t>
-      </w:r>
+      <w:proofErr w:type="gramStart"/>
+      <w:r>
+        <w:t>cd</w:t>
+      </w:r>
+      <w:proofErr w:type="gramEnd"/>
+      <w:r>
+        <w:t xml:space="preserve"> /home/firefly/</w:t>
+      </w:r>
+      <w:proofErr w:type="spellStart"/>
+      <w:r>
+        <w:t>ComputeLibrary</w:t>
+      </w:r>
+      <w:proofErr w:type="spellEnd"/>
     </w:p>
     <w:p>
       <w:r>
@@ -3150,7 +3525,23 @@
         <w:t>#</w:t>
       </w:r>
       <w:r>
-        <w:t>aarch64-linux-gnu-gcc opencl-1.2-stubs/opencl_stubs.c -Iinclude -shared -o build/libOpenCL.so</w:t>
+        <w:t>aarch64-linux-gnu-gcc opencl-1.2-stubs/</w:t>
+      </w:r>
+      <w:proofErr w:type="spellStart"/>
+      <w:r>
+        <w:t>opencl_stubs.c</w:t>
+      </w:r>
+      <w:proofErr w:type="spellEnd"/>
+      <w:r>
+        <w:t xml:space="preserve"> -</w:t>
+      </w:r>
+      <w:proofErr w:type="spellStart"/>
+      <w:r>
+        <w:t>Iinclude</w:t>
+      </w:r>
+      <w:proofErr w:type="spellEnd"/>
+      <w:r>
+        <w:t xml:space="preserve"> -shared -o build/libOpenCL.so</w:t>
       </w:r>
     </w:p>
     <w:p>
@@ -3166,19 +3557,76 @@
       <w:r>
         <w:t xml:space="preserve"> </w:t>
       </w:r>
-      <w:r>
-        <w:t>pip install sub</w:t>
+      <w:proofErr w:type="gramStart"/>
+      <w:r>
+        <w:t>pip</w:t>
+      </w:r>
+      <w:proofErr w:type="gramEnd"/>
+      <w:r>
+        <w:t xml:space="preserve"> install </w:t>
+      </w:r>
+      <w:proofErr w:type="spellStart"/>
+      <w:r>
+        <w:t>sub</w:t>
       </w:r>
       <w:r>
         <w:t>process</w:t>
       </w:r>
+      <w:proofErr w:type="spellEnd"/>
     </w:p>
     <w:p>
       <w:r>
         <w:t xml:space="preserve">  </w:t>
       </w:r>
-      <w:r>
-        <w:t>scons Werror=1 -j8 debug=0 asserts=1 neon=1 opencl=1 embed_kernels=1 os=linux arch=arm64-v8a</w:t>
+      <w:proofErr w:type="spellStart"/>
+      <w:proofErr w:type="gramStart"/>
+      <w:r>
+        <w:t>scons</w:t>
+      </w:r>
+      <w:proofErr w:type="spellEnd"/>
+      <w:proofErr w:type="gramEnd"/>
+      <w:r>
+        <w:t xml:space="preserve"> </w:t>
+      </w:r>
+      <w:proofErr w:type="spellStart"/>
+      <w:r>
+        <w:t>Werror</w:t>
+      </w:r>
+      <w:proofErr w:type="spellEnd"/>
+      <w:r>
+        <w:t xml:space="preserve">=1 -j8 debug=0 asserts=1 neon=1 </w:t>
+      </w:r>
+      <w:proofErr w:type="spellStart"/>
+      <w:r>
+        <w:t>opencl</w:t>
+      </w:r>
+      <w:proofErr w:type="spellEnd"/>
+      <w:r>
+        <w:t xml:space="preserve">=1 </w:t>
+      </w:r>
+      <w:proofErr w:type="spellStart"/>
+      <w:r>
+        <w:t>embed_kernels</w:t>
+      </w:r>
+      <w:proofErr w:type="spellEnd"/>
+      <w:r>
+        <w:t xml:space="preserve">=1 </w:t>
+      </w:r>
+      <w:proofErr w:type="spellStart"/>
+      <w:r>
+        <w:t>os</w:t>
+      </w:r>
+      <w:proofErr w:type="spellEnd"/>
+      <w:r>
+        <w:t>=</w:t>
+      </w:r>
+      <w:proofErr w:type="spellStart"/>
+      <w:r>
+        <w:t>linux</w:t>
+      </w:r>
+      <w:proofErr w:type="spellEnd"/>
+      <w:r>
+        <w:t xml:space="preserve"> arch=arm64-v8a</w:t>
       </w:r>
     </w:p>
     <w:p>
@@ -3188,7 +3636,7 @@
           <w:sz w:val="28"/>
         </w:rPr>
       </w:pPr>
-      <w:bookmarkStart w:id="11" w:name="_Toc484175994"/>
+      <w:bookmarkStart w:id="11" w:name="_Toc486713333"/>
       <w:r>
         <w:rPr>
           <w:rFonts w:hint="eastAsia"/>
@@ -3210,6 +3658,7 @@
         </w:rPr>
         <w:t xml:space="preserve">Compile </w:t>
       </w:r>
+      <w:proofErr w:type="spellStart"/>
       <w:r>
         <w:rPr>
           <w:rFonts w:hint="eastAsia"/>
@@ -3218,6 +3667,7 @@
         <w:t>Caffe</w:t>
       </w:r>
       <w:bookmarkEnd w:id="11"/>
+      <w:proofErr w:type="spellEnd"/>
     </w:p>
     <w:p>
       <w:r>
@@ -3226,23 +3676,72 @@
         </w:rPr>
         <w:t xml:space="preserve">  </w:t>
       </w:r>
-      <w:r>
-        <w:t>cd /home/firefly/caffeOnACL</w:t>
-      </w:r>
+      <w:proofErr w:type="gramStart"/>
+      <w:r>
+        <w:t>cd</w:t>
+      </w:r>
+      <w:proofErr w:type="gramEnd"/>
+      <w:r>
+        <w:t xml:space="preserve"> /home/firefly/</w:t>
+      </w:r>
+      <w:proofErr w:type="spellStart"/>
+      <w:r>
+        <w:t>caffeOnACL</w:t>
+      </w:r>
+      <w:proofErr w:type="spellEnd"/>
     </w:p>
     <w:p>
       <w:r>
-        <w:t xml:space="preserve">  cp Makefile.config.acl Makefile.config</w:t>
-      </w:r>
+        <w:t xml:space="preserve">  </w:t>
+      </w:r>
+      <w:proofErr w:type="spellStart"/>
+      <w:proofErr w:type="gramStart"/>
+      <w:r>
+        <w:t>cp</w:t>
+      </w:r>
+      <w:proofErr w:type="spellEnd"/>
+      <w:proofErr w:type="gramEnd"/>
+      <w:r>
+        <w:t xml:space="preserve"> </w:t>
+      </w:r>
+      <w:proofErr w:type="spellStart"/>
+      <w:r>
+        <w:t>Makefile.config.acl</w:t>
+      </w:r>
+      <w:proofErr w:type="spellEnd"/>
+      <w:r>
+        <w:t xml:space="preserve"> </w:t>
+      </w:r>
+      <w:proofErr w:type="spellStart"/>
+      <w:r>
+        <w:t>Makefile.config</w:t>
+      </w:r>
+      <w:proofErr w:type="spellEnd"/>
     </w:p>
     <w:p>
       <w:r>
-        <w:t xml:space="preserve">  make all</w:t>
+        <w:t xml:space="preserve">  </w:t>
+      </w:r>
+      <w:proofErr w:type="gramStart"/>
+      <w:r>
+        <w:t>make</w:t>
+      </w:r>
+      <w:proofErr w:type="gramEnd"/>
+      <w:r>
+        <w:t xml:space="preserve"> all</w:t>
       </w:r>
     </w:p>
     <w:p>
       <w:r>
-        <w:t xml:space="preserve">  make distribute</w:t>
+        <w:t xml:space="preserve">  </w:t>
+      </w:r>
+      <w:proofErr w:type="gramStart"/>
+      <w:r>
+        <w:t>make</w:t>
+      </w:r>
+      <w:proofErr w:type="gramEnd"/>
+      <w:r>
+        <w:t xml:space="preserve"> distribute</w:t>
       </w:r>
     </w:p>
     <w:p>
@@ -3252,7 +3751,7 @@
           <w:sz w:val="28"/>
         </w:rPr>
       </w:pPr>
-      <w:bookmarkStart w:id="12" w:name="_Toc484175995"/>
+      <w:bookmarkStart w:id="12" w:name="_Toc486713334"/>
       <w:r>
         <w:rPr>
           <w:rFonts w:hint="eastAsia"/>
@@ -3304,15 +3803,28 @@
         <w:t xml:space="preserve">  </w:t>
       </w:r>
       <w:r>
-        <w:t># compile the gtest libraries</w:t>
+        <w:t xml:space="preserve"># compile the </w:t>
+      </w:r>
+      <w:proofErr w:type="spellStart"/>
+      <w:r>
+        <w:t>gtest</w:t>
+      </w:r>
+      <w:proofErr w:type="spellEnd"/>
+      <w:r>
+        <w:t xml:space="preserve"> libraries</w:t>
       </w:r>
     </w:p>
     <w:p>
       <w:pPr>
         <w:ind w:firstLineChars="100" w:firstLine="210"/>
       </w:pPr>
-      <w:r>
-        <w:t xml:space="preserve">cd </w:t>
+      <w:proofErr w:type="gramStart"/>
+      <w:r>
+        <w:t>cd</w:t>
+      </w:r>
+      <w:proofErr w:type="gramEnd"/>
+      <w:r>
+        <w:t xml:space="preserve"> </w:t>
       </w:r>
       <w:r>
         <w:rPr>
@@ -3320,32 +3832,50 @@
         </w:rPr>
         <w:t>/home/firefly/</w:t>
       </w:r>
+      <w:proofErr w:type="spellStart"/>
       <w:r>
         <w:t>googletest</w:t>
       </w:r>
+      <w:proofErr w:type="spellEnd"/>
     </w:p>
     <w:p>
       <w:pPr>
         <w:ind w:firstLineChars="100" w:firstLine="210"/>
       </w:pPr>
-      <w:r>
-        <w:t>cmake CMakeLists.txt</w:t>
+      <w:proofErr w:type="spellStart"/>
+      <w:proofErr w:type="gramStart"/>
+      <w:r>
+        <w:t>cmake</w:t>
+      </w:r>
+      <w:proofErr w:type="spellEnd"/>
+      <w:proofErr w:type="gramEnd"/>
+      <w:r>
+        <w:t xml:space="preserve"> CMakeLists.txt</w:t>
       </w:r>
     </w:p>
     <w:p>
       <w:pPr>
         <w:ind w:firstLineChars="100" w:firstLine="210"/>
       </w:pPr>
+      <w:proofErr w:type="gramStart"/>
       <w:r>
         <w:t>make</w:t>
       </w:r>
+      <w:proofErr w:type="gramEnd"/>
     </w:p>
     <w:p>
       <w:pPr>
         <w:ind w:firstLineChars="100" w:firstLine="210"/>
       </w:pPr>
-      <w:r>
-        <w:t>sudo make install</w:t>
+      <w:proofErr w:type="spellStart"/>
+      <w:proofErr w:type="gramStart"/>
+      <w:r>
+        <w:t>sudo</w:t>
+      </w:r>
+      <w:proofErr w:type="spellEnd"/>
+      <w:proofErr w:type="gramEnd"/>
+      <w:r>
+        <w:t xml:space="preserve"> make install</w:t>
       </w:r>
     </w:p>
     <w:p>
@@ -3360,6 +3890,7 @@
       <w:pPr>
         <w:ind w:firstLineChars="100" w:firstLine="210"/>
       </w:pPr>
+      <w:proofErr w:type="gramStart"/>
       <w:r>
         <w:rPr>
           <w:rFonts w:hint="eastAsia"/>
@@ -3372,6 +3903,7 @@
         </w:rPr>
         <w:t>d</w:t>
       </w:r>
+      <w:proofErr w:type="gramEnd"/>
       <w:r>
         <w:t xml:space="preserve"> </w:t>
       </w:r>
@@ -3381,29 +3913,35 @@
         </w:rPr>
         <w:t>/home/firefly/</w:t>
       </w:r>
+      <w:proofErr w:type="spellStart"/>
       <w:r>
         <w:t>caffeOnACL</w:t>
       </w:r>
+      <w:proofErr w:type="spellEnd"/>
       <w:r>
         <w:rPr>
           <w:rFonts w:hint="eastAsia"/>
         </w:rPr>
         <w:t>/</w:t>
       </w:r>
+      <w:proofErr w:type="spellStart"/>
       <w:r>
         <w:t>unit_tests</w:t>
       </w:r>
+      <w:proofErr w:type="spellEnd"/>
     </w:p>
     <w:p>
       <w:r>
         <w:t xml:space="preserve">  </w:t>
       </w:r>
+      <w:proofErr w:type="gramStart"/>
       <w:r>
         <w:rPr>
           <w:rFonts w:hint="eastAsia"/>
         </w:rPr>
         <w:t>make</w:t>
       </w:r>
+      <w:proofErr w:type="gramEnd"/>
       <w:r>
         <w:t xml:space="preserve"> clean</w:t>
       </w:r>
@@ -3413,8 +3951,16 @@
         <w:rPr>
           <w:rFonts w:hint="eastAsia"/>
         </w:rPr>
-        <w:t xml:space="preserve">  make</w:t>
-      </w:r>
+        <w:t xml:space="preserve">  </w:t>
+      </w:r>
+      <w:proofErr w:type="gramStart"/>
+      <w:r>
+        <w:rPr>
+          <w:rFonts w:hint="eastAsia"/>
+        </w:rPr>
+        <w:t>make</w:t>
+      </w:r>
+      <w:proofErr w:type="gramEnd"/>
     </w:p>
     <w:p>
       <w:pPr>
@@ -3423,7 +3969,7 @@
           <w:sz w:val="28"/>
         </w:rPr>
       </w:pPr>
-      <w:bookmarkStart w:id="13" w:name="_Toc484175996"/>
+      <w:bookmarkStart w:id="13" w:name="_Toc486713335"/>
       <w:r>
         <w:rPr>
           <w:rFonts w:hint="eastAsia"/>
@@ -3456,7 +4002,15 @@
     </w:p>
     <w:p>
       <w:r>
-        <w:t>If the output message of the following two tests is same as the examples, it means Caffe poring is success.</w:t>
+        <w:t xml:space="preserve">If the output message of the following two tests is same as the examples, it means </w:t>
+      </w:r>
+      <w:proofErr w:type="spellStart"/>
+      <w:r>
+        <w:t>Caffe</w:t>
+      </w:r>
+      <w:proofErr w:type="spellEnd"/>
+      <w:r>
+        <w:t xml:space="preserve"> poring is success.</w:t>
       </w:r>
     </w:p>
     <w:p>
@@ -3467,7 +4021,7 @@
           <w:sz w:val="24"/>
         </w:rPr>
       </w:pPr>
-      <w:bookmarkStart w:id="14" w:name="_Toc484175997"/>
+      <w:bookmarkStart w:id="14" w:name="_Toc486713336"/>
       <w:r>
         <w:rPr>
           <w:rFonts w:hint="eastAsia"/>
@@ -3481,21 +4035,53 @@
           <w:b w:val="0"/>
           <w:sz w:val="24"/>
         </w:rPr>
-        <w:t>Reference Caffenet</w:t>
+        <w:t xml:space="preserve">Reference </w:t>
+      </w:r>
+      <w:proofErr w:type="spellStart"/>
+      <w:r>
+        <w:rPr>
+          <w:b w:val="0"/>
+          <w:sz w:val="24"/>
+        </w:rPr>
+        <w:t>Caffenet</w:t>
       </w:r>
       <w:bookmarkEnd w:id="14"/>
+      <w:proofErr w:type="spellEnd"/>
     </w:p>
     <w:p>
       <w:r>
         <w:t xml:space="preserve">   </w:t>
       </w:r>
-      <w:r>
-        <w:t>cd ./data/ilsvrc12/</w:t>
+      <w:proofErr w:type="gramStart"/>
+      <w:r>
+        <w:t>cd</w:t>
+      </w:r>
+      <w:proofErr w:type="gramEnd"/>
+      <w:r>
+        <w:t xml:space="preserve"> ./data/ilsvrc12/</w:t>
       </w:r>
     </w:p>
     <w:p>
       <w:r>
-        <w:t xml:space="preserve">   sudo chmod +x  get_ilsvrc_aux.sh</w:t>
+        <w:t xml:space="preserve">   </w:t>
+      </w:r>
+      <w:proofErr w:type="spellStart"/>
+      <w:proofErr w:type="gramStart"/>
+      <w:r>
+        <w:t>sudo</w:t>
+      </w:r>
+      <w:proofErr w:type="spellEnd"/>
+      <w:proofErr w:type="gramEnd"/>
+      <w:r>
+        <w:t xml:space="preserve"> </w:t>
+      </w:r>
+      <w:proofErr w:type="spellStart"/>
+      <w:r>
+        <w:t>chmod</w:t>
+      </w:r>
+      <w:proofErr w:type="spellEnd"/>
+      <w:r>
+        <w:t xml:space="preserve"> +x  get_ilsvrc_aux.sh</w:t>
       </w:r>
     </w:p>
     <w:p>
@@ -3505,31 +4091,78 @@
     </w:p>
     <w:p>
       <w:r>
-        <w:t xml:space="preserve">   cd ../..</w:t>
+        <w:t xml:space="preserve">   </w:t>
+      </w:r>
+      <w:proofErr w:type="gramStart"/>
+      <w:r>
+        <w:t>cd ..</w:t>
+      </w:r>
+      <w:proofErr w:type="gramEnd"/>
+      <w:r>
+        <w:t>/..</w:t>
       </w:r>
     </w:p>
     <w:p>
       <w:r>
-        <w:t xml:space="preserve">   cd ./scripts</w:t>
+        <w:t xml:space="preserve">   </w:t>
+      </w:r>
+      <w:proofErr w:type="gramStart"/>
+      <w:r>
+        <w:t>cd</w:t>
+      </w:r>
+      <w:proofErr w:type="gramEnd"/>
+      <w:r>
+        <w:t xml:space="preserve"> ./scripts</w:t>
       </w:r>
     </w:p>
     <w:p>
       <w:r>
-        <w:t xml:space="preserve">   ./download_model_binary.py ../models/bvlc_reference_caffenet/</w:t>
+        <w:t xml:space="preserve">   ./download_model_</w:t>
+      </w:r>
+      <w:proofErr w:type="gramStart"/>
+      <w:r>
+        <w:t>binary.py ..</w:t>
+      </w:r>
+      <w:proofErr w:type="gramEnd"/>
+      <w:r>
+        <w:t>/models/</w:t>
+      </w:r>
+      <w:proofErr w:type="spellStart"/>
+      <w:r>
+        <w:t>bvlc_reference_caffenet</w:t>
+      </w:r>
+      <w:proofErr w:type="spellEnd"/>
+      <w:r>
+        <w:t>/</w:t>
       </w:r>
     </w:p>
     <w:p>
       <w:r>
-        <w:t xml:space="preserve">   cd ..</w:t>
-      </w:r>
+        <w:t xml:space="preserve">   </w:t>
+      </w:r>
+      <w:proofErr w:type="gramStart"/>
+      <w:r>
+        <w:t>cd ..</w:t>
+      </w:r>
+      <w:proofErr w:type="gramEnd"/>
     </w:p>
     <w:p>
       <w:r>
-        <w:t xml:space="preserve">   export LD_LIBRARY_PATH = </w:t>
-      </w:r>
-      <w:r>
-        <w:t>/home/firefly/caffeOnACL</w:t>
-      </w:r>
+        <w:t xml:space="preserve">   </w:t>
+      </w:r>
+      <w:proofErr w:type="gramStart"/>
+      <w:r>
+        <w:t>export</w:t>
+      </w:r>
+      <w:proofErr w:type="gramEnd"/>
+      <w:r>
+        <w:t xml:space="preserve"> LD_LIBRARY_PATH = /home/firefly/</w:t>
+      </w:r>
+      <w:proofErr w:type="spellStart"/>
+      <w:r>
+        <w:t>caffeOnACL</w:t>
+      </w:r>
+      <w:proofErr w:type="spellEnd"/>
       <w:r>
         <w:t>/distribute/lib</w:t>
       </w:r>
@@ -3547,23 +4180,140 @@
         <w:t>/home/firefly</w:t>
       </w:r>
       <w:r>
-        <w:t>/ComputeLibrary/build/arm_compute</w:t>
-      </w:r>
+        <w:t>/</w:t>
+      </w:r>
+      <w:proofErr w:type="spellStart"/>
+      <w:r>
+        <w:t>ComputeLibrary</w:t>
+      </w:r>
+      <w:proofErr w:type="spellEnd"/>
+      <w:r>
+        <w:t>/build/</w:t>
+      </w:r>
+      <w:proofErr w:type="spellStart"/>
+      <w:r>
+        <w:t>arm_compute</w:t>
+      </w:r>
+      <w:proofErr w:type="spellEnd"/>
     </w:p>
     <w:p>
       <w:r>
-        <w:t xml:space="preserve">   ./distribute/bin/classification.bin models/bvlc_reference_caffenet/deploy.prototxt models/bvlc_reference_caffenet/bvlc_reference_caffenet.caffemodel data/ilsvrc12/imagenet_mean.binaryproto data/ilsvrc12/synset_words.txt      examples/images/cat.jpg</w:t>
+        <w:t xml:space="preserve">   </w:t>
+      </w:r>
+      <w:r>
+        <w:rPr>
+          <w:rFonts w:hint="eastAsia"/>
+        </w:rPr>
+        <w:t>#</w:t>
+      </w:r>
+      <w:bookmarkStart w:id="15" w:name="_GoBack"/>
+      <w:bookmarkEnd w:id="15"/>
+      <w:r>
+        <w:t>./distribute/bin/classification.bin models/</w:t>
+      </w:r>
+      <w:proofErr w:type="spellStart"/>
+      <w:r>
+        <w:t>bvlc_reference_caffenet</w:t>
+      </w:r>
+      <w:proofErr w:type="spellEnd"/>
+      <w:r>
+        <w:t>/</w:t>
+      </w:r>
+      <w:proofErr w:type="spellStart"/>
+      <w:r>
+        <w:t>deploy.prototxt</w:t>
+      </w:r>
+      <w:proofErr w:type="spellEnd"/>
+      <w:r>
+        <w:t xml:space="preserve"> models/bvlc_reference_caffenet/bvlc_reference_caffenet.caffemodel data/ilsvrc12/</w:t>
+      </w:r>
+      <w:proofErr w:type="spellStart"/>
+      <w:r>
+        <w:t>imagenet_mean.binaryproto</w:t>
+      </w:r>
+      <w:proofErr w:type="spellEnd"/>
+      <w:r>
+        <w:t xml:space="preserve"> data/ilsvrc12/synset_words.txt      examples/images/cat.jpg</w:t>
       </w:r>
     </w:p>
     <w:p>
+      <w:pPr>
+        <w:ind w:firstLineChars="100" w:firstLine="210"/>
+      </w:pPr>
+      <w:r>
+        <w:t>./distribute/bin/</w:t>
+      </w:r>
+      <w:proofErr w:type="spellStart"/>
+      <w:r>
+        <w:t>classification.bin</w:t>
+      </w:r>
+      <w:proofErr w:type="spellEnd"/>
+      <w:r>
+        <w:t xml:space="preserve"> models/</w:t>
+      </w:r>
+      <w:proofErr w:type="spellStart"/>
+      <w:r>
+        <w:t>bvlc_alexnet</w:t>
+      </w:r>
+      <w:proofErr w:type="spellEnd"/>
+      <w:r>
+        <w:t>/</w:t>
+      </w:r>
+      <w:proofErr w:type="spellStart"/>
+      <w:proofErr w:type="gramStart"/>
+      <w:r>
+        <w:t>deploy.prototxt</w:t>
+      </w:r>
+      <w:proofErr w:type="spellEnd"/>
+      <w:r>
+        <w:t xml:space="preserve">  models</w:t>
+      </w:r>
+      <w:proofErr w:type="gramEnd"/>
+      <w:r>
+        <w:t>/</w:t>
+      </w:r>
+      <w:proofErr w:type="spellStart"/>
+      <w:r>
+        <w:t>bvlc_alexnet</w:t>
+      </w:r>
+      <w:proofErr w:type="spellEnd"/>
+      <w:r>
+        <w:t>/</w:t>
+      </w:r>
+      <w:proofErr w:type="spellStart"/>
+      <w:r>
+        <w:t>bvlc_alexnet.caffemodel</w:t>
+      </w:r>
+      <w:proofErr w:type="spellEnd"/>
+      <w:r>
+        <w:t xml:space="preserve"> data/ilsvrc12/</w:t>
+      </w:r>
+      <w:proofErr w:type="spellStart"/>
+      <w:r>
+        <w:t>imagenet_mean.binaryproto</w:t>
+      </w:r>
+      <w:proofErr w:type="spellEnd"/>
+      <w:r>
+        <w:t xml:space="preserve"> data/ilsvrc12/synset_words.txt  examples/images/cat.jpg</w:t>
+      </w:r>
+    </w:p>
+    <w:p>
       <w:r>
         <w:t xml:space="preserve">   </w:t>
       </w:r>
+      <w:proofErr w:type="gramStart"/>
       <w:r>
         <w:rPr>
           <w:b/>
         </w:rPr>
-        <w:t>output message</w:t>
+        <w:t>output</w:t>
+      </w:r>
+      <w:proofErr w:type="gramEnd"/>
+      <w:r>
+        <w:rPr>
+          <w:b/>
+        </w:rPr>
+        <w:t xml:space="preserve"> message</w:t>
       </w:r>
       <w:r>
         <w:t xml:space="preserve"> --</w:t>
@@ -3646,7 +4396,39 @@
           <w:color w:val="00B050"/>
         </w:rPr>
         <w:tab/>
-        <w:t>0.1132 - "n02119022 red fox, Vulpes vulpes"</w:t>
+        <w:t xml:space="preserve">0.1132 - "n02119022 red fox, </w:t>
+      </w:r>
+      <w:proofErr w:type="spellStart"/>
+      <w:r>
+        <w:rPr>
+          <w:i/>
+          <w:color w:val="00B050"/>
+        </w:rPr>
+        <w:t>Vulpes</w:t>
+      </w:r>
+      <w:proofErr w:type="spellEnd"/>
+      <w:r>
+        <w:rPr>
+          <w:i/>
+          <w:color w:val="00B050"/>
+        </w:rPr>
+        <w:t xml:space="preserve"> </w:t>
+      </w:r>
+      <w:proofErr w:type="spellStart"/>
+      <w:r>
+        <w:rPr>
+          <w:i/>
+          <w:color w:val="00B050"/>
+        </w:rPr>
+        <w:t>vulpes</w:t>
+      </w:r>
+      <w:proofErr w:type="spellEnd"/>
+      <w:r>
+        <w:rPr>
+          <w:i/>
+          <w:color w:val="00B050"/>
+        </w:rPr>
+        <w:t>"</w:t>
       </w:r>
     </w:p>
     <w:p>
@@ -3676,7 +4458,7 @@
           <w:sz w:val="24"/>
         </w:rPr>
       </w:pPr>
-      <w:bookmarkStart w:id="15" w:name="_Toc484175998"/>
+      <w:bookmarkStart w:id="16" w:name="_Toc486713337"/>
       <w:r>
         <w:rPr>
           <w:rFonts w:hint="eastAsia"/>
@@ -3692,7 +4474,7 @@
         </w:rPr>
         <w:t xml:space="preserve"> Unit test</w:t>
       </w:r>
-      <w:bookmarkEnd w:id="15"/>
+      <w:bookmarkEnd w:id="16"/>
     </w:p>
     <w:p>
       <w:r>
@@ -3701,11 +4483,19 @@
         </w:rPr>
         <w:t xml:space="preserve">  </w:t>
       </w:r>
+      <w:proofErr w:type="gramStart"/>
       <w:r>
         <w:rPr>
           <w:rFonts w:hint="eastAsia"/>
         </w:rPr>
-        <w:t xml:space="preserve">cd </w:t>
+        <w:t>cd</w:t>
+      </w:r>
+      <w:proofErr w:type="gramEnd"/>
+      <w:r>
+        <w:rPr>
+          <w:rFonts w:hint="eastAsia"/>
+        </w:rPr>
+        <w:t xml:space="preserve"> </w:t>
       </w:r>
       <w:r>
         <w:rPr>
@@ -3713,18 +4503,22 @@
         </w:rPr>
         <w:t>/home/firefly/</w:t>
       </w:r>
+      <w:proofErr w:type="spellStart"/>
       <w:r>
         <w:t>caffeOnACL</w:t>
       </w:r>
+      <w:proofErr w:type="spellEnd"/>
       <w:r>
         <w:rPr>
           <w:rFonts w:hint="eastAsia"/>
         </w:rPr>
         <w:t>/</w:t>
       </w:r>
+      <w:proofErr w:type="spellStart"/>
       <w:r>
         <w:t>unit_tests</w:t>
       </w:r>
+      <w:proofErr w:type="spellEnd"/>
     </w:p>
     <w:p>
       <w:r>
@@ -3733,11 +4527,35 @@
         </w:rPr>
         <w:t xml:space="preserve">  </w:t>
       </w:r>
-      <w:r>
-        <w:t>export LD_LIBRARY_PATH = /home/firefly/caffeOnACL/distribute/lib : /home/firefly/ComputeLibrary/build/arm_compute</w:t>
-      </w:r>
-      <w:bookmarkStart w:id="16" w:name="_GoBack"/>
-      <w:bookmarkEnd w:id="16"/>
+      <w:proofErr w:type="gramStart"/>
+      <w:r>
+        <w:t>export</w:t>
+      </w:r>
+      <w:proofErr w:type="gramEnd"/>
+      <w:r>
+        <w:t xml:space="preserve"> LD_LIBRARY_PATH = /home/firefly/</w:t>
+      </w:r>
+      <w:proofErr w:type="spellStart"/>
+      <w:r>
+        <w:t>caffeOnACL</w:t>
+      </w:r>
+      <w:proofErr w:type="spellEnd"/>
+      <w:r>
+        <w:t>/distribute/lib : /home/firefly/</w:t>
+      </w:r>
+      <w:proofErr w:type="spellStart"/>
+      <w:r>
+        <w:t>ComputeLibrary</w:t>
+      </w:r>
+      <w:proofErr w:type="spellEnd"/>
+      <w:r>
+        <w:t>/build/</w:t>
+      </w:r>
+      <w:proofErr w:type="spellStart"/>
+      <w:r>
+        <w:t>arm_compute</w:t>
+      </w:r>
+      <w:proofErr w:type="spellEnd"/>
     </w:p>
     <w:p>
       <w:r>
@@ -3746,20 +4564,35 @@
         </w:rPr>
         <w:t xml:space="preserve">  </w:t>
       </w:r>
-      <w:r>
-        <w:t>./test_caffe_main</w:t>
-      </w:r>
+      <w:proofErr w:type="gramStart"/>
+      <w:r>
+        <w:t>./</w:t>
+      </w:r>
+      <w:proofErr w:type="spellStart"/>
+      <w:proofErr w:type="gramEnd"/>
+      <w:r>
+        <w:t>test_caffe_main</w:t>
+      </w:r>
+      <w:proofErr w:type="spellEnd"/>
     </w:p>
     <w:p/>
     <w:p>
       <w:r>
         <w:t xml:space="preserve">  </w:t>
       </w:r>
+      <w:proofErr w:type="gramStart"/>
       <w:r>
         <w:rPr>
           <w:b/>
         </w:rPr>
-        <w:t>output message</w:t>
+        <w:t>output</w:t>
+      </w:r>
+      <w:proofErr w:type="gramEnd"/>
+      <w:r>
+        <w:rPr>
+          <w:b/>
+        </w:rPr>
+        <w:t xml:space="preserve"> message</w:t>
       </w:r>
       <w:r>
         <w:t>:</w:t>
@@ -3777,7 +4610,23 @@
           <w:i/>
           <w:color w:val="00B050"/>
         </w:rPr>
-        <w:t xml:space="preserve"> [==========] 29 tests from 6 test cases ran. (1236 ms total)</w:t>
+        <w:t xml:space="preserve"> [==========] 29 tests from 6 test cases ran. (1236 </w:t>
+      </w:r>
+      <w:proofErr w:type="spellStart"/>
+      <w:r>
+        <w:rPr>
+          <w:i/>
+          <w:color w:val="00B050"/>
+        </w:rPr>
+        <w:t>ms</w:t>
+      </w:r>
+      <w:proofErr w:type="spellEnd"/>
+      <w:r>
+        <w:rPr>
+          <w:i/>
+          <w:color w:val="00B050"/>
+        </w:rPr>
+        <w:t xml:space="preserve"> total)</w:t>
       </w:r>
       <w:r>
         <w:rPr>
@@ -3785,7 +4634,23 @@
           <w:color w:val="00B050"/>
         </w:rPr>
         <w:br/>
-        <w:t xml:space="preserve"> [ PASSED  ] 29 tests.</w:t>
+        <w:t xml:space="preserve"> </w:t>
+      </w:r>
+      <w:proofErr w:type="gramStart"/>
+      <w:r>
+        <w:rPr>
+          <w:i/>
+          <w:color w:val="00B050"/>
+        </w:rPr>
+        <w:t>[ PASSED</w:t>
+      </w:r>
+      <w:proofErr w:type="gramEnd"/>
+      <w:r>
+        <w:rPr>
+          <w:i/>
+          <w:color w:val="00B050"/>
+        </w:rPr>
+        <w:t xml:space="preserve">  ] 29 tests.</w:t>
       </w:r>
     </w:p>
     <w:p/>
@@ -3796,7 +4661,7 @@
           <w:sz w:val="28"/>
         </w:rPr>
       </w:pPr>
-      <w:bookmarkStart w:id="17" w:name="_Toc484175999"/>
+      <w:bookmarkStart w:id="17" w:name="_Toc486713338"/>
       <w:r>
         <w:rPr>
           <w:rFonts w:hint="eastAsia"/>
@@ -3841,7 +4706,7 @@
           <w:sz w:val="24"/>
         </w:rPr>
       </w:pPr>
-      <w:bookmarkStart w:id="18" w:name="_Toc484176000"/>
+      <w:bookmarkStart w:id="18" w:name="_Toc486713339"/>
       <w:r>
         <w:rPr>
           <w:rFonts w:hint="eastAsia"/>
@@ -3883,9 +4748,11 @@
           <w:numId w:val="4"/>
         </w:numPr>
       </w:pPr>
+      <w:proofErr w:type="spellStart"/>
       <w:r>
         <w:t>ConvolutionLayer</w:t>
       </w:r>
+      <w:proofErr w:type="spellEnd"/>
     </w:p>
     <w:p>
       <w:pPr>
@@ -3895,9 +4762,11 @@
           <w:numId w:val="4"/>
         </w:numPr>
       </w:pPr>
+      <w:proofErr w:type="spellStart"/>
       <w:r>
         <w:t>PoolingLayer</w:t>
       </w:r>
+      <w:proofErr w:type="spellEnd"/>
     </w:p>
     <w:p>
       <w:pPr>
@@ -3907,9 +4776,11 @@
           <w:numId w:val="4"/>
         </w:numPr>
       </w:pPr>
+      <w:proofErr w:type="spellStart"/>
       <w:r>
         <w:t>LRNLayer</w:t>
       </w:r>
+      <w:proofErr w:type="spellEnd"/>
     </w:p>
     <w:p>
       <w:pPr>
@@ -3919,9 +4790,11 @@
           <w:numId w:val="4"/>
         </w:numPr>
       </w:pPr>
+      <w:proofErr w:type="spellStart"/>
       <w:r>
         <w:t>ReLULayer</w:t>
       </w:r>
+      <w:proofErr w:type="spellEnd"/>
     </w:p>
     <w:p>
       <w:pPr>
@@ -3931,9 +4804,11 @@
           <w:numId w:val="4"/>
         </w:numPr>
       </w:pPr>
+      <w:proofErr w:type="spellStart"/>
       <w:r>
         <w:t>SigmoidLayer</w:t>
       </w:r>
+      <w:proofErr w:type="spellEnd"/>
     </w:p>
     <w:p>
       <w:pPr>
@@ -3943,9 +4818,11 @@
           <w:numId w:val="4"/>
         </w:numPr>
       </w:pPr>
+      <w:proofErr w:type="spellStart"/>
       <w:r>
         <w:t>SoftmaxLayer</w:t>
       </w:r>
+      <w:proofErr w:type="spellEnd"/>
     </w:p>
     <w:p>
       <w:pPr>
@@ -3955,9 +4832,12 @@
           <w:numId w:val="4"/>
         </w:numPr>
       </w:pPr>
-      <w:r>
+      <w:proofErr w:type="spellStart"/>
+      <w:r>
+        <w:lastRenderedPageBreak/>
         <w:t>TanHLayer</w:t>
       </w:r>
+      <w:proofErr w:type="spellEnd"/>
     </w:p>
     <w:p>
       <w:pPr>
@@ -3967,9 +4847,11 @@
           <w:numId w:val="4"/>
         </w:numPr>
       </w:pPr>
+      <w:proofErr w:type="spellStart"/>
       <w:r>
         <w:t>AbsValLayer</w:t>
       </w:r>
+      <w:proofErr w:type="spellEnd"/>
     </w:p>
     <w:p>
       <w:pPr>
@@ -3979,9 +4861,11 @@
           <w:numId w:val="4"/>
         </w:numPr>
       </w:pPr>
+      <w:proofErr w:type="spellStart"/>
       <w:r>
         <w:t>BNLLLayer</w:t>
       </w:r>
+      <w:proofErr w:type="spellEnd"/>
     </w:p>
     <w:p>
       <w:pPr>
@@ -3991,10 +4875,11 @@
           <w:numId w:val="4"/>
         </w:numPr>
       </w:pPr>
-      <w:r>
-        <w:lastRenderedPageBreak/>
+      <w:proofErr w:type="spellStart"/>
+      <w:r>
         <w:t>InnerProductLayer</w:t>
       </w:r>
+      <w:proofErr w:type="spellEnd"/>
     </w:p>
     <w:p>
       <w:pPr>
@@ -4004,7 +4889,7 @@
           <w:sz w:val="24"/>
         </w:rPr>
       </w:pPr>
-      <w:bookmarkStart w:id="19" w:name="_Toc484176001"/>
+      <w:bookmarkStart w:id="19" w:name="_Toc486713340"/>
       <w:r>
         <w:rPr>
           <w:rFonts w:hint="eastAsia"/>
@@ -4023,10 +4908,18 @@
       </w:r>
       <w:r>
         <w:rPr>
+          <w:rFonts w:hint="eastAsia"/>
           <w:b w:val="0"/>
           <w:sz w:val="24"/>
         </w:rPr>
-        <w:t>1 The details of the changes</w:t>
+        <w:t>2</w:t>
+      </w:r>
+      <w:r>
+        <w:rPr>
+          <w:b w:val="0"/>
+          <w:sz w:val="24"/>
+        </w:rPr>
+        <w:t xml:space="preserve"> The details of the changes</w:t>
       </w:r>
       <w:bookmarkEnd w:id="19"/>
     </w:p>
@@ -4041,7 +4934,15 @@
         <w:t xml:space="preserve">The </w:t>
       </w:r>
       <w:r>
-        <w:t xml:space="preserve">base caffe version is </w:t>
+        <w:t xml:space="preserve">base </w:t>
+      </w:r>
+      <w:proofErr w:type="spellStart"/>
+      <w:r>
+        <w:t>caffe</w:t>
+      </w:r>
+      <w:proofErr w:type="spellEnd"/>
+      <w:r>
+        <w:t xml:space="preserve"> version is </w:t>
       </w:r>
       <w:r>
         <w:t>793bd96351749cb8df16f1581baf3e7d8036ac37</w:t>
@@ -4248,6 +5149,7 @@
                 <w:sz w:val="22"/>
               </w:rPr>
             </w:pPr>
+            <w:proofErr w:type="spellStart"/>
             <w:r>
               <w:rPr>
                 <w:rFonts w:hint="eastAsia"/>
@@ -4256,6 +5158,7 @@
               </w:rPr>
               <w:t>Makefile</w:t>
             </w:r>
+            <w:proofErr w:type="spellEnd"/>
           </w:p>
         </w:tc>
         <w:tc>
@@ -4404,6 +5307,7 @@
                 <w:sz w:val="22"/>
               </w:rPr>
             </w:pPr>
+            <w:proofErr w:type="spellStart"/>
             <w:r>
               <w:rPr>
                 <w:rFonts w:hint="eastAsia"/>
@@ -4412,6 +5316,7 @@
               </w:rPr>
               <w:t>Makefile.config.acl</w:t>
             </w:r>
+            <w:proofErr w:type="spellEnd"/>
           </w:p>
         </w:tc>
         <w:tc>
@@ -4560,14 +5465,34 @@
                 <w:sz w:val="22"/>
               </w:rPr>
             </w:pPr>
-            <w:r>
-              <w:rPr>
-                <w:rFonts w:hint="eastAsia"/>
-                <w:color w:val="000000"/>
-                <w:sz w:val="22"/>
-              </w:rPr>
-              <w:t>cmake/Dependencies.cmake</w:t>
-            </w:r>
+            <w:proofErr w:type="spellStart"/>
+            <w:r>
+              <w:rPr>
+                <w:rFonts w:hint="eastAsia"/>
+                <w:color w:val="000000"/>
+                <w:sz w:val="22"/>
+              </w:rPr>
+              <w:t>cmake</w:t>
+            </w:r>
+            <w:proofErr w:type="spellEnd"/>
+            <w:r>
+              <w:rPr>
+                <w:rFonts w:hint="eastAsia"/>
+                <w:color w:val="000000"/>
+                <w:sz w:val="22"/>
+              </w:rPr>
+              <w:t>/</w:t>
+            </w:r>
+            <w:proofErr w:type="spellStart"/>
+            <w:r>
+              <w:rPr>
+                <w:rFonts w:hint="eastAsia"/>
+                <w:color w:val="000000"/>
+                <w:sz w:val="22"/>
+              </w:rPr>
+              <w:t>Dependencies.cmake</w:t>
+            </w:r>
+            <w:proofErr w:type="spellEnd"/>
           </w:p>
         </w:tc>
         <w:tc>
@@ -4716,14 +5641,34 @@
                 <w:sz w:val="22"/>
               </w:rPr>
             </w:pPr>
-            <w:r>
-              <w:rPr>
-                <w:rFonts w:hint="eastAsia"/>
-                <w:color w:val="000000"/>
-                <w:sz w:val="22"/>
-              </w:rPr>
-              <w:t>cmake/Modules/FindACL.cmake</w:t>
-            </w:r>
+            <w:proofErr w:type="spellStart"/>
+            <w:r>
+              <w:rPr>
+                <w:rFonts w:hint="eastAsia"/>
+                <w:color w:val="000000"/>
+                <w:sz w:val="22"/>
+              </w:rPr>
+              <w:t>cmake</w:t>
+            </w:r>
+            <w:proofErr w:type="spellEnd"/>
+            <w:r>
+              <w:rPr>
+                <w:rFonts w:hint="eastAsia"/>
+                <w:color w:val="000000"/>
+                <w:sz w:val="22"/>
+              </w:rPr>
+              <w:t>/Modules/</w:t>
+            </w:r>
+            <w:proofErr w:type="spellStart"/>
+            <w:r>
+              <w:rPr>
+                <w:rFonts w:hint="eastAsia"/>
+                <w:color w:val="000000"/>
+                <w:sz w:val="22"/>
+              </w:rPr>
+              <w:t>FindACL.cmake</w:t>
+            </w:r>
+            <w:proofErr w:type="spellEnd"/>
           </w:p>
         </w:tc>
         <w:tc>
@@ -4878,7 +5823,25 @@
                 <w:color w:val="000000"/>
                 <w:sz w:val="22"/>
               </w:rPr>
-              <w:t>examples/cpp_classification/classification_profiling.cpp</w:t>
+              <w:t>examples/</w:t>
+            </w:r>
+            <w:proofErr w:type="spellStart"/>
+            <w:r>
+              <w:rPr>
+                <w:rFonts w:hint="eastAsia"/>
+                <w:color w:val="000000"/>
+                <w:sz w:val="22"/>
+              </w:rPr>
+              <w:t>cpp_classification</w:t>
+            </w:r>
+            <w:proofErr w:type="spellEnd"/>
+            <w:r>
+              <w:rPr>
+                <w:rFonts w:hint="eastAsia"/>
+                <w:color w:val="000000"/>
+                <w:sz w:val="22"/>
+              </w:rPr>
+              <w:t>/classification_profiling.cpp</w:t>
             </w:r>
           </w:p>
         </w:tc>
@@ -5034,7 +5997,25 @@
                 <w:color w:val="000000"/>
                 <w:sz w:val="22"/>
               </w:rPr>
-              <w:t>examples/cpp_classification/classification_profiling_gpu.cpp</w:t>
+              <w:t>examples/</w:t>
+            </w:r>
+            <w:proofErr w:type="spellStart"/>
+            <w:r>
+              <w:rPr>
+                <w:rFonts w:hint="eastAsia"/>
+                <w:color w:val="000000"/>
+                <w:sz w:val="22"/>
+              </w:rPr>
+              <w:t>cpp_classification</w:t>
+            </w:r>
+            <w:proofErr w:type="spellEnd"/>
+            <w:r>
+              <w:rPr>
+                <w:rFonts w:hint="eastAsia"/>
+                <w:color w:val="000000"/>
+                <w:sz w:val="22"/>
+              </w:rPr>
+              <w:t>/classification_profiling_gpu.cpp</w:t>
             </w:r>
           </w:p>
         </w:tc>
@@ -5190,7 +6171,25 @@
                 <w:color w:val="000000"/>
                 <w:sz w:val="22"/>
               </w:rPr>
-              <w:t>include/caffe/acl_layer.hpp</w:t>
+              <w:t>include/</w:t>
+            </w:r>
+            <w:proofErr w:type="spellStart"/>
+            <w:r>
+              <w:rPr>
+                <w:rFonts w:hint="eastAsia"/>
+                <w:color w:val="000000"/>
+                <w:sz w:val="22"/>
+              </w:rPr>
+              <w:t>caffe</w:t>
+            </w:r>
+            <w:proofErr w:type="spellEnd"/>
+            <w:r>
+              <w:rPr>
+                <w:rFonts w:hint="eastAsia"/>
+                <w:color w:val="000000"/>
+                <w:sz w:val="22"/>
+              </w:rPr>
+              <w:t>/acl_layer.hpp</w:t>
             </w:r>
           </w:p>
         </w:tc>
@@ -5346,7 +6345,25 @@
                 <w:color w:val="000000"/>
                 <w:sz w:val="22"/>
               </w:rPr>
-              <w:t>include/caffe/caffe.hpp</w:t>
+              <w:t>include/</w:t>
+            </w:r>
+            <w:proofErr w:type="spellStart"/>
+            <w:r>
+              <w:rPr>
+                <w:rFonts w:hint="eastAsia"/>
+                <w:color w:val="000000"/>
+                <w:sz w:val="22"/>
+              </w:rPr>
+              <w:t>caffe</w:t>
+            </w:r>
+            <w:proofErr w:type="spellEnd"/>
+            <w:r>
+              <w:rPr>
+                <w:rFonts w:hint="eastAsia"/>
+                <w:color w:val="000000"/>
+                <w:sz w:val="22"/>
+              </w:rPr>
+              <w:t>/caffe.hpp</w:t>
             </w:r>
           </w:p>
         </w:tc>
@@ -5502,7 +6519,25 @@
                 <w:color w:val="000000"/>
                 <w:sz w:val="22"/>
               </w:rPr>
-              <w:t>include/caffe/common.hpp</w:t>
+              <w:t>include/</w:t>
+            </w:r>
+            <w:proofErr w:type="spellStart"/>
+            <w:r>
+              <w:rPr>
+                <w:rFonts w:hint="eastAsia"/>
+                <w:color w:val="000000"/>
+                <w:sz w:val="22"/>
+              </w:rPr>
+              <w:t>caffe</w:t>
+            </w:r>
+            <w:proofErr w:type="spellEnd"/>
+            <w:r>
+              <w:rPr>
+                <w:rFonts w:hint="eastAsia"/>
+                <w:color w:val="000000"/>
+                <w:sz w:val="22"/>
+              </w:rPr>
+              <w:t>/common.hpp</w:t>
             </w:r>
           </w:p>
         </w:tc>
@@ -5658,7 +6693,25 @@
                 <w:color w:val="000000"/>
                 <w:sz w:val="22"/>
               </w:rPr>
-              <w:t>include/caffe/layer.hpp</w:t>
+              <w:t>include/</w:t>
+            </w:r>
+            <w:proofErr w:type="spellStart"/>
+            <w:r>
+              <w:rPr>
+                <w:rFonts w:hint="eastAsia"/>
+                <w:color w:val="000000"/>
+                <w:sz w:val="22"/>
+              </w:rPr>
+              <w:t>caffe</w:t>
+            </w:r>
+            <w:proofErr w:type="spellEnd"/>
+            <w:r>
+              <w:rPr>
+                <w:rFonts w:hint="eastAsia"/>
+                <w:color w:val="000000"/>
+                <w:sz w:val="22"/>
+              </w:rPr>
+              <w:t>/layer.hpp</w:t>
             </w:r>
           </w:p>
         </w:tc>
@@ -5814,7 +6867,25 @@
                 <w:color w:val="000000"/>
                 <w:sz w:val="22"/>
               </w:rPr>
-              <w:t>include/caffe/layers/acl_absval_layer.hpp</w:t>
+              <w:t>include/</w:t>
+            </w:r>
+            <w:proofErr w:type="spellStart"/>
+            <w:r>
+              <w:rPr>
+                <w:rFonts w:hint="eastAsia"/>
+                <w:color w:val="000000"/>
+                <w:sz w:val="22"/>
+              </w:rPr>
+              <w:t>caffe</w:t>
+            </w:r>
+            <w:proofErr w:type="spellEnd"/>
+            <w:r>
+              <w:rPr>
+                <w:rFonts w:hint="eastAsia"/>
+                <w:color w:val="000000"/>
+                <w:sz w:val="22"/>
+              </w:rPr>
+              <w:t>/layers/acl_absval_layer.hpp</w:t>
             </w:r>
           </w:p>
         </w:tc>
@@ -5970,7 +7041,25 @@
                 <w:color w:val="000000"/>
                 <w:sz w:val="22"/>
               </w:rPr>
-              <w:t>include/caffe/layers/acl_base_activation_layer.hpp</w:t>
+              <w:t>include/</w:t>
+            </w:r>
+            <w:proofErr w:type="spellStart"/>
+            <w:r>
+              <w:rPr>
+                <w:rFonts w:hint="eastAsia"/>
+                <w:color w:val="000000"/>
+                <w:sz w:val="22"/>
+              </w:rPr>
+              <w:t>caffe</w:t>
+            </w:r>
+            <w:proofErr w:type="spellEnd"/>
+            <w:r>
+              <w:rPr>
+                <w:rFonts w:hint="eastAsia"/>
+                <w:color w:val="000000"/>
+                <w:sz w:val="22"/>
+              </w:rPr>
+              <w:t>/layers/acl_base_activation_layer.hpp</w:t>
             </w:r>
           </w:p>
         </w:tc>
@@ -6126,7 +7215,25 @@
                 <w:color w:val="000000"/>
                 <w:sz w:val="22"/>
               </w:rPr>
-              <w:t>include/caffe/layers/acl_bnll_layer.hpp</w:t>
+              <w:t>include/</w:t>
+            </w:r>
+            <w:proofErr w:type="spellStart"/>
+            <w:r>
+              <w:rPr>
+                <w:rFonts w:hint="eastAsia"/>
+                <w:color w:val="000000"/>
+                <w:sz w:val="22"/>
+              </w:rPr>
+              <w:t>caffe</w:t>
+            </w:r>
+            <w:proofErr w:type="spellEnd"/>
+            <w:r>
+              <w:rPr>
+                <w:rFonts w:hint="eastAsia"/>
+                <w:color w:val="000000"/>
+                <w:sz w:val="22"/>
+              </w:rPr>
+              <w:t>/layers/acl_bnll_layer.hpp</w:t>
             </w:r>
           </w:p>
         </w:tc>
@@ -6282,7 +7389,25 @@
                 <w:color w:val="000000"/>
                 <w:sz w:val="22"/>
               </w:rPr>
-              <w:t>include/caffe/layers/acl_conv_layer.hpp</w:t>
+              <w:t>include/</w:t>
+            </w:r>
+            <w:proofErr w:type="spellStart"/>
+            <w:r>
+              <w:rPr>
+                <w:rFonts w:hint="eastAsia"/>
+                <w:color w:val="000000"/>
+                <w:sz w:val="22"/>
+              </w:rPr>
+              <w:t>caffe</w:t>
+            </w:r>
+            <w:proofErr w:type="spellEnd"/>
+            <w:r>
+              <w:rPr>
+                <w:rFonts w:hint="eastAsia"/>
+                <w:color w:val="000000"/>
+                <w:sz w:val="22"/>
+              </w:rPr>
+              <w:t>/layers/acl_conv_layer.hpp</w:t>
             </w:r>
           </w:p>
         </w:tc>
@@ -6438,7 +7563,25 @@
                 <w:color w:val="000000"/>
                 <w:sz w:val="22"/>
               </w:rPr>
-              <w:t>include/caffe/layers/acl_inner_product_layer.hpp</w:t>
+              <w:t>include/</w:t>
+            </w:r>
+            <w:proofErr w:type="spellStart"/>
+            <w:r>
+              <w:rPr>
+                <w:rFonts w:hint="eastAsia"/>
+                <w:color w:val="000000"/>
+                <w:sz w:val="22"/>
+              </w:rPr>
+              <w:t>caffe</w:t>
+            </w:r>
+            <w:proofErr w:type="spellEnd"/>
+            <w:r>
+              <w:rPr>
+                <w:rFonts w:hint="eastAsia"/>
+                <w:color w:val="000000"/>
+                <w:sz w:val="22"/>
+              </w:rPr>
+              <w:t>/layers/acl_inner_product_layer.hpp</w:t>
             </w:r>
           </w:p>
         </w:tc>
@@ -6594,7 +7737,25 @@
                 <w:color w:val="000000"/>
                 <w:sz w:val="22"/>
               </w:rPr>
-              <w:t>include/caffe/layers/acl_lrn_layer.hpp</w:t>
+              <w:t>include/</w:t>
+            </w:r>
+            <w:proofErr w:type="spellStart"/>
+            <w:r>
+              <w:rPr>
+                <w:rFonts w:hint="eastAsia"/>
+                <w:color w:val="000000"/>
+                <w:sz w:val="22"/>
+              </w:rPr>
+              <w:t>caffe</w:t>
+            </w:r>
+            <w:proofErr w:type="spellEnd"/>
+            <w:r>
+              <w:rPr>
+                <w:rFonts w:hint="eastAsia"/>
+                <w:color w:val="000000"/>
+                <w:sz w:val="22"/>
+              </w:rPr>
+              <w:t>/layers/acl_lrn_layer.hpp</w:t>
             </w:r>
           </w:p>
         </w:tc>
@@ -6750,7 +7911,25 @@
                 <w:color w:val="000000"/>
                 <w:sz w:val="22"/>
               </w:rPr>
-              <w:t>include/caffe/layers/acl_pooling_layer.hpp</w:t>
+              <w:t>include/</w:t>
+            </w:r>
+            <w:proofErr w:type="spellStart"/>
+            <w:r>
+              <w:rPr>
+                <w:rFonts w:hint="eastAsia"/>
+                <w:color w:val="000000"/>
+                <w:sz w:val="22"/>
+              </w:rPr>
+              <w:t>caffe</w:t>
+            </w:r>
+            <w:proofErr w:type="spellEnd"/>
+            <w:r>
+              <w:rPr>
+                <w:rFonts w:hint="eastAsia"/>
+                <w:color w:val="000000"/>
+                <w:sz w:val="22"/>
+              </w:rPr>
+              <w:t>/layers/acl_pooling_layer.hpp</w:t>
             </w:r>
           </w:p>
         </w:tc>
@@ -6906,7 +8085,25 @@
                 <w:color w:val="000000"/>
                 <w:sz w:val="22"/>
               </w:rPr>
-              <w:t>include/caffe/layers/acl_relu_layer.hpp</w:t>
+              <w:t>include/</w:t>
+            </w:r>
+            <w:proofErr w:type="spellStart"/>
+            <w:r>
+              <w:rPr>
+                <w:rFonts w:hint="eastAsia"/>
+                <w:color w:val="000000"/>
+                <w:sz w:val="22"/>
+              </w:rPr>
+              <w:t>caffe</w:t>
+            </w:r>
+            <w:proofErr w:type="spellEnd"/>
+            <w:r>
+              <w:rPr>
+                <w:rFonts w:hint="eastAsia"/>
+                <w:color w:val="000000"/>
+                <w:sz w:val="22"/>
+              </w:rPr>
+              <w:t>/layers/acl_relu_layer.hpp</w:t>
             </w:r>
           </w:p>
         </w:tc>
@@ -7062,7 +8259,25 @@
                 <w:color w:val="000000"/>
                 <w:sz w:val="22"/>
               </w:rPr>
-              <w:t>include/caffe/layers/acl_sigmoid_layer.hpp</w:t>
+              <w:t>include/</w:t>
+            </w:r>
+            <w:proofErr w:type="spellStart"/>
+            <w:r>
+              <w:rPr>
+                <w:rFonts w:hint="eastAsia"/>
+                <w:color w:val="000000"/>
+                <w:sz w:val="22"/>
+              </w:rPr>
+              <w:t>caffe</w:t>
+            </w:r>
+            <w:proofErr w:type="spellEnd"/>
+            <w:r>
+              <w:rPr>
+                <w:rFonts w:hint="eastAsia"/>
+                <w:color w:val="000000"/>
+                <w:sz w:val="22"/>
+              </w:rPr>
+              <w:t>/layers/acl_sigmoid_layer.hpp</w:t>
             </w:r>
           </w:p>
         </w:tc>
@@ -7218,7 +8433,25 @@
                 <w:color w:val="000000"/>
                 <w:sz w:val="22"/>
               </w:rPr>
-              <w:t>include/caffe/layers/acl_softmax_layer.hpp</w:t>
+              <w:t>include/</w:t>
+            </w:r>
+            <w:proofErr w:type="spellStart"/>
+            <w:r>
+              <w:rPr>
+                <w:rFonts w:hint="eastAsia"/>
+                <w:color w:val="000000"/>
+                <w:sz w:val="22"/>
+              </w:rPr>
+              <w:t>caffe</w:t>
+            </w:r>
+            <w:proofErr w:type="spellEnd"/>
+            <w:r>
+              <w:rPr>
+                <w:rFonts w:hint="eastAsia"/>
+                <w:color w:val="000000"/>
+                <w:sz w:val="22"/>
+              </w:rPr>
+              <w:t>/layers/acl_softmax_layer.hpp</w:t>
             </w:r>
           </w:p>
         </w:tc>
@@ -7374,7 +8607,25 @@
                 <w:color w:val="000000"/>
                 <w:sz w:val="22"/>
               </w:rPr>
-              <w:t>include/caffe/layers/acl_tanh_layer.hpp</w:t>
+              <w:t>include/</w:t>
+            </w:r>
+            <w:proofErr w:type="spellStart"/>
+            <w:r>
+              <w:rPr>
+                <w:rFonts w:hint="eastAsia"/>
+                <w:color w:val="000000"/>
+                <w:sz w:val="22"/>
+              </w:rPr>
+              <w:t>caffe</w:t>
+            </w:r>
+            <w:proofErr w:type="spellEnd"/>
+            <w:r>
+              <w:rPr>
+                <w:rFonts w:hint="eastAsia"/>
+                <w:color w:val="000000"/>
+                <w:sz w:val="22"/>
+              </w:rPr>
+              <w:t>/layers/acl_tanh_layer.hpp</w:t>
             </w:r>
           </w:p>
         </w:tc>
@@ -7530,7 +8781,43 @@
                 <w:color w:val="000000"/>
                 <w:sz w:val="22"/>
               </w:rPr>
-              <w:t>include/caffe/util/device_alternate.hpp</w:t>
+              <w:t>include/</w:t>
+            </w:r>
+            <w:proofErr w:type="spellStart"/>
+            <w:r>
+              <w:rPr>
+                <w:rFonts w:hint="eastAsia"/>
+                <w:color w:val="000000"/>
+                <w:sz w:val="22"/>
+              </w:rPr>
+              <w:t>caffe</w:t>
+            </w:r>
+            <w:proofErr w:type="spellEnd"/>
+            <w:r>
+              <w:rPr>
+                <w:rFonts w:hint="eastAsia"/>
+                <w:color w:val="000000"/>
+                <w:sz w:val="22"/>
+              </w:rPr>
+              <w:t>/</w:t>
+            </w:r>
+            <w:proofErr w:type="spellStart"/>
+            <w:r>
+              <w:rPr>
+                <w:rFonts w:hint="eastAsia"/>
+                <w:color w:val="000000"/>
+                <w:sz w:val="22"/>
+              </w:rPr>
+              <w:t>util</w:t>
+            </w:r>
+            <w:proofErr w:type="spellEnd"/>
+            <w:r>
+              <w:rPr>
+                <w:rFonts w:hint="eastAsia"/>
+                <w:color w:val="000000"/>
+                <w:sz w:val="22"/>
+              </w:rPr>
+              <w:t>/device_alternate.hpp</w:t>
             </w:r>
           </w:p>
         </w:tc>
@@ -7686,7 +8973,43 @@
                 <w:color w:val="000000"/>
                 <w:sz w:val="22"/>
               </w:rPr>
-              <w:t>include/caffe/util/hdf5.hpp</w:t>
+              <w:t>include/</w:t>
+            </w:r>
+            <w:proofErr w:type="spellStart"/>
+            <w:r>
+              <w:rPr>
+                <w:rFonts w:hint="eastAsia"/>
+                <w:color w:val="000000"/>
+                <w:sz w:val="22"/>
+              </w:rPr>
+              <w:t>caffe</w:t>
+            </w:r>
+            <w:proofErr w:type="spellEnd"/>
+            <w:r>
+              <w:rPr>
+                <w:rFonts w:hint="eastAsia"/>
+                <w:color w:val="000000"/>
+                <w:sz w:val="22"/>
+              </w:rPr>
+              <w:t>/</w:t>
+            </w:r>
+            <w:proofErr w:type="spellStart"/>
+            <w:r>
+              <w:rPr>
+                <w:rFonts w:hint="eastAsia"/>
+                <w:color w:val="000000"/>
+                <w:sz w:val="22"/>
+              </w:rPr>
+              <w:t>util</w:t>
+            </w:r>
+            <w:proofErr w:type="spellEnd"/>
+            <w:r>
+              <w:rPr>
+                <w:rFonts w:hint="eastAsia"/>
+                <w:color w:val="000000"/>
+                <w:sz w:val="22"/>
+              </w:rPr>
+              <w:t>/hdf5.hpp</w:t>
             </w:r>
           </w:p>
         </w:tc>
@@ -7990,7 +9313,23 @@
                 <w:color w:val="000000"/>
                 <w:sz w:val="22"/>
               </w:rPr>
-              <w:t>models/SqueezeNet/SqueezeNet_v1.1/squeezenet.1.1.deploy.prototxt</w:t>
+              <w:t>models/</w:t>
+            </w:r>
+            <w:proofErr w:type="spellStart"/>
+            <w:r>
+              <w:rPr>
+                <w:color w:val="000000"/>
+                <w:sz w:val="22"/>
+              </w:rPr>
+              <w:t>SqueezeNet</w:t>
+            </w:r>
+            <w:proofErr w:type="spellEnd"/>
+            <w:r>
+              <w:rPr>
+                <w:color w:val="000000"/>
+                <w:sz w:val="22"/>
+              </w:rPr>
+              <w:t>/SqueezeNet_v1.1/squeezenet.1.1.deploy.prototxt</w:t>
             </w:r>
           </w:p>
         </w:tc>
@@ -8136,13 +9475,41 @@
                 <w:sz w:val="22"/>
               </w:rPr>
             </w:pPr>
-            <w:r>
-              <w:rPr>
-                <w:rFonts w:hint="eastAsia"/>
-                <w:color w:val="000000"/>
-                <w:sz w:val="22"/>
-              </w:rPr>
-              <w:t>src/caffe/acl_layer.cpp</w:t>
+            <w:proofErr w:type="spellStart"/>
+            <w:r>
+              <w:rPr>
+                <w:rFonts w:hint="eastAsia"/>
+                <w:color w:val="000000"/>
+                <w:sz w:val="22"/>
+              </w:rPr>
+              <w:t>src</w:t>
+            </w:r>
+            <w:proofErr w:type="spellEnd"/>
+            <w:r>
+              <w:rPr>
+                <w:rFonts w:hint="eastAsia"/>
+                <w:color w:val="000000"/>
+                <w:sz w:val="22"/>
+              </w:rPr>
+              <w:t>/</w:t>
+            </w:r>
+            <w:proofErr w:type="spellStart"/>
+            <w:r>
+              <w:rPr>
+                <w:rFonts w:hint="eastAsia"/>
+                <w:color w:val="000000"/>
+                <w:sz w:val="22"/>
+              </w:rPr>
+              <w:t>caffe</w:t>
+            </w:r>
+            <w:proofErr w:type="spellEnd"/>
+            <w:r>
+              <w:rPr>
+                <w:rFonts w:hint="eastAsia"/>
+                <w:color w:val="000000"/>
+                <w:sz w:val="22"/>
+              </w:rPr>
+              <w:t>/acl_layer.cpp</w:t>
             </w:r>
           </w:p>
         </w:tc>
@@ -8292,13 +9659,41 @@
                 <w:sz w:val="22"/>
               </w:rPr>
             </w:pPr>
-            <w:r>
-              <w:rPr>
-                <w:rFonts w:hint="eastAsia"/>
-                <w:color w:val="000000"/>
-                <w:sz w:val="22"/>
-              </w:rPr>
-              <w:t>src/caffe/common.cpp</w:t>
+            <w:proofErr w:type="spellStart"/>
+            <w:r>
+              <w:rPr>
+                <w:rFonts w:hint="eastAsia"/>
+                <w:color w:val="000000"/>
+                <w:sz w:val="22"/>
+              </w:rPr>
+              <w:t>src</w:t>
+            </w:r>
+            <w:proofErr w:type="spellEnd"/>
+            <w:r>
+              <w:rPr>
+                <w:rFonts w:hint="eastAsia"/>
+                <w:color w:val="000000"/>
+                <w:sz w:val="22"/>
+              </w:rPr>
+              <w:t>/</w:t>
+            </w:r>
+            <w:proofErr w:type="spellStart"/>
+            <w:r>
+              <w:rPr>
+                <w:rFonts w:hint="eastAsia"/>
+                <w:color w:val="000000"/>
+                <w:sz w:val="22"/>
+              </w:rPr>
+              <w:t>caffe</w:t>
+            </w:r>
+            <w:proofErr w:type="spellEnd"/>
+            <w:r>
+              <w:rPr>
+                <w:rFonts w:hint="eastAsia"/>
+                <w:color w:val="000000"/>
+                <w:sz w:val="22"/>
+              </w:rPr>
+              <w:t>/common.cpp</w:t>
             </w:r>
           </w:p>
         </w:tc>
@@ -8448,13 +9843,41 @@
                 <w:sz w:val="22"/>
               </w:rPr>
             </w:pPr>
-            <w:r>
-              <w:rPr>
-                <w:rFonts w:hint="eastAsia"/>
-                <w:color w:val="000000"/>
-                <w:sz w:val="22"/>
-              </w:rPr>
-              <w:t>src/caffe/layer.cpp</w:t>
+            <w:proofErr w:type="spellStart"/>
+            <w:r>
+              <w:rPr>
+                <w:rFonts w:hint="eastAsia"/>
+                <w:color w:val="000000"/>
+                <w:sz w:val="22"/>
+              </w:rPr>
+              <w:t>src</w:t>
+            </w:r>
+            <w:proofErr w:type="spellEnd"/>
+            <w:r>
+              <w:rPr>
+                <w:rFonts w:hint="eastAsia"/>
+                <w:color w:val="000000"/>
+                <w:sz w:val="22"/>
+              </w:rPr>
+              <w:t>/</w:t>
+            </w:r>
+            <w:proofErr w:type="spellStart"/>
+            <w:r>
+              <w:rPr>
+                <w:rFonts w:hint="eastAsia"/>
+                <w:color w:val="000000"/>
+                <w:sz w:val="22"/>
+              </w:rPr>
+              <w:t>caffe</w:t>
+            </w:r>
+            <w:proofErr w:type="spellEnd"/>
+            <w:r>
+              <w:rPr>
+                <w:rFonts w:hint="eastAsia"/>
+                <w:color w:val="000000"/>
+                <w:sz w:val="22"/>
+              </w:rPr>
+              <w:t>/layer.cpp</w:t>
             </w:r>
           </w:p>
         </w:tc>
@@ -8604,13 +10027,41 @@
                 <w:sz w:val="22"/>
               </w:rPr>
             </w:pPr>
-            <w:r>
-              <w:rPr>
-                <w:rFonts w:hint="eastAsia"/>
-                <w:color w:val="000000"/>
-                <w:sz w:val="22"/>
-              </w:rPr>
-              <w:t>src/caffe/layer_factory.cpp</w:t>
+            <w:proofErr w:type="spellStart"/>
+            <w:r>
+              <w:rPr>
+                <w:rFonts w:hint="eastAsia"/>
+                <w:color w:val="000000"/>
+                <w:sz w:val="22"/>
+              </w:rPr>
+              <w:t>src</w:t>
+            </w:r>
+            <w:proofErr w:type="spellEnd"/>
+            <w:r>
+              <w:rPr>
+                <w:rFonts w:hint="eastAsia"/>
+                <w:color w:val="000000"/>
+                <w:sz w:val="22"/>
+              </w:rPr>
+              <w:t>/</w:t>
+            </w:r>
+            <w:proofErr w:type="spellStart"/>
+            <w:r>
+              <w:rPr>
+                <w:rFonts w:hint="eastAsia"/>
+                <w:color w:val="000000"/>
+                <w:sz w:val="22"/>
+              </w:rPr>
+              <w:t>caffe</w:t>
+            </w:r>
+            <w:proofErr w:type="spellEnd"/>
+            <w:r>
+              <w:rPr>
+                <w:rFonts w:hint="eastAsia"/>
+                <w:color w:val="000000"/>
+                <w:sz w:val="22"/>
+              </w:rPr>
+              <w:t>/layer_factory.cpp</w:t>
             </w:r>
           </w:p>
         </w:tc>
@@ -8760,13 +10211,41 @@
                 <w:sz w:val="22"/>
               </w:rPr>
             </w:pPr>
-            <w:r>
-              <w:rPr>
-                <w:rFonts w:hint="eastAsia"/>
-                <w:color w:val="000000"/>
-                <w:sz w:val="22"/>
-              </w:rPr>
-              <w:t>src/caffe/layers/absval_layer.cpp</w:t>
+            <w:proofErr w:type="spellStart"/>
+            <w:r>
+              <w:rPr>
+                <w:rFonts w:hint="eastAsia"/>
+                <w:color w:val="000000"/>
+                <w:sz w:val="22"/>
+              </w:rPr>
+              <w:t>src</w:t>
+            </w:r>
+            <w:proofErr w:type="spellEnd"/>
+            <w:r>
+              <w:rPr>
+                <w:rFonts w:hint="eastAsia"/>
+                <w:color w:val="000000"/>
+                <w:sz w:val="22"/>
+              </w:rPr>
+              <w:t>/</w:t>
+            </w:r>
+            <w:proofErr w:type="spellStart"/>
+            <w:r>
+              <w:rPr>
+                <w:rFonts w:hint="eastAsia"/>
+                <w:color w:val="000000"/>
+                <w:sz w:val="22"/>
+              </w:rPr>
+              <w:t>caffe</w:t>
+            </w:r>
+            <w:proofErr w:type="spellEnd"/>
+            <w:r>
+              <w:rPr>
+                <w:rFonts w:hint="eastAsia"/>
+                <w:color w:val="000000"/>
+                <w:sz w:val="22"/>
+              </w:rPr>
+              <w:t>/layers/absval_layer.cpp</w:t>
             </w:r>
           </w:p>
         </w:tc>
@@ -8916,13 +10395,42 @@
                 <w:sz w:val="22"/>
               </w:rPr>
             </w:pPr>
-            <w:r>
-              <w:rPr>
-                <w:rFonts w:hint="eastAsia"/>
-                <w:color w:val="000000"/>
-                <w:sz w:val="22"/>
-              </w:rPr>
-              <w:t>src/caffe/layers/acl_absval_layer.cpp</w:t>
+            <w:proofErr w:type="spellStart"/>
+            <w:r>
+              <w:rPr>
+                <w:rFonts w:hint="eastAsia"/>
+                <w:color w:val="000000"/>
+                <w:sz w:val="22"/>
+              </w:rPr>
+              <w:lastRenderedPageBreak/>
+              <w:t>src</w:t>
+            </w:r>
+            <w:proofErr w:type="spellEnd"/>
+            <w:r>
+              <w:rPr>
+                <w:rFonts w:hint="eastAsia"/>
+                <w:color w:val="000000"/>
+                <w:sz w:val="22"/>
+              </w:rPr>
+              <w:t>/</w:t>
+            </w:r>
+            <w:proofErr w:type="spellStart"/>
+            <w:r>
+              <w:rPr>
+                <w:rFonts w:hint="eastAsia"/>
+                <w:color w:val="000000"/>
+                <w:sz w:val="22"/>
+              </w:rPr>
+              <w:t>caffe</w:t>
+            </w:r>
+            <w:proofErr w:type="spellEnd"/>
+            <w:r>
+              <w:rPr>
+                <w:rFonts w:hint="eastAsia"/>
+                <w:color w:val="000000"/>
+                <w:sz w:val="22"/>
+              </w:rPr>
+              <w:t>/layers/acl_absval_layer.cpp</w:t>
             </w:r>
           </w:p>
         </w:tc>
@@ -9072,13 +10580,41 @@
                 <w:sz w:val="22"/>
               </w:rPr>
             </w:pPr>
-            <w:r>
-              <w:rPr>
-                <w:rFonts w:hint="eastAsia"/>
-                <w:color w:val="000000"/>
-                <w:sz w:val="22"/>
-              </w:rPr>
-              <w:t>src/caffe/layers/acl_base_activation_layer.cpp</w:t>
+            <w:proofErr w:type="spellStart"/>
+            <w:r>
+              <w:rPr>
+                <w:rFonts w:hint="eastAsia"/>
+                <w:color w:val="000000"/>
+                <w:sz w:val="22"/>
+              </w:rPr>
+              <w:t>src</w:t>
+            </w:r>
+            <w:proofErr w:type="spellEnd"/>
+            <w:r>
+              <w:rPr>
+                <w:rFonts w:hint="eastAsia"/>
+                <w:color w:val="000000"/>
+                <w:sz w:val="22"/>
+              </w:rPr>
+              <w:t>/</w:t>
+            </w:r>
+            <w:proofErr w:type="spellStart"/>
+            <w:r>
+              <w:rPr>
+                <w:rFonts w:hint="eastAsia"/>
+                <w:color w:val="000000"/>
+                <w:sz w:val="22"/>
+              </w:rPr>
+              <w:t>caffe</w:t>
+            </w:r>
+            <w:proofErr w:type="spellEnd"/>
+            <w:r>
+              <w:rPr>
+                <w:rFonts w:hint="eastAsia"/>
+                <w:color w:val="000000"/>
+                <w:sz w:val="22"/>
+              </w:rPr>
+              <w:t>/layers/acl_base_activation_layer.cpp</w:t>
             </w:r>
           </w:p>
         </w:tc>
@@ -9228,13 +10764,41 @@
                 <w:sz w:val="22"/>
               </w:rPr>
             </w:pPr>
-            <w:r>
-              <w:rPr>
-                <w:rFonts w:hint="eastAsia"/>
-                <w:color w:val="000000"/>
-                <w:sz w:val="22"/>
-              </w:rPr>
-              <w:t>src/caffe/layers/acl_bnll_layer.cpp</w:t>
+            <w:proofErr w:type="spellStart"/>
+            <w:r>
+              <w:rPr>
+                <w:rFonts w:hint="eastAsia"/>
+                <w:color w:val="000000"/>
+                <w:sz w:val="22"/>
+              </w:rPr>
+              <w:t>src</w:t>
+            </w:r>
+            <w:proofErr w:type="spellEnd"/>
+            <w:r>
+              <w:rPr>
+                <w:rFonts w:hint="eastAsia"/>
+                <w:color w:val="000000"/>
+                <w:sz w:val="22"/>
+              </w:rPr>
+              <w:t>/</w:t>
+            </w:r>
+            <w:proofErr w:type="spellStart"/>
+            <w:r>
+              <w:rPr>
+                <w:rFonts w:hint="eastAsia"/>
+                <w:color w:val="000000"/>
+                <w:sz w:val="22"/>
+              </w:rPr>
+              <w:t>caffe</w:t>
+            </w:r>
+            <w:proofErr w:type="spellEnd"/>
+            <w:r>
+              <w:rPr>
+                <w:rFonts w:hint="eastAsia"/>
+                <w:color w:val="000000"/>
+                <w:sz w:val="22"/>
+              </w:rPr>
+              <w:t>/layers/acl_bnll_layer.cpp</w:t>
             </w:r>
           </w:p>
         </w:tc>
@@ -9384,14 +10948,41 @@
                 <w:sz w:val="22"/>
               </w:rPr>
             </w:pPr>
-            <w:r>
-              <w:rPr>
-                <w:rFonts w:hint="eastAsia"/>
-                <w:color w:val="000000"/>
-                <w:sz w:val="22"/>
-              </w:rPr>
-              <w:lastRenderedPageBreak/>
-              <w:t>src/caffe/layers/acl_conv_layer.cpp</w:t>
+            <w:proofErr w:type="spellStart"/>
+            <w:r>
+              <w:rPr>
+                <w:rFonts w:hint="eastAsia"/>
+                <w:color w:val="000000"/>
+                <w:sz w:val="22"/>
+              </w:rPr>
+              <w:t>src</w:t>
+            </w:r>
+            <w:proofErr w:type="spellEnd"/>
+            <w:r>
+              <w:rPr>
+                <w:rFonts w:hint="eastAsia"/>
+                <w:color w:val="000000"/>
+                <w:sz w:val="22"/>
+              </w:rPr>
+              <w:t>/</w:t>
+            </w:r>
+            <w:proofErr w:type="spellStart"/>
+            <w:r>
+              <w:rPr>
+                <w:rFonts w:hint="eastAsia"/>
+                <w:color w:val="000000"/>
+                <w:sz w:val="22"/>
+              </w:rPr>
+              <w:t>caffe</w:t>
+            </w:r>
+            <w:proofErr w:type="spellEnd"/>
+            <w:r>
+              <w:rPr>
+                <w:rFonts w:hint="eastAsia"/>
+                <w:color w:val="000000"/>
+                <w:sz w:val="22"/>
+              </w:rPr>
+              <w:t>/layers/acl_conv_layer.cpp</w:t>
             </w:r>
           </w:p>
         </w:tc>
@@ -9541,13 +11132,41 @@
                 <w:sz w:val="22"/>
               </w:rPr>
             </w:pPr>
-            <w:r>
-              <w:rPr>
-                <w:rFonts w:hint="eastAsia"/>
-                <w:color w:val="000000"/>
-                <w:sz w:val="22"/>
-              </w:rPr>
-              <w:t>src/caffe/layers/acl_inner_product_layer.cpp</w:t>
+            <w:proofErr w:type="spellStart"/>
+            <w:r>
+              <w:rPr>
+                <w:rFonts w:hint="eastAsia"/>
+                <w:color w:val="000000"/>
+                <w:sz w:val="22"/>
+              </w:rPr>
+              <w:t>src</w:t>
+            </w:r>
+            <w:proofErr w:type="spellEnd"/>
+            <w:r>
+              <w:rPr>
+                <w:rFonts w:hint="eastAsia"/>
+                <w:color w:val="000000"/>
+                <w:sz w:val="22"/>
+              </w:rPr>
+              <w:t>/</w:t>
+            </w:r>
+            <w:proofErr w:type="spellStart"/>
+            <w:r>
+              <w:rPr>
+                <w:rFonts w:hint="eastAsia"/>
+                <w:color w:val="000000"/>
+                <w:sz w:val="22"/>
+              </w:rPr>
+              <w:t>caffe</w:t>
+            </w:r>
+            <w:proofErr w:type="spellEnd"/>
+            <w:r>
+              <w:rPr>
+                <w:rFonts w:hint="eastAsia"/>
+                <w:color w:val="000000"/>
+                <w:sz w:val="22"/>
+              </w:rPr>
+              <w:t>/layers/acl_inner_product_layer.cpp</w:t>
             </w:r>
           </w:p>
         </w:tc>
@@ -9697,13 +11316,41 @@
                 <w:sz w:val="22"/>
               </w:rPr>
             </w:pPr>
-            <w:r>
-              <w:rPr>
-                <w:rFonts w:hint="eastAsia"/>
-                <w:color w:val="000000"/>
-                <w:sz w:val="22"/>
-              </w:rPr>
-              <w:t>src/caffe/layers/acl_lrn_layer.cpp</w:t>
+            <w:proofErr w:type="spellStart"/>
+            <w:r>
+              <w:rPr>
+                <w:rFonts w:hint="eastAsia"/>
+                <w:color w:val="000000"/>
+                <w:sz w:val="22"/>
+              </w:rPr>
+              <w:t>src</w:t>
+            </w:r>
+            <w:proofErr w:type="spellEnd"/>
+            <w:r>
+              <w:rPr>
+                <w:rFonts w:hint="eastAsia"/>
+                <w:color w:val="000000"/>
+                <w:sz w:val="22"/>
+              </w:rPr>
+              <w:t>/</w:t>
+            </w:r>
+            <w:proofErr w:type="spellStart"/>
+            <w:r>
+              <w:rPr>
+                <w:rFonts w:hint="eastAsia"/>
+                <w:color w:val="000000"/>
+                <w:sz w:val="22"/>
+              </w:rPr>
+              <w:t>caffe</w:t>
+            </w:r>
+            <w:proofErr w:type="spellEnd"/>
+            <w:r>
+              <w:rPr>
+                <w:rFonts w:hint="eastAsia"/>
+                <w:color w:val="000000"/>
+                <w:sz w:val="22"/>
+              </w:rPr>
+              <w:t>/layers/acl_lrn_layer.cpp</w:t>
             </w:r>
           </w:p>
         </w:tc>
@@ -9853,13 +11500,41 @@
                 <w:sz w:val="22"/>
               </w:rPr>
             </w:pPr>
-            <w:r>
-              <w:rPr>
-                <w:rFonts w:hint="eastAsia"/>
-                <w:color w:val="000000"/>
-                <w:sz w:val="22"/>
-              </w:rPr>
-              <w:t>src/caffe/layers/acl_pooling_layer.cpp</w:t>
+            <w:proofErr w:type="spellStart"/>
+            <w:r>
+              <w:rPr>
+                <w:rFonts w:hint="eastAsia"/>
+                <w:color w:val="000000"/>
+                <w:sz w:val="22"/>
+              </w:rPr>
+              <w:t>src</w:t>
+            </w:r>
+            <w:proofErr w:type="spellEnd"/>
+            <w:r>
+              <w:rPr>
+                <w:rFonts w:hint="eastAsia"/>
+                <w:color w:val="000000"/>
+                <w:sz w:val="22"/>
+              </w:rPr>
+              <w:t>/</w:t>
+            </w:r>
+            <w:proofErr w:type="spellStart"/>
+            <w:r>
+              <w:rPr>
+                <w:rFonts w:hint="eastAsia"/>
+                <w:color w:val="000000"/>
+                <w:sz w:val="22"/>
+              </w:rPr>
+              <w:t>caffe</w:t>
+            </w:r>
+            <w:proofErr w:type="spellEnd"/>
+            <w:r>
+              <w:rPr>
+                <w:rFonts w:hint="eastAsia"/>
+                <w:color w:val="000000"/>
+                <w:sz w:val="22"/>
+              </w:rPr>
+              <w:t>/layers/acl_pooling_layer.cpp</w:t>
             </w:r>
           </w:p>
         </w:tc>
@@ -10009,13 +11684,41 @@
                 <w:sz w:val="22"/>
               </w:rPr>
             </w:pPr>
-            <w:r>
-              <w:rPr>
-                <w:rFonts w:hint="eastAsia"/>
-                <w:color w:val="000000"/>
-                <w:sz w:val="22"/>
-              </w:rPr>
-              <w:t>src/caffe/layers/acl_relu_layer.cpp</w:t>
+            <w:proofErr w:type="spellStart"/>
+            <w:r>
+              <w:rPr>
+                <w:rFonts w:hint="eastAsia"/>
+                <w:color w:val="000000"/>
+                <w:sz w:val="22"/>
+              </w:rPr>
+              <w:t>src</w:t>
+            </w:r>
+            <w:proofErr w:type="spellEnd"/>
+            <w:r>
+              <w:rPr>
+                <w:rFonts w:hint="eastAsia"/>
+                <w:color w:val="000000"/>
+                <w:sz w:val="22"/>
+              </w:rPr>
+              <w:t>/</w:t>
+            </w:r>
+            <w:proofErr w:type="spellStart"/>
+            <w:r>
+              <w:rPr>
+                <w:rFonts w:hint="eastAsia"/>
+                <w:color w:val="000000"/>
+                <w:sz w:val="22"/>
+              </w:rPr>
+              <w:t>caffe</w:t>
+            </w:r>
+            <w:proofErr w:type="spellEnd"/>
+            <w:r>
+              <w:rPr>
+                <w:rFonts w:hint="eastAsia"/>
+                <w:color w:val="000000"/>
+                <w:sz w:val="22"/>
+              </w:rPr>
+              <w:t>/layers/acl_relu_layer.cpp</w:t>
             </w:r>
           </w:p>
         </w:tc>
@@ -10165,13 +11868,41 @@
                 <w:sz w:val="22"/>
               </w:rPr>
             </w:pPr>
-            <w:r>
-              <w:rPr>
-                <w:rFonts w:hint="eastAsia"/>
-                <w:color w:val="000000"/>
-                <w:sz w:val="22"/>
-              </w:rPr>
-              <w:t>src/caffe/layers/acl_sigmoid_layer.cpp</w:t>
+            <w:proofErr w:type="spellStart"/>
+            <w:r>
+              <w:rPr>
+                <w:rFonts w:hint="eastAsia"/>
+                <w:color w:val="000000"/>
+                <w:sz w:val="22"/>
+              </w:rPr>
+              <w:t>src</w:t>
+            </w:r>
+            <w:proofErr w:type="spellEnd"/>
+            <w:r>
+              <w:rPr>
+                <w:rFonts w:hint="eastAsia"/>
+                <w:color w:val="000000"/>
+                <w:sz w:val="22"/>
+              </w:rPr>
+              <w:t>/</w:t>
+            </w:r>
+            <w:proofErr w:type="spellStart"/>
+            <w:r>
+              <w:rPr>
+                <w:rFonts w:hint="eastAsia"/>
+                <w:color w:val="000000"/>
+                <w:sz w:val="22"/>
+              </w:rPr>
+              <w:t>caffe</w:t>
+            </w:r>
+            <w:proofErr w:type="spellEnd"/>
+            <w:r>
+              <w:rPr>
+                <w:rFonts w:hint="eastAsia"/>
+                <w:color w:val="000000"/>
+                <w:sz w:val="22"/>
+              </w:rPr>
+              <w:t>/layers/acl_sigmoid_layer.cpp</w:t>
             </w:r>
           </w:p>
         </w:tc>
@@ -10321,13 +12052,41 @@
                 <w:sz w:val="22"/>
               </w:rPr>
             </w:pPr>
-            <w:r>
-              <w:rPr>
-                <w:rFonts w:hint="eastAsia"/>
-                <w:color w:val="000000"/>
-                <w:sz w:val="22"/>
-              </w:rPr>
-              <w:t>src/caffe/layers/acl_softmax_layer.cpp</w:t>
+            <w:proofErr w:type="spellStart"/>
+            <w:r>
+              <w:rPr>
+                <w:rFonts w:hint="eastAsia"/>
+                <w:color w:val="000000"/>
+                <w:sz w:val="22"/>
+              </w:rPr>
+              <w:t>src</w:t>
+            </w:r>
+            <w:proofErr w:type="spellEnd"/>
+            <w:r>
+              <w:rPr>
+                <w:rFonts w:hint="eastAsia"/>
+                <w:color w:val="000000"/>
+                <w:sz w:val="22"/>
+              </w:rPr>
+              <w:t>/</w:t>
+            </w:r>
+            <w:proofErr w:type="spellStart"/>
+            <w:r>
+              <w:rPr>
+                <w:rFonts w:hint="eastAsia"/>
+                <w:color w:val="000000"/>
+                <w:sz w:val="22"/>
+              </w:rPr>
+              <w:t>caffe</w:t>
+            </w:r>
+            <w:proofErr w:type="spellEnd"/>
+            <w:r>
+              <w:rPr>
+                <w:rFonts w:hint="eastAsia"/>
+                <w:color w:val="000000"/>
+                <w:sz w:val="22"/>
+              </w:rPr>
+              <w:t>/layers/acl_softmax_layer.cpp</w:t>
             </w:r>
           </w:p>
         </w:tc>
@@ -10477,13 +12236,41 @@
                 <w:sz w:val="22"/>
               </w:rPr>
             </w:pPr>
-            <w:r>
-              <w:rPr>
-                <w:rFonts w:hint="eastAsia"/>
-                <w:color w:val="000000"/>
-                <w:sz w:val="22"/>
-              </w:rPr>
-              <w:t>src/caffe/layers/acl_tanh_layer.cpp</w:t>
+            <w:proofErr w:type="spellStart"/>
+            <w:r>
+              <w:rPr>
+                <w:rFonts w:hint="eastAsia"/>
+                <w:color w:val="000000"/>
+                <w:sz w:val="22"/>
+              </w:rPr>
+              <w:t>src</w:t>
+            </w:r>
+            <w:proofErr w:type="spellEnd"/>
+            <w:r>
+              <w:rPr>
+                <w:rFonts w:hint="eastAsia"/>
+                <w:color w:val="000000"/>
+                <w:sz w:val="22"/>
+              </w:rPr>
+              <w:t>/</w:t>
+            </w:r>
+            <w:proofErr w:type="spellStart"/>
+            <w:r>
+              <w:rPr>
+                <w:rFonts w:hint="eastAsia"/>
+                <w:color w:val="000000"/>
+                <w:sz w:val="22"/>
+              </w:rPr>
+              <w:t>caffe</w:t>
+            </w:r>
+            <w:proofErr w:type="spellEnd"/>
+            <w:r>
+              <w:rPr>
+                <w:rFonts w:hint="eastAsia"/>
+                <w:color w:val="000000"/>
+                <w:sz w:val="22"/>
+              </w:rPr>
+              <w:t>/layers/acl_tanh_layer.cpp</w:t>
             </w:r>
           </w:p>
         </w:tc>
@@ -10633,13 +12420,41 @@
                 <w:sz w:val="22"/>
               </w:rPr>
             </w:pPr>
-            <w:r>
-              <w:rPr>
-                <w:rFonts w:hint="eastAsia"/>
-                <w:color w:val="000000"/>
-                <w:sz w:val="22"/>
-              </w:rPr>
-              <w:t>src/caffe/layers/bnll_layer.cpp</w:t>
+            <w:proofErr w:type="spellStart"/>
+            <w:r>
+              <w:rPr>
+                <w:rFonts w:hint="eastAsia"/>
+                <w:color w:val="000000"/>
+                <w:sz w:val="22"/>
+              </w:rPr>
+              <w:t>src</w:t>
+            </w:r>
+            <w:proofErr w:type="spellEnd"/>
+            <w:r>
+              <w:rPr>
+                <w:rFonts w:hint="eastAsia"/>
+                <w:color w:val="000000"/>
+                <w:sz w:val="22"/>
+              </w:rPr>
+              <w:t>/</w:t>
+            </w:r>
+            <w:proofErr w:type="spellStart"/>
+            <w:r>
+              <w:rPr>
+                <w:rFonts w:hint="eastAsia"/>
+                <w:color w:val="000000"/>
+                <w:sz w:val="22"/>
+              </w:rPr>
+              <w:t>caffe</w:t>
+            </w:r>
+            <w:proofErr w:type="spellEnd"/>
+            <w:r>
+              <w:rPr>
+                <w:rFonts w:hint="eastAsia"/>
+                <w:color w:val="000000"/>
+                <w:sz w:val="22"/>
+              </w:rPr>
+              <w:t>/layers/bnll_layer.cpp</w:t>
             </w:r>
           </w:p>
         </w:tc>
@@ -10789,13 +12604,41 @@
                 <w:sz w:val="22"/>
               </w:rPr>
             </w:pPr>
-            <w:r>
-              <w:rPr>
-                <w:rFonts w:hint="eastAsia"/>
-                <w:color w:val="000000"/>
-                <w:sz w:val="22"/>
-              </w:rPr>
-              <w:t>src/caffe/layers/hdf5_data_layer.cpp</w:t>
+            <w:proofErr w:type="spellStart"/>
+            <w:r>
+              <w:rPr>
+                <w:rFonts w:hint="eastAsia"/>
+                <w:color w:val="000000"/>
+                <w:sz w:val="22"/>
+              </w:rPr>
+              <w:t>src</w:t>
+            </w:r>
+            <w:proofErr w:type="spellEnd"/>
+            <w:r>
+              <w:rPr>
+                <w:rFonts w:hint="eastAsia"/>
+                <w:color w:val="000000"/>
+                <w:sz w:val="22"/>
+              </w:rPr>
+              <w:t>/</w:t>
+            </w:r>
+            <w:proofErr w:type="spellStart"/>
+            <w:r>
+              <w:rPr>
+                <w:rFonts w:hint="eastAsia"/>
+                <w:color w:val="000000"/>
+                <w:sz w:val="22"/>
+              </w:rPr>
+              <w:t>caffe</w:t>
+            </w:r>
+            <w:proofErr w:type="spellEnd"/>
+            <w:r>
+              <w:rPr>
+                <w:rFonts w:hint="eastAsia"/>
+                <w:color w:val="000000"/>
+                <w:sz w:val="22"/>
+              </w:rPr>
+              <w:t>/layers/hdf5_data_layer.cpp</w:t>
             </w:r>
           </w:p>
         </w:tc>
@@ -11101,13 +12944,41 @@
                 <w:sz w:val="22"/>
               </w:rPr>
             </w:pPr>
-            <w:r>
-              <w:rPr>
-                <w:rFonts w:hint="eastAsia"/>
-                <w:color w:val="000000"/>
-                <w:sz w:val="22"/>
-              </w:rPr>
-              <w:t>src/caffe/layers/hdf5_output_layer.cpp</w:t>
+            <w:proofErr w:type="spellStart"/>
+            <w:r>
+              <w:rPr>
+                <w:rFonts w:hint="eastAsia"/>
+                <w:color w:val="000000"/>
+                <w:sz w:val="22"/>
+              </w:rPr>
+              <w:t>src</w:t>
+            </w:r>
+            <w:proofErr w:type="spellEnd"/>
+            <w:r>
+              <w:rPr>
+                <w:rFonts w:hint="eastAsia"/>
+                <w:color w:val="000000"/>
+                <w:sz w:val="22"/>
+              </w:rPr>
+              <w:t>/</w:t>
+            </w:r>
+            <w:proofErr w:type="spellStart"/>
+            <w:r>
+              <w:rPr>
+                <w:rFonts w:hint="eastAsia"/>
+                <w:color w:val="000000"/>
+                <w:sz w:val="22"/>
+              </w:rPr>
+              <w:t>caffe</w:t>
+            </w:r>
+            <w:proofErr w:type="spellEnd"/>
+            <w:r>
+              <w:rPr>
+                <w:rFonts w:hint="eastAsia"/>
+                <w:color w:val="000000"/>
+                <w:sz w:val="22"/>
+              </w:rPr>
+              <w:t>/layers/hdf5_output_layer.cpp</w:t>
             </w:r>
           </w:p>
         </w:tc>
@@ -11413,13 +13284,41 @@
                 <w:sz w:val="22"/>
               </w:rPr>
             </w:pPr>
-            <w:r>
-              <w:rPr>
-                <w:rFonts w:hint="eastAsia"/>
-                <w:color w:val="000000"/>
-                <w:sz w:val="22"/>
-              </w:rPr>
-              <w:t>src/caffe/layers/inner_product_layer.cpp</w:t>
+            <w:proofErr w:type="spellStart"/>
+            <w:r>
+              <w:rPr>
+                <w:rFonts w:hint="eastAsia"/>
+                <w:color w:val="000000"/>
+                <w:sz w:val="22"/>
+              </w:rPr>
+              <w:t>src</w:t>
+            </w:r>
+            <w:proofErr w:type="spellEnd"/>
+            <w:r>
+              <w:rPr>
+                <w:rFonts w:hint="eastAsia"/>
+                <w:color w:val="000000"/>
+                <w:sz w:val="22"/>
+              </w:rPr>
+              <w:t>/</w:t>
+            </w:r>
+            <w:proofErr w:type="spellStart"/>
+            <w:r>
+              <w:rPr>
+                <w:rFonts w:hint="eastAsia"/>
+                <w:color w:val="000000"/>
+                <w:sz w:val="22"/>
+              </w:rPr>
+              <w:t>caffe</w:t>
+            </w:r>
+            <w:proofErr w:type="spellEnd"/>
+            <w:r>
+              <w:rPr>
+                <w:rFonts w:hint="eastAsia"/>
+                <w:color w:val="000000"/>
+                <w:sz w:val="22"/>
+              </w:rPr>
+              <w:t>/layers/inner_product_layer.cpp</w:t>
             </w:r>
           </w:p>
         </w:tc>
@@ -11569,13 +13468,41 @@
                 <w:sz w:val="22"/>
               </w:rPr>
             </w:pPr>
-            <w:r>
-              <w:rPr>
-                <w:rFonts w:hint="eastAsia"/>
-                <w:color w:val="000000"/>
-                <w:sz w:val="22"/>
-              </w:rPr>
-              <w:t>src/caffe/net.cpp</w:t>
+            <w:proofErr w:type="spellStart"/>
+            <w:r>
+              <w:rPr>
+                <w:rFonts w:hint="eastAsia"/>
+                <w:color w:val="000000"/>
+                <w:sz w:val="22"/>
+              </w:rPr>
+              <w:t>src</w:t>
+            </w:r>
+            <w:proofErr w:type="spellEnd"/>
+            <w:r>
+              <w:rPr>
+                <w:rFonts w:hint="eastAsia"/>
+                <w:color w:val="000000"/>
+                <w:sz w:val="22"/>
+              </w:rPr>
+              <w:t>/</w:t>
+            </w:r>
+            <w:proofErr w:type="spellStart"/>
+            <w:r>
+              <w:rPr>
+                <w:rFonts w:hint="eastAsia"/>
+                <w:color w:val="000000"/>
+                <w:sz w:val="22"/>
+              </w:rPr>
+              <w:t>caffe</w:t>
+            </w:r>
+            <w:proofErr w:type="spellEnd"/>
+            <w:r>
+              <w:rPr>
+                <w:rFonts w:hint="eastAsia"/>
+                <w:color w:val="000000"/>
+                <w:sz w:val="22"/>
+              </w:rPr>
+              <w:t>/net.cpp</w:t>
             </w:r>
           </w:p>
         </w:tc>
@@ -11725,13 +13652,41 @@
                 <w:sz w:val="22"/>
               </w:rPr>
             </w:pPr>
-            <w:r>
-              <w:rPr>
-                <w:rFonts w:hint="eastAsia"/>
-                <w:color w:val="000000"/>
-                <w:sz w:val="22"/>
-              </w:rPr>
-              <w:t>src/caffe/solvers/sgd_solver.cpp</w:t>
+            <w:proofErr w:type="spellStart"/>
+            <w:r>
+              <w:rPr>
+                <w:rFonts w:hint="eastAsia"/>
+                <w:color w:val="000000"/>
+                <w:sz w:val="22"/>
+              </w:rPr>
+              <w:t>src</w:t>
+            </w:r>
+            <w:proofErr w:type="spellEnd"/>
+            <w:r>
+              <w:rPr>
+                <w:rFonts w:hint="eastAsia"/>
+                <w:color w:val="000000"/>
+                <w:sz w:val="22"/>
+              </w:rPr>
+              <w:t>/</w:t>
+            </w:r>
+            <w:proofErr w:type="spellStart"/>
+            <w:r>
+              <w:rPr>
+                <w:rFonts w:hint="eastAsia"/>
+                <w:color w:val="000000"/>
+                <w:sz w:val="22"/>
+              </w:rPr>
+              <w:t>caffe</w:t>
+            </w:r>
+            <w:proofErr w:type="spellEnd"/>
+            <w:r>
+              <w:rPr>
+                <w:rFonts w:hint="eastAsia"/>
+                <w:color w:val="000000"/>
+                <w:sz w:val="22"/>
+              </w:rPr>
+              <w:t>/solvers/sgd_solver.cpp</w:t>
             </w:r>
           </w:p>
         </w:tc>
@@ -11881,13 +13836,41 @@
                 <w:sz w:val="22"/>
               </w:rPr>
             </w:pPr>
-            <w:r>
-              <w:rPr>
-                <w:rFonts w:hint="eastAsia"/>
-                <w:color w:val="000000"/>
-                <w:sz w:val="22"/>
-              </w:rPr>
-              <w:t>src/caffe/syncedmem.cpp</w:t>
+            <w:proofErr w:type="spellStart"/>
+            <w:r>
+              <w:rPr>
+                <w:rFonts w:hint="eastAsia"/>
+                <w:color w:val="000000"/>
+                <w:sz w:val="22"/>
+              </w:rPr>
+              <w:t>src</w:t>
+            </w:r>
+            <w:proofErr w:type="spellEnd"/>
+            <w:r>
+              <w:rPr>
+                <w:rFonts w:hint="eastAsia"/>
+                <w:color w:val="000000"/>
+                <w:sz w:val="22"/>
+              </w:rPr>
+              <w:t>/</w:t>
+            </w:r>
+            <w:proofErr w:type="spellStart"/>
+            <w:r>
+              <w:rPr>
+                <w:rFonts w:hint="eastAsia"/>
+                <w:color w:val="000000"/>
+                <w:sz w:val="22"/>
+              </w:rPr>
+              <w:t>caffe</w:t>
+            </w:r>
+            <w:proofErr w:type="spellEnd"/>
+            <w:r>
+              <w:rPr>
+                <w:rFonts w:hint="eastAsia"/>
+                <w:color w:val="000000"/>
+                <w:sz w:val="22"/>
+              </w:rPr>
+              <w:t>/syncedmem.cpp</w:t>
             </w:r>
           </w:p>
         </w:tc>
@@ -12037,13 +14020,41 @@
                 <w:sz w:val="22"/>
               </w:rPr>
             </w:pPr>
-            <w:r>
-              <w:rPr>
-                <w:rFonts w:hint="eastAsia"/>
-                <w:color w:val="000000"/>
-                <w:sz w:val="22"/>
-              </w:rPr>
-              <w:t>src/caffe/test/test_hdf5_output_layer.cpp</w:t>
+            <w:proofErr w:type="spellStart"/>
+            <w:r>
+              <w:rPr>
+                <w:rFonts w:hint="eastAsia"/>
+                <w:color w:val="000000"/>
+                <w:sz w:val="22"/>
+              </w:rPr>
+              <w:t>src</w:t>
+            </w:r>
+            <w:proofErr w:type="spellEnd"/>
+            <w:r>
+              <w:rPr>
+                <w:rFonts w:hint="eastAsia"/>
+                <w:color w:val="000000"/>
+                <w:sz w:val="22"/>
+              </w:rPr>
+              <w:t>/</w:t>
+            </w:r>
+            <w:proofErr w:type="spellStart"/>
+            <w:r>
+              <w:rPr>
+                <w:rFonts w:hint="eastAsia"/>
+                <w:color w:val="000000"/>
+                <w:sz w:val="22"/>
+              </w:rPr>
+              <w:t>caffe</w:t>
+            </w:r>
+            <w:proofErr w:type="spellEnd"/>
+            <w:r>
+              <w:rPr>
+                <w:rFonts w:hint="eastAsia"/>
+                <w:color w:val="000000"/>
+                <w:sz w:val="22"/>
+              </w:rPr>
+              <w:t>/test/test_hdf5_output_layer.cpp</w:t>
             </w:r>
           </w:p>
         </w:tc>
@@ -12193,13 +14204,41 @@
                 <w:sz w:val="22"/>
               </w:rPr>
             </w:pPr>
-            <w:r>
-              <w:rPr>
-                <w:rFonts w:hint="eastAsia"/>
-                <w:color w:val="000000"/>
-                <w:sz w:val="22"/>
-              </w:rPr>
-              <w:t>src/caffe/test/test_hdf5data_layer.cpp</w:t>
+            <w:proofErr w:type="spellStart"/>
+            <w:r>
+              <w:rPr>
+                <w:rFonts w:hint="eastAsia"/>
+                <w:color w:val="000000"/>
+                <w:sz w:val="22"/>
+              </w:rPr>
+              <w:t>src</w:t>
+            </w:r>
+            <w:proofErr w:type="spellEnd"/>
+            <w:r>
+              <w:rPr>
+                <w:rFonts w:hint="eastAsia"/>
+                <w:color w:val="000000"/>
+                <w:sz w:val="22"/>
+              </w:rPr>
+              <w:t>/</w:t>
+            </w:r>
+            <w:proofErr w:type="spellStart"/>
+            <w:r>
+              <w:rPr>
+                <w:rFonts w:hint="eastAsia"/>
+                <w:color w:val="000000"/>
+                <w:sz w:val="22"/>
+              </w:rPr>
+              <w:t>caffe</w:t>
+            </w:r>
+            <w:proofErr w:type="spellEnd"/>
+            <w:r>
+              <w:rPr>
+                <w:rFonts w:hint="eastAsia"/>
+                <w:color w:val="000000"/>
+                <w:sz w:val="22"/>
+              </w:rPr>
+              <w:t>/test/test_hdf5data_layer.cpp</w:t>
             </w:r>
           </w:p>
         </w:tc>
@@ -12349,13 +14388,59 @@
                 <w:sz w:val="22"/>
               </w:rPr>
             </w:pPr>
-            <w:r>
-              <w:rPr>
-                <w:rFonts w:hint="eastAsia"/>
-                <w:color w:val="000000"/>
-                <w:sz w:val="22"/>
-              </w:rPr>
-              <w:t>src/caffe/util/hdf5.cpp</w:t>
+            <w:proofErr w:type="spellStart"/>
+            <w:r>
+              <w:rPr>
+                <w:rFonts w:hint="eastAsia"/>
+                <w:color w:val="000000"/>
+                <w:sz w:val="22"/>
+              </w:rPr>
+              <w:t>src</w:t>
+            </w:r>
+            <w:proofErr w:type="spellEnd"/>
+            <w:r>
+              <w:rPr>
+                <w:rFonts w:hint="eastAsia"/>
+                <w:color w:val="000000"/>
+                <w:sz w:val="22"/>
+              </w:rPr>
+              <w:t>/</w:t>
+            </w:r>
+            <w:proofErr w:type="spellStart"/>
+            <w:r>
+              <w:rPr>
+                <w:rFonts w:hint="eastAsia"/>
+                <w:color w:val="000000"/>
+                <w:sz w:val="22"/>
+              </w:rPr>
+              <w:t>caffe</w:t>
+            </w:r>
+            <w:proofErr w:type="spellEnd"/>
+            <w:r>
+              <w:rPr>
+                <w:rFonts w:hint="eastAsia"/>
+                <w:color w:val="000000"/>
+                <w:sz w:val="22"/>
+              </w:rPr>
+              <w:t>/</w:t>
+            </w:r>
+            <w:proofErr w:type="spellStart"/>
+            <w:r>
+              <w:rPr>
+                <w:rFonts w:hint="eastAsia"/>
+                <w:color w:val="000000"/>
+                <w:sz w:val="22"/>
+              </w:rPr>
+              <w:t>util</w:t>
+            </w:r>
+            <w:proofErr w:type="spellEnd"/>
+            <w:r>
+              <w:rPr>
+                <w:rFonts w:hint="eastAsia"/>
+                <w:color w:val="000000"/>
+                <w:sz w:val="22"/>
+              </w:rPr>
+              <w:t>/hdf5.cpp</w:t>
             </w:r>
           </w:p>
         </w:tc>
@@ -12505,13 +14590,59 @@
                 <w:sz w:val="22"/>
               </w:rPr>
             </w:pPr>
-            <w:r>
-              <w:rPr>
-                <w:rFonts w:hint="eastAsia"/>
-                <w:color w:val="000000"/>
-                <w:sz w:val="22"/>
-              </w:rPr>
-              <w:t>src/caffe/util/math_functions.cpp</w:t>
+            <w:proofErr w:type="spellStart"/>
+            <w:r>
+              <w:rPr>
+                <w:rFonts w:hint="eastAsia"/>
+                <w:color w:val="000000"/>
+                <w:sz w:val="22"/>
+              </w:rPr>
+              <w:t>src</w:t>
+            </w:r>
+            <w:proofErr w:type="spellEnd"/>
+            <w:r>
+              <w:rPr>
+                <w:rFonts w:hint="eastAsia"/>
+                <w:color w:val="000000"/>
+                <w:sz w:val="22"/>
+              </w:rPr>
+              <w:t>/</w:t>
+            </w:r>
+            <w:proofErr w:type="spellStart"/>
+            <w:r>
+              <w:rPr>
+                <w:rFonts w:hint="eastAsia"/>
+                <w:color w:val="000000"/>
+                <w:sz w:val="22"/>
+              </w:rPr>
+              <w:t>caffe</w:t>
+            </w:r>
+            <w:proofErr w:type="spellEnd"/>
+            <w:r>
+              <w:rPr>
+                <w:rFonts w:hint="eastAsia"/>
+                <w:color w:val="000000"/>
+                <w:sz w:val="22"/>
+              </w:rPr>
+              <w:t>/</w:t>
+            </w:r>
+            <w:proofErr w:type="spellStart"/>
+            <w:r>
+              <w:rPr>
+                <w:rFonts w:hint="eastAsia"/>
+                <w:color w:val="000000"/>
+                <w:sz w:val="22"/>
+              </w:rPr>
+              <w:t>util</w:t>
+            </w:r>
+            <w:proofErr w:type="spellEnd"/>
+            <w:r>
+              <w:rPr>
+                <w:rFonts w:hint="eastAsia"/>
+                <w:color w:val="000000"/>
+                <w:sz w:val="22"/>
+              </w:rPr>
+              <w:t>/math_functions.cpp</w:t>
             </w:r>
           </w:p>
         </w:tc>
@@ -12661,14 +14792,34 @@
                 <w:sz w:val="22"/>
               </w:rPr>
             </w:pPr>
-            <w:r>
-              <w:rPr>
-                <w:rFonts w:hint="eastAsia"/>
-                <w:color w:val="000000"/>
-                <w:sz w:val="22"/>
-              </w:rPr>
-              <w:t>unit_tests/Makefile</w:t>
-            </w:r>
+            <w:proofErr w:type="spellStart"/>
+            <w:r>
+              <w:rPr>
+                <w:rFonts w:hint="eastAsia"/>
+                <w:color w:val="000000"/>
+                <w:sz w:val="22"/>
+              </w:rPr>
+              <w:t>unit_tests</w:t>
+            </w:r>
+            <w:proofErr w:type="spellEnd"/>
+            <w:r>
+              <w:rPr>
+                <w:rFonts w:hint="eastAsia"/>
+                <w:color w:val="000000"/>
+                <w:sz w:val="22"/>
+              </w:rPr>
+              <w:t>/</w:t>
+            </w:r>
+            <w:proofErr w:type="spellStart"/>
+            <w:r>
+              <w:rPr>
+                <w:rFonts w:hint="eastAsia"/>
+                <w:color w:val="000000"/>
+                <w:sz w:val="22"/>
+              </w:rPr>
+              <w:t>Makefile</w:t>
+            </w:r>
+            <w:proofErr w:type="spellEnd"/>
           </w:p>
         </w:tc>
         <w:tc>
@@ -12817,14 +14968,34 @@
                 <w:sz w:val="22"/>
               </w:rPr>
             </w:pPr>
-            <w:r>
-              <w:rPr>
-                <w:rFonts w:hint="eastAsia"/>
-                <w:color w:val="000000"/>
-                <w:sz w:val="22"/>
-              </w:rPr>
-              <w:t>unit_tests/pmu.c</w:t>
-            </w:r>
+            <w:proofErr w:type="spellStart"/>
+            <w:r>
+              <w:rPr>
+                <w:rFonts w:hint="eastAsia"/>
+                <w:color w:val="000000"/>
+                <w:sz w:val="22"/>
+              </w:rPr>
+              <w:t>unit_tests</w:t>
+            </w:r>
+            <w:proofErr w:type="spellEnd"/>
+            <w:r>
+              <w:rPr>
+                <w:rFonts w:hint="eastAsia"/>
+                <w:color w:val="000000"/>
+                <w:sz w:val="22"/>
+              </w:rPr>
+              <w:t>/</w:t>
+            </w:r>
+            <w:proofErr w:type="spellStart"/>
+            <w:r>
+              <w:rPr>
+                <w:rFonts w:hint="eastAsia"/>
+                <w:color w:val="000000"/>
+                <w:sz w:val="22"/>
+              </w:rPr>
+              <w:t>pmu.c</w:t>
+            </w:r>
+            <w:proofErr w:type="spellEnd"/>
           </w:p>
         </w:tc>
         <w:tc>
@@ -12973,14 +15144,34 @@
                 <w:sz w:val="22"/>
               </w:rPr>
             </w:pPr>
-            <w:r>
-              <w:rPr>
-                <w:rFonts w:hint="eastAsia"/>
-                <w:color w:val="000000"/>
-                <w:sz w:val="22"/>
-              </w:rPr>
-              <w:t>unit_tests/pmu.h</w:t>
-            </w:r>
+            <w:proofErr w:type="spellStart"/>
+            <w:r>
+              <w:rPr>
+                <w:rFonts w:hint="eastAsia"/>
+                <w:color w:val="000000"/>
+                <w:sz w:val="22"/>
+              </w:rPr>
+              <w:t>unit_tests</w:t>
+            </w:r>
+            <w:proofErr w:type="spellEnd"/>
+            <w:r>
+              <w:rPr>
+                <w:rFonts w:hint="eastAsia"/>
+                <w:color w:val="000000"/>
+                <w:sz w:val="22"/>
+              </w:rPr>
+              <w:t>/</w:t>
+            </w:r>
+            <w:proofErr w:type="spellStart"/>
+            <w:r>
+              <w:rPr>
+                <w:rFonts w:hint="eastAsia"/>
+                <w:color w:val="000000"/>
+                <w:sz w:val="22"/>
+              </w:rPr>
+              <w:t>pmu.h</w:t>
+            </w:r>
+            <w:proofErr w:type="spellEnd"/>
           </w:p>
         </w:tc>
         <w:tc>
@@ -13129,13 +15320,23 @@
                 <w:sz w:val="22"/>
               </w:rPr>
             </w:pPr>
-            <w:r>
-              <w:rPr>
-                <w:rFonts w:hint="eastAsia"/>
-                <w:color w:val="000000"/>
-                <w:sz w:val="22"/>
-              </w:rPr>
-              <w:t>unit_tests/prof_convolution_layer.cpp</w:t>
+            <w:proofErr w:type="spellStart"/>
+            <w:r>
+              <w:rPr>
+                <w:rFonts w:hint="eastAsia"/>
+                <w:color w:val="000000"/>
+                <w:sz w:val="22"/>
+              </w:rPr>
+              <w:t>unit_tests</w:t>
+            </w:r>
+            <w:proofErr w:type="spellEnd"/>
+            <w:r>
+              <w:rPr>
+                <w:rFonts w:hint="eastAsia"/>
+                <w:color w:val="000000"/>
+                <w:sz w:val="22"/>
+              </w:rPr>
+              <w:t>/prof_convolution_layer.cpp</w:t>
             </w:r>
           </w:p>
         </w:tc>
@@ -13285,13 +15486,23 @@
                 <w:sz w:val="22"/>
               </w:rPr>
             </w:pPr>
-            <w:r>
-              <w:rPr>
-                <w:rFonts w:hint="eastAsia"/>
-                <w:color w:val="000000"/>
-                <w:sz w:val="22"/>
-              </w:rPr>
-              <w:t>unit_tests/sgemm.cpp</w:t>
+            <w:proofErr w:type="spellStart"/>
+            <w:r>
+              <w:rPr>
+                <w:rFonts w:hint="eastAsia"/>
+                <w:color w:val="000000"/>
+                <w:sz w:val="22"/>
+              </w:rPr>
+              <w:t>unit_tests</w:t>
+            </w:r>
+            <w:proofErr w:type="spellEnd"/>
+            <w:r>
+              <w:rPr>
+                <w:rFonts w:hint="eastAsia"/>
+                <w:color w:val="000000"/>
+                <w:sz w:val="22"/>
+              </w:rPr>
+              <w:t>/sgemm.cpp</w:t>
             </w:r>
           </w:p>
         </w:tc>
@@ -13441,13 +15652,23 @@
                 <w:sz w:val="22"/>
               </w:rPr>
             </w:pPr>
-            <w:r>
-              <w:rPr>
-                <w:rFonts w:hint="eastAsia"/>
-                <w:color w:val="000000"/>
-                <w:sz w:val="22"/>
-              </w:rPr>
-              <w:t>unit_tests/test.cpp</w:t>
+            <w:proofErr w:type="spellStart"/>
+            <w:r>
+              <w:rPr>
+                <w:rFonts w:hint="eastAsia"/>
+                <w:color w:val="000000"/>
+                <w:sz w:val="22"/>
+              </w:rPr>
+              <w:t>unit_tests</w:t>
+            </w:r>
+            <w:proofErr w:type="spellEnd"/>
+            <w:r>
+              <w:rPr>
+                <w:rFonts w:hint="eastAsia"/>
+                <w:color w:val="000000"/>
+                <w:sz w:val="22"/>
+              </w:rPr>
+              <w:t>/test.cpp</w:t>
             </w:r>
           </w:p>
         </w:tc>
@@ -13597,13 +15818,23 @@
                 <w:sz w:val="22"/>
               </w:rPr>
             </w:pPr>
-            <w:r>
-              <w:rPr>
-                <w:rFonts w:hint="eastAsia"/>
-                <w:color w:val="000000"/>
-                <w:sz w:val="22"/>
-              </w:rPr>
-              <w:t>unit_tests/test_caffe_main.cpp</w:t>
+            <w:proofErr w:type="spellStart"/>
+            <w:r>
+              <w:rPr>
+                <w:rFonts w:hint="eastAsia"/>
+                <w:color w:val="000000"/>
+                <w:sz w:val="22"/>
+              </w:rPr>
+              <w:t>unit_tests</w:t>
+            </w:r>
+            <w:proofErr w:type="spellEnd"/>
+            <w:r>
+              <w:rPr>
+                <w:rFonts w:hint="eastAsia"/>
+                <w:color w:val="000000"/>
+                <w:sz w:val="22"/>
+              </w:rPr>
+              <w:t>/test_caffe_main.cpp</w:t>
             </w:r>
           </w:p>
         </w:tc>
@@ -13753,13 +15984,23 @@
                 <w:sz w:val="22"/>
               </w:rPr>
             </w:pPr>
-            <w:r>
-              <w:rPr>
-                <w:rFonts w:hint="eastAsia"/>
-                <w:color w:val="000000"/>
-                <w:sz w:val="22"/>
-              </w:rPr>
-              <w:t>unit_tests/test_common.cpp</w:t>
+            <w:proofErr w:type="spellStart"/>
+            <w:r>
+              <w:rPr>
+                <w:rFonts w:hint="eastAsia"/>
+                <w:color w:val="000000"/>
+                <w:sz w:val="22"/>
+              </w:rPr>
+              <w:t>unit_tests</w:t>
+            </w:r>
+            <w:proofErr w:type="spellEnd"/>
+            <w:r>
+              <w:rPr>
+                <w:rFonts w:hint="eastAsia"/>
+                <w:color w:val="000000"/>
+                <w:sz w:val="22"/>
+              </w:rPr>
+              <w:t>/test_common.cpp</w:t>
             </w:r>
           </w:p>
         </w:tc>
@@ -13909,13 +16150,23 @@
                 <w:sz w:val="22"/>
               </w:rPr>
             </w:pPr>
-            <w:r>
-              <w:rPr>
-                <w:rFonts w:hint="eastAsia"/>
-                <w:color w:val="000000"/>
-                <w:sz w:val="22"/>
-              </w:rPr>
-              <w:t>unit_tests/test_convolution_layer.cpp</w:t>
+            <w:proofErr w:type="spellStart"/>
+            <w:r>
+              <w:rPr>
+                <w:rFonts w:hint="eastAsia"/>
+                <w:color w:val="000000"/>
+                <w:sz w:val="22"/>
+              </w:rPr>
+              <w:t>unit_tests</w:t>
+            </w:r>
+            <w:proofErr w:type="spellEnd"/>
+            <w:r>
+              <w:rPr>
+                <w:rFonts w:hint="eastAsia"/>
+                <w:color w:val="000000"/>
+                <w:sz w:val="22"/>
+              </w:rPr>
+              <w:t>/test_convolution_layer.cpp</w:t>
             </w:r>
           </w:p>
         </w:tc>
@@ -14065,13 +16316,23 @@
                 <w:sz w:val="22"/>
               </w:rPr>
             </w:pPr>
-            <w:r>
-              <w:rPr>
-                <w:rFonts w:hint="eastAsia"/>
-                <w:color w:val="000000"/>
-                <w:sz w:val="22"/>
-              </w:rPr>
-              <w:t>unit_tests/test_fail.cpp</w:t>
+            <w:proofErr w:type="spellStart"/>
+            <w:r>
+              <w:rPr>
+                <w:rFonts w:hint="eastAsia"/>
+                <w:color w:val="000000"/>
+                <w:sz w:val="22"/>
+              </w:rPr>
+              <w:t>unit_tests</w:t>
+            </w:r>
+            <w:proofErr w:type="spellEnd"/>
+            <w:r>
+              <w:rPr>
+                <w:rFonts w:hint="eastAsia"/>
+                <w:color w:val="000000"/>
+                <w:sz w:val="22"/>
+              </w:rPr>
+              <w:t>/test_fail.cpp</w:t>
             </w:r>
           </w:p>
         </w:tc>
@@ -14221,13 +16482,23 @@
                 <w:sz w:val="22"/>
               </w:rPr>
             </w:pPr>
-            <w:r>
-              <w:rPr>
-                <w:rFonts w:hint="eastAsia"/>
-                <w:color w:val="000000"/>
-                <w:sz w:val="22"/>
-              </w:rPr>
-              <w:t>unit_tests/test_inner_product_layer.cpp</w:t>
+            <w:proofErr w:type="spellStart"/>
+            <w:r>
+              <w:rPr>
+                <w:rFonts w:hint="eastAsia"/>
+                <w:color w:val="000000"/>
+                <w:sz w:val="22"/>
+              </w:rPr>
+              <w:t>unit_tests</w:t>
+            </w:r>
+            <w:proofErr w:type="spellEnd"/>
+            <w:r>
+              <w:rPr>
+                <w:rFonts w:hint="eastAsia"/>
+                <w:color w:val="000000"/>
+                <w:sz w:val="22"/>
+              </w:rPr>
+              <w:t>/test_inner_product_layer.cpp</w:t>
             </w:r>
           </w:p>
         </w:tc>
@@ -14377,13 +16648,23 @@
                 <w:sz w:val="22"/>
               </w:rPr>
             </w:pPr>
-            <w:r>
-              <w:rPr>
-                <w:rFonts w:hint="eastAsia"/>
-                <w:color w:val="000000"/>
-                <w:sz w:val="22"/>
-              </w:rPr>
-              <w:t>unit_tests/test_lrn_layer.cpp</w:t>
+            <w:proofErr w:type="spellStart"/>
+            <w:r>
+              <w:rPr>
+                <w:rFonts w:hint="eastAsia"/>
+                <w:color w:val="000000"/>
+                <w:sz w:val="22"/>
+              </w:rPr>
+              <w:t>unit_tests</w:t>
+            </w:r>
+            <w:proofErr w:type="spellEnd"/>
+            <w:r>
+              <w:rPr>
+                <w:rFonts w:hint="eastAsia"/>
+                <w:color w:val="000000"/>
+                <w:sz w:val="22"/>
+              </w:rPr>
+              <w:t>/test_lrn_layer.cpp</w:t>
             </w:r>
           </w:p>
         </w:tc>
@@ -14533,13 +16814,23 @@
                 <w:sz w:val="22"/>
               </w:rPr>
             </w:pPr>
-            <w:r>
-              <w:rPr>
-                <w:rFonts w:hint="eastAsia"/>
-                <w:color w:val="000000"/>
-                <w:sz w:val="22"/>
-              </w:rPr>
-              <w:t>unit_tests/test_neuron_layer.cpp</w:t>
+            <w:proofErr w:type="spellStart"/>
+            <w:r>
+              <w:rPr>
+                <w:rFonts w:hint="eastAsia"/>
+                <w:color w:val="000000"/>
+                <w:sz w:val="22"/>
+              </w:rPr>
+              <w:t>unit_tests</w:t>
+            </w:r>
+            <w:proofErr w:type="spellEnd"/>
+            <w:r>
+              <w:rPr>
+                <w:rFonts w:hint="eastAsia"/>
+                <w:color w:val="000000"/>
+                <w:sz w:val="22"/>
+              </w:rPr>
+              <w:t>/test_neuron_layer.cpp</w:t>
             </w:r>
           </w:p>
         </w:tc>
@@ -14689,13 +16980,23 @@
                 <w:sz w:val="22"/>
               </w:rPr>
             </w:pPr>
-            <w:r>
-              <w:rPr>
-                <w:rFonts w:hint="eastAsia"/>
-                <w:color w:val="000000"/>
-                <w:sz w:val="22"/>
-              </w:rPr>
-              <w:t>unit_tests/test_pooling_layer.cpp</w:t>
+            <w:proofErr w:type="spellStart"/>
+            <w:r>
+              <w:rPr>
+                <w:rFonts w:hint="eastAsia"/>
+                <w:color w:val="000000"/>
+                <w:sz w:val="22"/>
+              </w:rPr>
+              <w:t>unit_tests</w:t>
+            </w:r>
+            <w:proofErr w:type="spellEnd"/>
+            <w:r>
+              <w:rPr>
+                <w:rFonts w:hint="eastAsia"/>
+                <w:color w:val="000000"/>
+                <w:sz w:val="22"/>
+              </w:rPr>
+              <w:t>/test_pooling_layer.cpp</w:t>
             </w:r>
           </w:p>
         </w:tc>
@@ -14845,13 +17146,23 @@
                 <w:sz w:val="22"/>
               </w:rPr>
             </w:pPr>
-            <w:r>
-              <w:rPr>
-                <w:rFonts w:hint="eastAsia"/>
-                <w:color w:val="000000"/>
-                <w:sz w:val="22"/>
-              </w:rPr>
-              <w:t>unit_tests/test_softmax_layer.cpp</w:t>
+            <w:proofErr w:type="spellStart"/>
+            <w:r>
+              <w:rPr>
+                <w:rFonts w:hint="eastAsia"/>
+                <w:color w:val="000000"/>
+                <w:sz w:val="22"/>
+              </w:rPr>
+              <w:t>unit_tests</w:t>
+            </w:r>
+            <w:proofErr w:type="spellEnd"/>
+            <w:r>
+              <w:rPr>
+                <w:rFonts w:hint="eastAsia"/>
+                <w:color w:val="000000"/>
+                <w:sz w:val="22"/>
+              </w:rPr>
+              <w:t>/test_softmax_layer.cpp</w:t>
             </w:r>
           </w:p>
         </w:tc>
@@ -15001,14 +17312,34 @@
                 <w:sz w:val="22"/>
               </w:rPr>
             </w:pPr>
-            <w:r>
-              <w:rPr>
-                <w:rFonts w:hint="eastAsia"/>
-                <w:color w:val="000000"/>
-                <w:sz w:val="22"/>
-              </w:rPr>
-              <w:t>unit_tests/testbed.c</w:t>
-            </w:r>
+            <w:proofErr w:type="spellStart"/>
+            <w:r>
+              <w:rPr>
+                <w:rFonts w:hint="eastAsia"/>
+                <w:color w:val="000000"/>
+                <w:sz w:val="22"/>
+              </w:rPr>
+              <w:t>unit_tests</w:t>
+            </w:r>
+            <w:proofErr w:type="spellEnd"/>
+            <w:r>
+              <w:rPr>
+                <w:rFonts w:hint="eastAsia"/>
+                <w:color w:val="000000"/>
+                <w:sz w:val="22"/>
+              </w:rPr>
+              <w:t>/</w:t>
+            </w:r>
+            <w:proofErr w:type="spellStart"/>
+            <w:r>
+              <w:rPr>
+                <w:rFonts w:hint="eastAsia"/>
+                <w:color w:val="000000"/>
+                <w:sz w:val="22"/>
+              </w:rPr>
+              <w:t>testbed.c</w:t>
+            </w:r>
+            <w:proofErr w:type="spellEnd"/>
           </w:p>
         </w:tc>
         <w:tc>
@@ -15157,14 +17488,34 @@
                 <w:sz w:val="22"/>
               </w:rPr>
             </w:pPr>
-            <w:r>
-              <w:rPr>
-                <w:rFonts w:hint="eastAsia"/>
-                <w:color w:val="000000"/>
-                <w:sz w:val="22"/>
-              </w:rPr>
-              <w:t>unit_tests/testbed.h</w:t>
-            </w:r>
+            <w:proofErr w:type="spellStart"/>
+            <w:r>
+              <w:rPr>
+                <w:rFonts w:hint="eastAsia"/>
+                <w:color w:val="000000"/>
+                <w:sz w:val="22"/>
+              </w:rPr>
+              <w:t>unit_tests</w:t>
+            </w:r>
+            <w:proofErr w:type="spellEnd"/>
+            <w:r>
+              <w:rPr>
+                <w:rFonts w:hint="eastAsia"/>
+                <w:color w:val="000000"/>
+                <w:sz w:val="22"/>
+              </w:rPr>
+              <w:t>/</w:t>
+            </w:r>
+            <w:proofErr w:type="spellStart"/>
+            <w:r>
+              <w:rPr>
+                <w:rFonts w:hint="eastAsia"/>
+                <w:color w:val="000000"/>
+                <w:sz w:val="22"/>
+              </w:rPr>
+              <w:t>testbed.h</w:t>
+            </w:r>
+            <w:proofErr w:type="spellEnd"/>
           </w:p>
         </w:tc>
         <w:tc>
@@ -15297,7 +17648,7 @@
         <w:lastRenderedPageBreak/>
         <w:t xml:space="preserve"> </w:t>
       </w:r>
-      <w:bookmarkStart w:id="20" w:name="_Toc484176002"/>
+      <w:bookmarkStart w:id="20" w:name="_Toc486713341"/>
       <w:r>
         <w:rPr>
           <w:rFonts w:hint="eastAsia"/>
@@ -15340,7 +17691,7 @@
           <w:sz w:val="24"/>
         </w:rPr>
       </w:pPr>
-      <w:bookmarkStart w:id="21" w:name="_Toc484176003"/>
+      <w:bookmarkStart w:id="21" w:name="_Toc486713342"/>
       <w:r>
         <w:rPr>
           <w:rFonts w:hint="eastAsia"/>
@@ -15376,7 +17727,15 @@
         <w:t xml:space="preserve"> </w:t>
       </w:r>
       <w:r>
-        <w:t xml:space="preserve">issues between ACL and caffe </w:t>
+        <w:t xml:space="preserve">issues between ACL and </w:t>
+      </w:r>
+      <w:proofErr w:type="spellStart"/>
+      <w:r>
+        <w:t>caffe</w:t>
+      </w:r>
+      <w:proofErr w:type="spellEnd"/>
+      <w:r>
+        <w:t xml:space="preserve"> </w:t>
       </w:r>
       <w:r>
         <w:t>Layers</w:t>
@@ -15403,7 +17762,15 @@
         <w:t xml:space="preserve"> </w:t>
       </w:r>
       <w:r>
-        <w:t>to Caffe’s original layer class as the workaround</w:t>
+        <w:t xml:space="preserve">to </w:t>
+      </w:r>
+      <w:proofErr w:type="spellStart"/>
+      <w:r>
+        <w:t>Caffe’s</w:t>
+      </w:r>
+      <w:proofErr w:type="spellEnd"/>
+      <w:r>
+        <w:t xml:space="preserve"> original layer class as the workaround</w:t>
       </w:r>
       <w:r>
         <w:t xml:space="preserve"> </w:t>
@@ -15438,8 +17805,13 @@
           <w:numId w:val="6"/>
         </w:numPr>
       </w:pPr>
-      <w:r>
-        <w:t>Tanh issue</w:t>
+      <w:proofErr w:type="spellStart"/>
+      <w:r>
+        <w:t>Tanh</w:t>
+      </w:r>
+      <w:proofErr w:type="spellEnd"/>
+      <w:r>
+        <w:t xml:space="preserve"> issue</w:t>
       </w:r>
     </w:p>
     <w:p>
@@ -15462,8 +17834,13 @@
           <w:numId w:val="6"/>
         </w:numPr>
       </w:pPr>
-      <w:r>
-        <w:t>Softmax supporting multi-dimension issue</w:t>
+      <w:proofErr w:type="spellStart"/>
+      <w:r>
+        <w:t>Softmax</w:t>
+      </w:r>
+      <w:proofErr w:type="spellEnd"/>
+      <w:r>
+        <w:t xml:space="preserve"> supporting multi-dimension issue</w:t>
       </w:r>
     </w:p>
     <w:p>
@@ -15502,7 +17879,7 @@
           <w:sz w:val="24"/>
         </w:rPr>
       </w:pPr>
-      <w:bookmarkStart w:id="22" w:name="_Toc484176004"/>
+      <w:bookmarkStart w:id="22" w:name="_Toc486713343"/>
       <w:r>
         <w:rPr>
           <w:b w:val="0"/>
@@ -17787,7 +20164,7 @@
 </file>
 
 <file path=customXml/itemProps1.xml><?xml version="1.0" encoding="utf-8"?>
-<ds:datastoreItem xmlns:ds="http://schemas.openxmlformats.org/officeDocument/2006/customXml" ds:itemID="{7FDECD41-9C71-4D51-921A-23A695F2147B}">
+<ds:datastoreItem xmlns:ds="http://schemas.openxmlformats.org/officeDocument/2006/customXml" ds:itemID="{A6BEBA4E-D98A-4091-A34D-E161C25EEEE6}">
   <ds:schemaRefs>
     <ds:schemaRef ds:uri="http://schemas.openxmlformats.org/officeDocument/2006/bibliography"/>
   </ds:schemaRefs>

</xml_diff>

<commit_message>
Revise the document to match ACL new version 17.06
</commit_message>
<xml_diff>
--- a/docs/caffeOnACL_release_notes_0_2_0.docx
+++ b/docs/caffeOnACL_release_notes_0_2_0.docx
@@ -820,7 +820,7 @@
                   </wp:anchor>
                 </w:drawing>
               </mc:Choice>
-              <mc:Fallback xmlns:mo="http://schemas.microsoft.com/office/mac/office/2008/main" xmlns:mv="urn:schemas-microsoft-com:mac:vml">
+              <mc:Fallback xmlns:mv="urn:schemas-microsoft-com:mac:vml" xmlns:mo="http://schemas.microsoft.com/office/mac/office/2008/main">
                 <w:pict>
                   <v:group w14:anchorId="23CC0A14" id="组 2" o:spid="_x0000_s1026" style="position:absolute;left:0;text-align:left;margin-left:0;margin-top:0;width:432.65pt;height:448.55pt;z-index:-251656192;mso-width-percent:706;mso-height-percent:566;mso-left-percent:220;mso-top-percent:300;mso-position-horizontal-relative:page;mso-position-vertical-relative:page;mso-width-percent:706;mso-height-percent:566;mso-left-percent:220;mso-top-percent:300" coordsize="43291,44910" o:gfxdata="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">
                     <o:lock v:ext="edit" aspectratio="t"/>
@@ -2801,41 +2801,13 @@
         <w:rPr>
           <w:rFonts w:hint="eastAsia"/>
         </w:rPr>
-        <w:t>/home/firefly/</w:t>
-      </w:r>
-      <w:proofErr w:type="spellStart"/>
+        <w:t xml:space="preserve">/home/firefly/ComputeLibrary </w:t>
+      </w:r>
       <w:r>
         <w:rPr>
           <w:rFonts w:hint="eastAsia"/>
         </w:rPr>
-        <w:t>ComputeLibrary</w:t>
-      </w:r>
-      <w:proofErr w:type="spellEnd"/>
-      <w:r>
-        <w:rPr>
-          <w:rFonts w:hint="eastAsia"/>
-        </w:rPr>
-        <w:t xml:space="preserve"> </w:t>
-      </w:r>
-      <w:r>
-        <w:rPr>
-          <w:rFonts w:hint="eastAsia"/>
-        </w:rPr>
-        <w:t>(</w:t>
-      </w:r>
-      <w:proofErr w:type="spellStart"/>
-      <w:r>
-        <w:rPr>
-          <w:rFonts w:hint="eastAsia"/>
-        </w:rPr>
-        <w:t>git</w:t>
-      </w:r>
-      <w:proofErr w:type="spellEnd"/>
-      <w:r>
-        <w:rPr>
-          <w:rFonts w:hint="eastAsia"/>
-        </w:rPr>
-        <w:t xml:space="preserve"> clone </w:t>
+        <w:t xml:space="preserve">(git clone </w:t>
       </w:r>
       <w:hyperlink r:id="rId11" w:history="1">
         <w:r>
@@ -2858,19 +2830,11 @@
         </w:rPr>
         <w:t>(</w:t>
       </w:r>
-      <w:proofErr w:type="spellStart"/>
       <w:r>
         <w:rPr>
           <w:rFonts w:hint="eastAsia"/>
         </w:rPr>
-        <w:t>arm_compute</w:t>
-      </w:r>
-      <w:proofErr w:type="spellEnd"/>
-      <w:r>
-        <w:rPr>
-          <w:rFonts w:hint="eastAsia"/>
-        </w:rPr>
-        <w:t xml:space="preserve"> v17.05</w:t>
+        <w:t>arm_compute v17.05</w:t>
       </w:r>
       <w:r>
         <w:rPr>
@@ -2884,16 +2848,8 @@
         <w:rPr>
           <w:rFonts w:hint="eastAsia"/>
         </w:rPr>
-        <w:t xml:space="preserve">   </w:t>
-      </w:r>
-      <w:proofErr w:type="spellStart"/>
-      <w:r>
-        <w:rPr>
-          <w:rFonts w:hint="eastAsia"/>
-        </w:rPr>
-        <w:t>Caffe</w:t>
-      </w:r>
-      <w:proofErr w:type="spellEnd"/>
+        <w:t xml:space="preserve">   Caffe</w:t>
+      </w:r>
       <w:r>
         <w:rPr>
           <w:rFonts w:hint="eastAsia"/>
@@ -2904,43 +2860,13 @@
         <w:rPr>
           <w:rFonts w:hint="eastAsia"/>
         </w:rPr>
-        <w:t>/home/firefly/</w:t>
-      </w:r>
-      <w:proofErr w:type="spellStart"/>
-      <w:proofErr w:type="gramStart"/>
+        <w:t xml:space="preserve">/home/firefly/caffeOnACL  </w:t>
+      </w:r>
       <w:r>
         <w:rPr>
           <w:rFonts w:hint="eastAsia"/>
         </w:rPr>
-        <w:t>caffeOnACL</w:t>
-      </w:r>
-      <w:proofErr w:type="spellEnd"/>
-      <w:r>
-        <w:rPr>
-          <w:rFonts w:hint="eastAsia"/>
-        </w:rPr>
-        <w:t xml:space="preserve">  </w:t>
-      </w:r>
-      <w:r>
-        <w:rPr>
-          <w:rFonts w:hint="eastAsia"/>
-        </w:rPr>
-        <w:t>(</w:t>
-      </w:r>
-      <w:proofErr w:type="spellStart"/>
-      <w:proofErr w:type="gramEnd"/>
-      <w:r>
-        <w:rPr>
-          <w:rFonts w:hint="eastAsia"/>
-        </w:rPr>
-        <w:t>git</w:t>
-      </w:r>
-      <w:proofErr w:type="spellEnd"/>
-      <w:r>
-        <w:rPr>
-          <w:rFonts w:hint="eastAsia"/>
-        </w:rPr>
-        <w:t xml:space="preserve"> clone </w:t>
+        <w:t xml:space="preserve">(git clone </w:t>
       </w:r>
       <w:hyperlink r:id="rId12" w:history="1">
         <w:r>
@@ -2972,15 +2898,7 @@
     </w:p>
     <w:p>
       <w:r>
-        <w:t xml:space="preserve">   </w:t>
-      </w:r>
-      <w:proofErr w:type="spellStart"/>
-      <w:r>
-        <w:t>Googletest</w:t>
-      </w:r>
-      <w:proofErr w:type="spellEnd"/>
-      <w:r>
-        <w:t>:</w:t>
+        <w:t xml:space="preserve">   Googletest:</w:t>
       </w:r>
       <w:r>
         <w:t xml:space="preserve">   </w:t>
@@ -2989,30 +2907,20 @@
         <w:rPr>
           <w:rFonts w:hint="eastAsia"/>
         </w:rPr>
-        <w:t>/home/firefly/</w:t>
-      </w:r>
-      <w:proofErr w:type="spellStart"/>
-      <w:r>
-        <w:rPr>
-          <w:rFonts w:hint="eastAsia"/>
-        </w:rPr>
-        <w:t>googletest</w:t>
-      </w:r>
-      <w:proofErr w:type="spellEnd"/>
+        <w:t>/home/firefly/googletest</w:t>
+      </w:r>
       <w:r>
         <w:t xml:space="preserve"> </w:t>
       </w:r>
       <w:r>
         <w:t>(</w:t>
       </w:r>
-      <w:proofErr w:type="spellStart"/>
       <w:r>
         <w:rPr>
           <w:rFonts w:hint="eastAsia"/>
         </w:rPr>
         <w:t>git</w:t>
       </w:r>
-      <w:proofErr w:type="spellEnd"/>
       <w:r>
         <w:t xml:space="preserve"> clone </w:t>
       </w:r>
@@ -3062,348 +2970,75 @@
     </w:p>
     <w:p>
       <w:r>
-        <w:t xml:space="preserve">   </w:t>
-      </w:r>
-      <w:proofErr w:type="spellStart"/>
-      <w:proofErr w:type="gramStart"/>
-      <w:r>
-        <w:t>sudo</w:t>
-      </w:r>
-      <w:proofErr w:type="spellEnd"/>
-      <w:proofErr w:type="gramEnd"/>
-      <w:r>
-        <w:t xml:space="preserve"> apt-get update -y</w:t>
+        <w:t xml:space="preserve">   sudo apt-get update -y</w:t>
       </w:r>
     </w:p>
     <w:p>
       <w:r>
-        <w:t xml:space="preserve">   </w:t>
-      </w:r>
-      <w:proofErr w:type="spellStart"/>
-      <w:proofErr w:type="gramStart"/>
-      <w:r>
-        <w:t>sudo</w:t>
-      </w:r>
-      <w:proofErr w:type="spellEnd"/>
-      <w:proofErr w:type="gramEnd"/>
-      <w:r>
-        <w:t xml:space="preserve"> apt-get upgrade -y</w:t>
+        <w:t xml:space="preserve">   sudo apt-get upgrade -y</w:t>
       </w:r>
     </w:p>
     <w:p>
       <w:r>
-        <w:t xml:space="preserve">   </w:t>
-      </w:r>
-      <w:proofErr w:type="spellStart"/>
-      <w:proofErr w:type="gramStart"/>
-      <w:r>
-        <w:t>sudo</w:t>
-      </w:r>
-      <w:proofErr w:type="spellEnd"/>
-      <w:proofErr w:type="gramEnd"/>
-      <w:r>
-        <w:t xml:space="preserve"> apt-get install build-essential -y</w:t>
+        <w:t xml:space="preserve">   sudo apt-get install build-essential -y</w:t>
       </w:r>
     </w:p>
     <w:p>
       <w:r>
-        <w:t xml:space="preserve">   </w:t>
-      </w:r>
-      <w:proofErr w:type="spellStart"/>
-      <w:proofErr w:type="gramStart"/>
-      <w:r>
-        <w:t>sudo</w:t>
-      </w:r>
-      <w:proofErr w:type="spellEnd"/>
-      <w:proofErr w:type="gramEnd"/>
-      <w:r>
-        <w:t xml:space="preserve"> apt-get install -y </w:t>
-      </w:r>
-      <w:proofErr w:type="spellStart"/>
-      <w:r>
-        <w:t>pkg-config</w:t>
-      </w:r>
-      <w:proofErr w:type="spellEnd"/>
-      <w:r>
-        <w:t xml:space="preserve"> </w:t>
-      </w:r>
-      <w:proofErr w:type="spellStart"/>
-      <w:r>
-        <w:t>automake</w:t>
-      </w:r>
-      <w:proofErr w:type="spellEnd"/>
-      <w:r>
-        <w:t xml:space="preserve"> </w:t>
-      </w:r>
-      <w:proofErr w:type="spellStart"/>
-      <w:r>
-        <w:t>autoconf</w:t>
-      </w:r>
-      <w:proofErr w:type="spellEnd"/>
+        <w:t xml:space="preserve">   sudo apt-get install -y pkg-config automake autoconf</w:t>
+      </w:r>
     </w:p>
     <w:p>
       <w:r>
-        <w:t xml:space="preserve">   </w:t>
-      </w:r>
-      <w:proofErr w:type="spellStart"/>
-      <w:proofErr w:type="gramStart"/>
-      <w:r>
-        <w:t>sudo</w:t>
-      </w:r>
-      <w:proofErr w:type="spellEnd"/>
-      <w:proofErr w:type="gramEnd"/>
-      <w:r>
-        <w:t xml:space="preserve"> apt-get install </w:t>
-      </w:r>
-      <w:proofErr w:type="spellStart"/>
-      <w:r>
-        <w:t>libprotobuf</w:t>
-      </w:r>
-      <w:proofErr w:type="spellEnd"/>
-      <w:r>
-        <w:t xml:space="preserve">-dev </w:t>
-      </w:r>
-      <w:proofErr w:type="spellStart"/>
-      <w:r>
-        <w:t>libleveldb</w:t>
-      </w:r>
-      <w:proofErr w:type="spellEnd"/>
-      <w:r>
-        <w:t xml:space="preserve">-dev </w:t>
-      </w:r>
-      <w:proofErr w:type="spellStart"/>
-      <w:r>
-        <w:t>libsnappy</w:t>
-      </w:r>
-      <w:proofErr w:type="spellEnd"/>
-      <w:r>
-        <w:t xml:space="preserve">-dev libhdf5-serial-dev </w:t>
-      </w:r>
-      <w:proofErr w:type="spellStart"/>
-      <w:r>
-        <w:t>protobuf</w:t>
-      </w:r>
-      <w:proofErr w:type="spellEnd"/>
-      <w:r>
-        <w:t>-compiler -y</w:t>
+        <w:t xml:space="preserve">   sudo apt-get install libprotobuf-dev libleveldb-dev libsnappy-dev libhdf5-serial-dev protobuf-compiler -y</w:t>
       </w:r>
     </w:p>
     <w:p>
       <w:r>
-        <w:t xml:space="preserve">   </w:t>
-      </w:r>
-      <w:proofErr w:type="spellStart"/>
-      <w:proofErr w:type="gramStart"/>
-      <w:r>
-        <w:t>sudo</w:t>
-      </w:r>
-      <w:proofErr w:type="spellEnd"/>
-      <w:proofErr w:type="gramEnd"/>
-      <w:r>
-        <w:t xml:space="preserve"> apt-get install </w:t>
-      </w:r>
-      <w:proofErr w:type="spellStart"/>
-      <w:r>
-        <w:t>libatlas</w:t>
-      </w:r>
-      <w:proofErr w:type="spellEnd"/>
-      <w:r>
-        <w:t>-base-dev -y</w:t>
+        <w:t xml:space="preserve">   sudo apt-get install libatlas-base-dev -y</w:t>
       </w:r>
     </w:p>
     <w:p>
       <w:r>
-        <w:t xml:space="preserve">   </w:t>
-      </w:r>
-      <w:proofErr w:type="spellStart"/>
-      <w:proofErr w:type="gramStart"/>
-      <w:r>
-        <w:t>sudo</w:t>
-      </w:r>
-      <w:proofErr w:type="spellEnd"/>
-      <w:proofErr w:type="gramEnd"/>
-      <w:r>
-        <w:t xml:space="preserve"> apt-get install --no-install-recommends </w:t>
-      </w:r>
-      <w:proofErr w:type="spellStart"/>
-      <w:r>
-        <w:t>libboost</w:t>
-      </w:r>
-      <w:proofErr w:type="spellEnd"/>
-      <w:r>
-        <w:t>-all-dev -y</w:t>
+        <w:t xml:space="preserve">   sudo apt-get install --no-install-recommends libboost-all-dev -y</w:t>
       </w:r>
     </w:p>
     <w:p>
       <w:r>
-        <w:t xml:space="preserve">   </w:t>
-      </w:r>
-      <w:proofErr w:type="spellStart"/>
-      <w:proofErr w:type="gramStart"/>
-      <w:r>
-        <w:t>sudo</w:t>
-      </w:r>
-      <w:proofErr w:type="spellEnd"/>
-      <w:proofErr w:type="gramEnd"/>
-      <w:r>
-        <w:t xml:space="preserve"> apt-get install </w:t>
-      </w:r>
-      <w:proofErr w:type="spellStart"/>
-      <w:r>
-        <w:t>libgflags</w:t>
-      </w:r>
-      <w:proofErr w:type="spellEnd"/>
-      <w:r>
-        <w:t xml:space="preserve">-dev </w:t>
-      </w:r>
-      <w:proofErr w:type="spellStart"/>
-      <w:r>
-        <w:t>libgoogle</w:t>
-      </w:r>
-      <w:proofErr w:type="spellEnd"/>
-      <w:r>
-        <w:t>-</w:t>
-      </w:r>
-      <w:proofErr w:type="spellStart"/>
-      <w:r>
-        <w:t>glog</w:t>
-      </w:r>
-      <w:proofErr w:type="spellEnd"/>
-      <w:r>
-        <w:t xml:space="preserve">-dev </w:t>
-      </w:r>
-      <w:proofErr w:type="spellStart"/>
-      <w:r>
-        <w:t>liblmdb</w:t>
-      </w:r>
-      <w:proofErr w:type="spellEnd"/>
-      <w:r>
-        <w:t>-dev -y</w:t>
+        <w:t xml:space="preserve">   sudo apt-get install libgflags-dev libgoogle-glog-dev liblmdb-dev -y</w:t>
       </w:r>
     </w:p>
     <w:p>
       <w:r>
-        <w:t xml:space="preserve">   </w:t>
-      </w:r>
-      <w:proofErr w:type="spellStart"/>
-      <w:proofErr w:type="gramStart"/>
-      <w:r>
-        <w:t>sudo</w:t>
-      </w:r>
-      <w:proofErr w:type="spellEnd"/>
-      <w:proofErr w:type="gramEnd"/>
-      <w:r>
-        <w:t xml:space="preserve"> apt-get install </w:t>
-      </w:r>
-      <w:proofErr w:type="spellStart"/>
-      <w:r>
-        <w:t>libopencv</w:t>
-      </w:r>
-      <w:proofErr w:type="spellEnd"/>
-      <w:r>
-        <w:t>-dev -y</w:t>
+        <w:t xml:space="preserve">   sudo apt-get install libopencv-dev -y</w:t>
       </w:r>
     </w:p>
     <w:p>
       <w:r>
-        <w:t xml:space="preserve">   </w:t>
-      </w:r>
-      <w:proofErr w:type="spellStart"/>
-      <w:proofErr w:type="gramStart"/>
-      <w:r>
-        <w:t>sudo</w:t>
-      </w:r>
-      <w:proofErr w:type="spellEnd"/>
-      <w:proofErr w:type="gramEnd"/>
-      <w:r>
-        <w:t xml:space="preserve"> apt-get install python-pip python-dev -y</w:t>
+        <w:t xml:space="preserve">   sudo apt-get install python-pip python-dev -y</w:t>
       </w:r>
     </w:p>
     <w:p>
       <w:r>
-        <w:t xml:space="preserve">   </w:t>
-      </w:r>
-      <w:proofErr w:type="spellStart"/>
-      <w:proofErr w:type="gramStart"/>
-      <w:r>
-        <w:t>sudo</w:t>
-      </w:r>
-      <w:proofErr w:type="spellEnd"/>
-      <w:proofErr w:type="gramEnd"/>
-      <w:r>
-        <w:t xml:space="preserve"> apt-get install -y python-</w:t>
-      </w:r>
-      <w:proofErr w:type="spellStart"/>
-      <w:r>
-        <w:t>numpy</w:t>
-      </w:r>
-      <w:proofErr w:type="spellEnd"/>
-      <w:r>
-        <w:t xml:space="preserve"> python-</w:t>
-      </w:r>
-      <w:proofErr w:type="spellStart"/>
-      <w:r>
-        <w:t>scipy</w:t>
-      </w:r>
-      <w:proofErr w:type="spellEnd"/>
+        <w:t xml:space="preserve">   sudo apt-get install -y python-numpy python-scipy</w:t>
+      </w:r>
     </w:p>
     <w:p>
       <w:r>
-        <w:t xml:space="preserve">   </w:t>
-      </w:r>
-      <w:proofErr w:type="gramStart"/>
-      <w:r>
-        <w:t>pip</w:t>
-      </w:r>
-      <w:proofErr w:type="gramEnd"/>
-      <w:r>
-        <w:t xml:space="preserve"> install --upgrade pip</w:t>
+        <w:t xml:space="preserve">   pip install --upgrade pip</w:t>
       </w:r>
     </w:p>
     <w:p>
       <w:r>
-        <w:t xml:space="preserve">   </w:t>
-      </w:r>
-      <w:proofErr w:type="spellStart"/>
-      <w:proofErr w:type="gramStart"/>
-      <w:r>
-        <w:t>sudo</w:t>
-      </w:r>
-      <w:proofErr w:type="spellEnd"/>
-      <w:proofErr w:type="gramEnd"/>
-      <w:r>
-        <w:t xml:space="preserve"> apt-get install </w:t>
-      </w:r>
-      <w:proofErr w:type="spellStart"/>
-      <w:r>
-        <w:t>scons</w:t>
-      </w:r>
-      <w:proofErr w:type="spellEnd"/>
-      <w:r>
-        <w:t xml:space="preserve"> –y</w:t>
+        <w:t xml:space="preserve">   sudo apt-get install scons –y</w:t>
       </w:r>
     </w:p>
     <w:p>
       <w:pPr>
         <w:ind w:firstLineChars="150" w:firstLine="315"/>
       </w:pPr>
-      <w:proofErr w:type="spellStart"/>
-      <w:proofErr w:type="gramStart"/>
-      <w:r>
-        <w:t>sudo</w:t>
-      </w:r>
-      <w:proofErr w:type="spellEnd"/>
-      <w:proofErr w:type="gramEnd"/>
-      <w:r>
-        <w:t xml:space="preserve"> apt-get install </w:t>
-      </w:r>
-      <w:proofErr w:type="spellStart"/>
-      <w:r>
-        <w:t>git</w:t>
-      </w:r>
-      <w:proofErr w:type="spellEnd"/>
-      <w:r>
-        <w:t xml:space="preserve"> </w:t>
+      <w:r>
+        <w:t xml:space="preserve">sudo apt-get install git </w:t>
       </w:r>
       <w:r>
         <w:t>–</w:t>
@@ -3473,19 +3108,9 @@
         </w:rPr>
         <w:t xml:space="preserve"> </w:t>
       </w:r>
-      <w:proofErr w:type="gramStart"/>
-      <w:r>
-        <w:t>cd</w:t>
-      </w:r>
-      <w:proofErr w:type="gramEnd"/>
-      <w:r>
-        <w:t xml:space="preserve"> /home/firefly/</w:t>
-      </w:r>
-      <w:proofErr w:type="spellStart"/>
-      <w:r>
-        <w:t>ComputeLibrary</w:t>
-      </w:r>
-      <w:proofErr w:type="spellEnd"/>
+      <w:r>
+        <w:t>cd /home/firefly/ComputeLibrary</w:t>
+      </w:r>
     </w:p>
     <w:p>
       <w:r>
@@ -3525,23 +3150,7 @@
         <w:t>#</w:t>
       </w:r>
       <w:r>
-        <w:t>aarch64-linux-gnu-gcc opencl-1.2-stubs/</w:t>
-      </w:r>
-      <w:proofErr w:type="spellStart"/>
-      <w:r>
-        <w:t>opencl_stubs.c</w:t>
-      </w:r>
-      <w:proofErr w:type="spellEnd"/>
-      <w:r>
-        <w:t xml:space="preserve"> -</w:t>
-      </w:r>
-      <w:proofErr w:type="spellStart"/>
-      <w:r>
-        <w:t>Iinclude</w:t>
-      </w:r>
-      <w:proofErr w:type="spellEnd"/>
-      <w:r>
-        <w:t xml:space="preserve"> -shared -o build/libOpenCL.so</w:t>
+        <w:t>aarch64-linux-gnu-gcc opencl-1.2-stubs/opencl_stubs.c -Iinclude -shared -o build/libOpenCL.so</w:t>
       </w:r>
     </w:p>
     <w:p>
@@ -3557,76 +3166,19 @@
       <w:r>
         <w:t xml:space="preserve"> </w:t>
       </w:r>
-      <w:proofErr w:type="gramStart"/>
-      <w:r>
-        <w:t>pip</w:t>
-      </w:r>
-      <w:proofErr w:type="gramEnd"/>
-      <w:r>
-        <w:t xml:space="preserve"> install </w:t>
-      </w:r>
-      <w:proofErr w:type="spellStart"/>
-      <w:r>
-        <w:t>sub</w:t>
+      <w:r>
+        <w:t>pip install sub</w:t>
       </w:r>
       <w:r>
         <w:t>process</w:t>
       </w:r>
-      <w:proofErr w:type="spellEnd"/>
     </w:p>
     <w:p>
       <w:r>
         <w:t xml:space="preserve">  </w:t>
       </w:r>
-      <w:proofErr w:type="spellStart"/>
-      <w:proofErr w:type="gramStart"/>
-      <w:r>
-        <w:t>scons</w:t>
-      </w:r>
-      <w:proofErr w:type="spellEnd"/>
-      <w:proofErr w:type="gramEnd"/>
-      <w:r>
-        <w:t xml:space="preserve"> </w:t>
-      </w:r>
-      <w:proofErr w:type="spellStart"/>
-      <w:r>
-        <w:t>Werror</w:t>
-      </w:r>
-      <w:proofErr w:type="spellEnd"/>
-      <w:r>
-        <w:t xml:space="preserve">=1 -j8 debug=0 asserts=1 neon=1 </w:t>
-      </w:r>
-      <w:proofErr w:type="spellStart"/>
-      <w:r>
-        <w:t>opencl</w:t>
-      </w:r>
-      <w:proofErr w:type="spellEnd"/>
-      <w:r>
-        <w:t xml:space="preserve">=1 </w:t>
-      </w:r>
-      <w:proofErr w:type="spellStart"/>
-      <w:r>
-        <w:t>embed_kernels</w:t>
-      </w:r>
-      <w:proofErr w:type="spellEnd"/>
-      <w:r>
-        <w:t xml:space="preserve">=1 </w:t>
-      </w:r>
-      <w:proofErr w:type="spellStart"/>
-      <w:r>
-        <w:t>os</w:t>
-      </w:r>
-      <w:proofErr w:type="spellEnd"/>
-      <w:r>
-        <w:t>=</w:t>
-      </w:r>
-      <w:proofErr w:type="spellStart"/>
-      <w:r>
-        <w:t>linux</w:t>
-      </w:r>
-      <w:proofErr w:type="spellEnd"/>
-      <w:r>
-        <w:t xml:space="preserve"> arch=arm64-v8a</w:t>
+      <w:r>
+        <w:t>scons Werror=1 -j8 debug=0 asserts=1 neon=1 opencl=1 embed_kernels=1 os=linux arch=arm64-v8a</w:t>
       </w:r>
     </w:p>
     <w:p>
@@ -3658,7 +3210,6 @@
         </w:rPr>
         <w:t xml:space="preserve">Compile </w:t>
       </w:r>
-      <w:proofErr w:type="spellStart"/>
       <w:r>
         <w:rPr>
           <w:rFonts w:hint="eastAsia"/>
@@ -3667,7 +3218,6 @@
         <w:t>Caffe</w:t>
       </w:r>
       <w:bookmarkEnd w:id="11"/>
-      <w:proofErr w:type="spellEnd"/>
     </w:p>
     <w:p>
       <w:r>
@@ -3676,72 +3226,23 @@
         </w:rPr>
         <w:t xml:space="preserve">  </w:t>
       </w:r>
-      <w:proofErr w:type="gramStart"/>
-      <w:r>
-        <w:t>cd</w:t>
-      </w:r>
-      <w:proofErr w:type="gramEnd"/>
-      <w:r>
-        <w:t xml:space="preserve"> /home/firefly/</w:t>
-      </w:r>
-      <w:proofErr w:type="spellStart"/>
-      <w:r>
-        <w:t>caffeOnACL</w:t>
-      </w:r>
-      <w:proofErr w:type="spellEnd"/>
+      <w:r>
+        <w:t>cd /home/firefly/caffeOnACL</w:t>
+      </w:r>
     </w:p>
     <w:p>
       <w:r>
-        <w:t xml:space="preserve">  </w:t>
-      </w:r>
-      <w:proofErr w:type="spellStart"/>
-      <w:proofErr w:type="gramStart"/>
-      <w:r>
-        <w:t>cp</w:t>
-      </w:r>
-      <w:proofErr w:type="spellEnd"/>
-      <w:proofErr w:type="gramEnd"/>
-      <w:r>
-        <w:t xml:space="preserve"> </w:t>
-      </w:r>
-      <w:proofErr w:type="spellStart"/>
-      <w:r>
-        <w:t>Makefile.config.acl</w:t>
-      </w:r>
-      <w:proofErr w:type="spellEnd"/>
-      <w:r>
-        <w:t xml:space="preserve"> </w:t>
-      </w:r>
-      <w:proofErr w:type="spellStart"/>
-      <w:r>
-        <w:t>Makefile.config</w:t>
-      </w:r>
-      <w:proofErr w:type="spellEnd"/>
+        <w:t xml:space="preserve">  cp Makefile.config.acl Makefile.config</w:t>
+      </w:r>
     </w:p>
     <w:p>
       <w:r>
-        <w:t xml:space="preserve">  </w:t>
-      </w:r>
-      <w:proofErr w:type="gramStart"/>
-      <w:r>
-        <w:t>make</w:t>
-      </w:r>
-      <w:proofErr w:type="gramEnd"/>
-      <w:r>
-        <w:t xml:space="preserve"> all</w:t>
+        <w:t xml:space="preserve">  make all</w:t>
       </w:r>
     </w:p>
     <w:p>
       <w:r>
-        <w:t xml:space="preserve">  </w:t>
-      </w:r>
-      <w:proofErr w:type="gramStart"/>
-      <w:r>
-        <w:t>make</w:t>
-      </w:r>
-      <w:proofErr w:type="gramEnd"/>
-      <w:r>
-        <w:t xml:space="preserve"> distribute</w:t>
+        <w:t xml:space="preserve">  make distribute</w:t>
       </w:r>
     </w:p>
     <w:p>
@@ -3803,28 +3304,15 @@
         <w:t xml:space="preserve">  </w:t>
       </w:r>
       <w:r>
-        <w:t xml:space="preserve"># compile the </w:t>
-      </w:r>
-      <w:proofErr w:type="spellStart"/>
-      <w:r>
-        <w:t>gtest</w:t>
-      </w:r>
-      <w:proofErr w:type="spellEnd"/>
-      <w:r>
-        <w:t xml:space="preserve"> libraries</w:t>
+        <w:t># compile the gtest libraries</w:t>
       </w:r>
     </w:p>
     <w:p>
       <w:pPr>
         <w:ind w:firstLineChars="100" w:firstLine="210"/>
       </w:pPr>
-      <w:proofErr w:type="gramStart"/>
-      <w:r>
-        <w:t>cd</w:t>
-      </w:r>
-      <w:proofErr w:type="gramEnd"/>
-      <w:r>
-        <w:t xml:space="preserve"> </w:t>
+      <w:r>
+        <w:t xml:space="preserve">cd </w:t>
       </w:r>
       <w:r>
         <w:rPr>
@@ -3832,50 +3320,32 @@
         </w:rPr>
         <w:t>/home/firefly/</w:t>
       </w:r>
-      <w:proofErr w:type="spellStart"/>
       <w:r>
         <w:t>googletest</w:t>
       </w:r>
-      <w:proofErr w:type="spellEnd"/>
     </w:p>
     <w:p>
       <w:pPr>
         <w:ind w:firstLineChars="100" w:firstLine="210"/>
       </w:pPr>
-      <w:proofErr w:type="spellStart"/>
-      <w:proofErr w:type="gramStart"/>
-      <w:r>
-        <w:t>cmake</w:t>
-      </w:r>
-      <w:proofErr w:type="spellEnd"/>
-      <w:proofErr w:type="gramEnd"/>
-      <w:r>
-        <w:t xml:space="preserve"> CMakeLists.txt</w:t>
+      <w:r>
+        <w:t>cmake CMakeLists.txt</w:t>
       </w:r>
     </w:p>
     <w:p>
       <w:pPr>
         <w:ind w:firstLineChars="100" w:firstLine="210"/>
       </w:pPr>
-      <w:proofErr w:type="gramStart"/>
       <w:r>
         <w:t>make</w:t>
       </w:r>
-      <w:proofErr w:type="gramEnd"/>
     </w:p>
     <w:p>
       <w:pPr>
         <w:ind w:firstLineChars="100" w:firstLine="210"/>
       </w:pPr>
-      <w:proofErr w:type="spellStart"/>
-      <w:proofErr w:type="gramStart"/>
-      <w:r>
-        <w:t>sudo</w:t>
-      </w:r>
-      <w:proofErr w:type="spellEnd"/>
-      <w:proofErr w:type="gramEnd"/>
-      <w:r>
-        <w:t xml:space="preserve"> make install</w:t>
+      <w:r>
+        <w:t>sudo make install</w:t>
       </w:r>
     </w:p>
     <w:p>
@@ -3890,7 +3360,6 @@
       <w:pPr>
         <w:ind w:firstLineChars="100" w:firstLine="210"/>
       </w:pPr>
-      <w:proofErr w:type="gramStart"/>
       <w:r>
         <w:rPr>
           <w:rFonts w:hint="eastAsia"/>
@@ -3903,7 +3372,6 @@
         </w:rPr>
         <w:t>d</w:t>
       </w:r>
-      <w:proofErr w:type="gramEnd"/>
       <w:r>
         <w:t xml:space="preserve"> </w:t>
       </w:r>
@@ -3913,35 +3381,29 @@
         </w:rPr>
         <w:t>/home/firefly/</w:t>
       </w:r>
-      <w:proofErr w:type="spellStart"/>
       <w:r>
         <w:t>caffeOnACL</w:t>
       </w:r>
-      <w:proofErr w:type="spellEnd"/>
       <w:r>
         <w:rPr>
           <w:rFonts w:hint="eastAsia"/>
         </w:rPr>
         <w:t>/</w:t>
       </w:r>
-      <w:proofErr w:type="spellStart"/>
       <w:r>
         <w:t>unit_tests</w:t>
       </w:r>
-      <w:proofErr w:type="spellEnd"/>
     </w:p>
     <w:p>
       <w:r>
         <w:t xml:space="preserve">  </w:t>
       </w:r>
-      <w:proofErr w:type="gramStart"/>
       <w:r>
         <w:rPr>
           <w:rFonts w:hint="eastAsia"/>
         </w:rPr>
         <w:t>make</w:t>
       </w:r>
-      <w:proofErr w:type="gramEnd"/>
       <w:r>
         <w:t xml:space="preserve"> clean</w:t>
       </w:r>
@@ -3951,16 +3413,8 @@
         <w:rPr>
           <w:rFonts w:hint="eastAsia"/>
         </w:rPr>
-        <w:t xml:space="preserve">  </w:t>
-      </w:r>
-      <w:proofErr w:type="gramStart"/>
-      <w:r>
-        <w:rPr>
-          <w:rFonts w:hint="eastAsia"/>
-        </w:rPr>
-        <w:t>make</w:t>
-      </w:r>
-      <w:proofErr w:type="gramEnd"/>
+        <w:t xml:space="preserve">  make</w:t>
+      </w:r>
     </w:p>
     <w:p>
       <w:pPr>
@@ -4002,15 +3456,7 @@
     </w:p>
     <w:p>
       <w:r>
-        <w:t xml:space="preserve">If the output message of the following two tests is same as the examples, it means </w:t>
-      </w:r>
-      <w:proofErr w:type="spellStart"/>
-      <w:r>
-        <w:t>Caffe</w:t>
-      </w:r>
-      <w:proofErr w:type="spellEnd"/>
-      <w:r>
-        <w:t xml:space="preserve"> poring is success.</w:t>
+        <w:t>If the output message of the following two tests is same as the examples, it means Caffe poring is success.</w:t>
       </w:r>
     </w:p>
     <w:p>
@@ -4035,53 +3481,21 @@
           <w:b w:val="0"/>
           <w:sz w:val="24"/>
         </w:rPr>
-        <w:t xml:space="preserve">Reference </w:t>
-      </w:r>
-      <w:proofErr w:type="spellStart"/>
-      <w:r>
-        <w:rPr>
-          <w:b w:val="0"/>
-          <w:sz w:val="24"/>
-        </w:rPr>
-        <w:t>Caffenet</w:t>
+        <w:t>Reference Caffenet</w:t>
       </w:r>
       <w:bookmarkEnd w:id="14"/>
-      <w:proofErr w:type="spellEnd"/>
     </w:p>
     <w:p>
       <w:r>
         <w:t xml:space="preserve">   </w:t>
       </w:r>
-      <w:proofErr w:type="gramStart"/>
-      <w:r>
-        <w:t>cd</w:t>
-      </w:r>
-      <w:proofErr w:type="gramEnd"/>
-      <w:r>
-        <w:t xml:space="preserve"> ./data/ilsvrc12/</w:t>
+      <w:r>
+        <w:t>cd ./data/ilsvrc12/</w:t>
       </w:r>
     </w:p>
     <w:p>
       <w:r>
-        <w:t xml:space="preserve">   </w:t>
-      </w:r>
-      <w:proofErr w:type="spellStart"/>
-      <w:proofErr w:type="gramStart"/>
-      <w:r>
-        <w:t>sudo</w:t>
-      </w:r>
-      <w:proofErr w:type="spellEnd"/>
-      <w:proofErr w:type="gramEnd"/>
-      <w:r>
-        <w:t xml:space="preserve"> </w:t>
-      </w:r>
-      <w:proofErr w:type="spellStart"/>
-      <w:r>
-        <w:t>chmod</w:t>
-      </w:r>
-      <w:proofErr w:type="spellEnd"/>
-      <w:r>
-        <w:t xml:space="preserve"> +x  get_ilsvrc_aux.sh</w:t>
+        <w:t xml:space="preserve">   sudo chmod +x  get_ilsvrc_aux.sh</w:t>
       </w:r>
     </w:p>
     <w:p>
@@ -4091,78 +3505,33 @@
     </w:p>
     <w:p>
       <w:r>
-        <w:t xml:space="preserve">   </w:t>
-      </w:r>
-      <w:proofErr w:type="gramStart"/>
-      <w:r>
-        <w:t>cd ..</w:t>
-      </w:r>
-      <w:proofErr w:type="gramEnd"/>
-      <w:r>
-        <w:t>/..</w:t>
+        <w:t xml:space="preserve">   cd ../..</w:t>
       </w:r>
     </w:p>
     <w:p>
       <w:r>
-        <w:t xml:space="preserve">   </w:t>
-      </w:r>
-      <w:proofErr w:type="gramStart"/>
-      <w:r>
-        <w:t>cd</w:t>
-      </w:r>
-      <w:proofErr w:type="gramEnd"/>
-      <w:r>
-        <w:t xml:space="preserve"> ./scripts</w:t>
+        <w:t xml:space="preserve">   cd ./scripts</w:t>
       </w:r>
     </w:p>
     <w:p>
       <w:r>
-        <w:t xml:space="preserve">   ./download_model_</w:t>
-      </w:r>
-      <w:proofErr w:type="gramStart"/>
-      <w:r>
-        <w:t>binary.py ..</w:t>
-      </w:r>
-      <w:proofErr w:type="gramEnd"/>
-      <w:r>
-        <w:t>/models/</w:t>
-      </w:r>
-      <w:proofErr w:type="spellStart"/>
-      <w:r>
-        <w:t>bvlc_reference_caffenet</w:t>
-      </w:r>
-      <w:proofErr w:type="spellEnd"/>
-      <w:r>
-        <w:t>/</w:t>
+        <w:t xml:space="preserve">   ./download_model_binary.py ../models/bvlc_reference_caffenet/</w:t>
       </w:r>
     </w:p>
     <w:p>
       <w:r>
-        <w:t xml:space="preserve">   </w:t>
-      </w:r>
-      <w:proofErr w:type="gramStart"/>
-      <w:r>
-        <w:t>cd ..</w:t>
-      </w:r>
-      <w:proofErr w:type="gramEnd"/>
+        <w:t xml:space="preserve">   cd ..</w:t>
+      </w:r>
     </w:p>
     <w:p>
-      <w:r>
-        <w:t xml:space="preserve">   </w:t>
-      </w:r>
-      <w:proofErr w:type="gramStart"/>
-      <w:r>
-        <w:t>export</w:t>
-      </w:r>
-      <w:proofErr w:type="gramEnd"/>
-      <w:r>
-        <w:t xml:space="preserve"> LD_LIBRARY_PATH = /home/firefly/</w:t>
-      </w:r>
-      <w:proofErr w:type="spellStart"/>
-      <w:r>
-        <w:t>caffeOnACL</w:t>
-      </w:r>
-      <w:proofErr w:type="spellEnd"/>
+      <w:pPr>
+        <w:rPr>
+          <w:rFonts w:hint="eastAsia"/>
+        </w:rPr>
+      </w:pPr>
+      <w:r>
+        <w:t xml:space="preserve">   export LD_LIBRARY_PATH = /home/firefly/caffeOnACL</w:t>
+      </w:r>
       <w:r>
         <w:t>/distribute/lib</w:t>
       </w:r>
@@ -4180,21 +3549,17 @@
         <w:t>/home/firefly</w:t>
       </w:r>
       <w:r>
-        <w:t>/</w:t>
-      </w:r>
-      <w:proofErr w:type="spellStart"/>
-      <w:r>
-        <w:t>ComputeLibrary</w:t>
-      </w:r>
-      <w:proofErr w:type="spellEnd"/>
-      <w:r>
-        <w:t>/build/</w:t>
-      </w:r>
-      <w:proofErr w:type="spellStart"/>
-      <w:r>
-        <w:t>arm_compute</w:t>
-      </w:r>
-      <w:proofErr w:type="spellEnd"/>
+        <w:t>/ComputeLibrary/build/arm_compute</w:t>
+      </w:r>
+      <w:r>
+        <w:t>:</w:t>
+      </w:r>
+      <w:r>
+        <w:t xml:space="preserve"> </w:t>
+      </w:r>
+      <w:r>
+        <w:t>/home/firefly/ComputeLibrary/build</w:t>
+      </w:r>
     </w:p>
     <w:p>
       <w:r>
@@ -4206,34 +3571,8 @@
         </w:rPr>
         <w:t>#</w:t>
       </w:r>
-      <w:bookmarkStart w:id="15" w:name="_GoBack"/>
-      <w:bookmarkEnd w:id="15"/>
-      <w:r>
-        <w:t>./distribute/bin/classification.bin models/</w:t>
-      </w:r>
-      <w:proofErr w:type="spellStart"/>
-      <w:r>
-        <w:t>bvlc_reference_caffenet</w:t>
-      </w:r>
-      <w:proofErr w:type="spellEnd"/>
-      <w:r>
-        <w:t>/</w:t>
-      </w:r>
-      <w:proofErr w:type="spellStart"/>
-      <w:r>
-        <w:t>deploy.prototxt</w:t>
-      </w:r>
-      <w:proofErr w:type="spellEnd"/>
-      <w:r>
-        <w:t xml:space="preserve"> models/bvlc_reference_caffenet/bvlc_reference_caffenet.caffemodel data/ilsvrc12/</w:t>
-      </w:r>
-      <w:proofErr w:type="spellStart"/>
-      <w:r>
-        <w:t>imagenet_mean.binaryproto</w:t>
-      </w:r>
-      <w:proofErr w:type="spellEnd"/>
-      <w:r>
-        <w:t xml:space="preserve"> data/ilsvrc12/synset_words.txt      examples/images/cat.jpg</w:t>
+      <w:r>
+        <w:t>./distribute/bin/classification.bin models/bvlc_reference_caffenet/deploy.prototxt models/bvlc_reference_caffenet/bvlc_reference_caffenet.caffemodel data/ilsvrc12/imagenet_mean.binaryproto data/ilsvrc12/synset_words.txt      examples/images/cat.jpg</w:t>
       </w:r>
     </w:p>
     <w:p>
@@ -4241,79 +3580,18 @@
         <w:ind w:firstLineChars="100" w:firstLine="210"/>
       </w:pPr>
       <w:r>
-        <w:t>./distribute/bin/</w:t>
-      </w:r>
-      <w:proofErr w:type="spellStart"/>
-      <w:r>
-        <w:t>classification.bin</w:t>
-      </w:r>
-      <w:proofErr w:type="spellEnd"/>
-      <w:r>
-        <w:t xml:space="preserve"> models/</w:t>
-      </w:r>
-      <w:proofErr w:type="spellStart"/>
-      <w:r>
-        <w:t>bvlc_alexnet</w:t>
-      </w:r>
-      <w:proofErr w:type="spellEnd"/>
-      <w:r>
-        <w:t>/</w:t>
-      </w:r>
-      <w:proofErr w:type="spellStart"/>
-      <w:proofErr w:type="gramStart"/>
-      <w:r>
-        <w:t>deploy.prototxt</w:t>
-      </w:r>
-      <w:proofErr w:type="spellEnd"/>
-      <w:r>
-        <w:t xml:space="preserve">  models</w:t>
-      </w:r>
-      <w:proofErr w:type="gramEnd"/>
-      <w:r>
-        <w:t>/</w:t>
-      </w:r>
-      <w:proofErr w:type="spellStart"/>
-      <w:r>
-        <w:t>bvlc_alexnet</w:t>
-      </w:r>
-      <w:proofErr w:type="spellEnd"/>
-      <w:r>
-        <w:t>/</w:t>
-      </w:r>
-      <w:proofErr w:type="spellStart"/>
-      <w:r>
-        <w:t>bvlc_alexnet.caffemodel</w:t>
-      </w:r>
-      <w:proofErr w:type="spellEnd"/>
-      <w:r>
-        <w:t xml:space="preserve"> data/ilsvrc12/</w:t>
-      </w:r>
-      <w:proofErr w:type="spellStart"/>
-      <w:r>
-        <w:t>imagenet_mean.binaryproto</w:t>
-      </w:r>
-      <w:proofErr w:type="spellEnd"/>
-      <w:r>
-        <w:t xml:space="preserve"> data/ilsvrc12/synset_words.txt  examples/images/cat.jpg</w:t>
+        <w:t>./distribute/bin/classification.bin models/bvlc_alexnet/deploy.prototxt  models/bvlc_alexnet/bvlc_alexnet.caffemodel data/ilsvrc12/imagenet_mean.binaryproto data/ilsvrc12/synset_words.txt  examples/images/cat.jpg</w:t>
       </w:r>
     </w:p>
     <w:p>
       <w:r>
         <w:t xml:space="preserve">   </w:t>
       </w:r>
-      <w:proofErr w:type="gramStart"/>
       <w:r>
         <w:rPr>
           <w:b/>
         </w:rPr>
-        <w:t>output</w:t>
-      </w:r>
-      <w:proofErr w:type="gramEnd"/>
-      <w:r>
-        <w:rPr>
-          <w:b/>
-        </w:rPr>
-        <w:t xml:space="preserve"> message</w:t>
+        <w:t>output message</w:t>
       </w:r>
       <w:r>
         <w:t xml:space="preserve"> --</w:t>
@@ -4396,39 +3674,7 @@
           <w:color w:val="00B050"/>
         </w:rPr>
         <w:tab/>
-        <w:t xml:space="preserve">0.1132 - "n02119022 red fox, </w:t>
-      </w:r>
-      <w:proofErr w:type="spellStart"/>
-      <w:r>
-        <w:rPr>
-          <w:i/>
-          <w:color w:val="00B050"/>
-        </w:rPr>
-        <w:t>Vulpes</w:t>
-      </w:r>
-      <w:proofErr w:type="spellEnd"/>
-      <w:r>
-        <w:rPr>
-          <w:i/>
-          <w:color w:val="00B050"/>
-        </w:rPr>
-        <w:t xml:space="preserve"> </w:t>
-      </w:r>
-      <w:proofErr w:type="spellStart"/>
-      <w:r>
-        <w:rPr>
-          <w:i/>
-          <w:color w:val="00B050"/>
-        </w:rPr>
-        <w:t>vulpes</w:t>
-      </w:r>
-      <w:proofErr w:type="spellEnd"/>
-      <w:r>
-        <w:rPr>
-          <w:i/>
-          <w:color w:val="00B050"/>
-        </w:rPr>
-        <w:t>"</w:t>
+        <w:t>0.1132 - "n02119022 red fox, Vulpes vulpes"</w:t>
       </w:r>
     </w:p>
     <w:p>
@@ -4458,7 +3704,7 @@
           <w:sz w:val="24"/>
         </w:rPr>
       </w:pPr>
-      <w:bookmarkStart w:id="16" w:name="_Toc486713337"/>
+      <w:bookmarkStart w:id="15" w:name="_Toc486713337"/>
       <w:r>
         <w:rPr>
           <w:rFonts w:hint="eastAsia"/>
@@ -4474,7 +3720,7 @@
         </w:rPr>
         <w:t xml:space="preserve"> Unit test</w:t>
       </w:r>
-      <w:bookmarkEnd w:id="16"/>
+      <w:bookmarkEnd w:id="15"/>
     </w:p>
     <w:p>
       <w:r>
@@ -4483,19 +3729,11 @@
         </w:rPr>
         <w:t xml:space="preserve">  </w:t>
       </w:r>
-      <w:proofErr w:type="gramStart"/>
       <w:r>
         <w:rPr>
           <w:rFonts w:hint="eastAsia"/>
         </w:rPr>
-        <w:t>cd</w:t>
-      </w:r>
-      <w:proofErr w:type="gramEnd"/>
-      <w:r>
-        <w:rPr>
-          <w:rFonts w:hint="eastAsia"/>
-        </w:rPr>
-        <w:t xml:space="preserve"> </w:t>
+        <w:t xml:space="preserve">cd </w:t>
       </w:r>
       <w:r>
         <w:rPr>
@@ -4503,22 +3741,18 @@
         </w:rPr>
         <w:t>/home/firefly/</w:t>
       </w:r>
-      <w:proofErr w:type="spellStart"/>
       <w:r>
         <w:t>caffeOnACL</w:t>
       </w:r>
-      <w:proofErr w:type="spellEnd"/>
       <w:r>
         <w:rPr>
           <w:rFonts w:hint="eastAsia"/>
         </w:rPr>
         <w:t>/</w:t>
       </w:r>
-      <w:proofErr w:type="spellStart"/>
       <w:r>
         <w:t>unit_tests</w:t>
       </w:r>
-      <w:proofErr w:type="spellEnd"/>
     </w:p>
     <w:p>
       <w:r>
@@ -4527,35 +3761,20 @@
         </w:rPr>
         <w:t xml:space="preserve">  </w:t>
       </w:r>
-      <w:proofErr w:type="gramStart"/>
-      <w:r>
-        <w:t>export</w:t>
-      </w:r>
-      <w:proofErr w:type="gramEnd"/>
-      <w:r>
-        <w:t xml:space="preserve"> LD_LIBRARY_PATH = /home/firefly/</w:t>
-      </w:r>
-      <w:proofErr w:type="spellStart"/>
-      <w:r>
-        <w:t>caffeOnACL</w:t>
-      </w:r>
-      <w:proofErr w:type="spellEnd"/>
-      <w:r>
-        <w:t>/distribute/lib : /home/firefly/</w:t>
-      </w:r>
-      <w:proofErr w:type="spellStart"/>
-      <w:r>
-        <w:t>ComputeLibrary</w:t>
-      </w:r>
-      <w:proofErr w:type="spellEnd"/>
-      <w:r>
-        <w:t>/build/</w:t>
-      </w:r>
-      <w:proofErr w:type="spellStart"/>
-      <w:r>
-        <w:t>arm_compute</w:t>
-      </w:r>
-      <w:proofErr w:type="spellEnd"/>
+      <w:r>
+        <w:t>export LD_LIBRARY_PATH = /home/firefly/caffeOnACL/distribute/lib : /home/firefly/ComputeLibrary/build/arm_compute</w:t>
+      </w:r>
+      <w:r>
+        <w:t>:</w:t>
+      </w:r>
+      <w:r>
+        <w:t xml:space="preserve"> </w:t>
+      </w:r>
+      <w:bookmarkStart w:id="16" w:name="_GoBack"/>
+      <w:r>
+        <w:t>/home/firefly/ComputeLibrary/build</w:t>
+      </w:r>
+      <w:bookmarkEnd w:id="16"/>
     </w:p>
     <w:p>
       <w:r>
@@ -4564,35 +3783,20 @@
         </w:rPr>
         <w:t xml:space="preserve">  </w:t>
       </w:r>
-      <w:proofErr w:type="gramStart"/>
-      <w:r>
-        <w:t>./</w:t>
-      </w:r>
-      <w:proofErr w:type="spellStart"/>
-      <w:proofErr w:type="gramEnd"/>
-      <w:r>
-        <w:t>test_caffe_main</w:t>
-      </w:r>
-      <w:proofErr w:type="spellEnd"/>
+      <w:r>
+        <w:t>./test_caffe_main</w:t>
+      </w:r>
     </w:p>
     <w:p/>
     <w:p>
       <w:r>
         <w:t xml:space="preserve">  </w:t>
       </w:r>
-      <w:proofErr w:type="gramStart"/>
       <w:r>
         <w:rPr>
           <w:b/>
         </w:rPr>
-        <w:t>output</w:t>
-      </w:r>
-      <w:proofErr w:type="gramEnd"/>
-      <w:r>
-        <w:rPr>
-          <w:b/>
-        </w:rPr>
-        <w:t xml:space="preserve"> message</w:t>
+        <w:t>output message</w:t>
       </w:r>
       <w:r>
         <w:t>:</w:t>
@@ -4610,23 +3814,7 @@
           <w:i/>
           <w:color w:val="00B050"/>
         </w:rPr>
-        <w:t xml:space="preserve"> [==========] 29 tests from 6 test cases ran. (1236 </w:t>
-      </w:r>
-      <w:proofErr w:type="spellStart"/>
-      <w:r>
-        <w:rPr>
-          <w:i/>
-          <w:color w:val="00B050"/>
-        </w:rPr>
-        <w:t>ms</w:t>
-      </w:r>
-      <w:proofErr w:type="spellEnd"/>
-      <w:r>
-        <w:rPr>
-          <w:i/>
-          <w:color w:val="00B050"/>
-        </w:rPr>
-        <w:t xml:space="preserve"> total)</w:t>
+        <w:t xml:space="preserve"> [==========] 29 tests from 6 test cases ran. (1236 ms total)</w:t>
       </w:r>
       <w:r>
         <w:rPr>
@@ -4634,23 +3822,7 @@
           <w:color w:val="00B050"/>
         </w:rPr>
         <w:br/>
-        <w:t xml:space="preserve"> </w:t>
-      </w:r>
-      <w:proofErr w:type="gramStart"/>
-      <w:r>
-        <w:rPr>
-          <w:i/>
-          <w:color w:val="00B050"/>
-        </w:rPr>
-        <w:t>[ PASSED</w:t>
-      </w:r>
-      <w:proofErr w:type="gramEnd"/>
-      <w:r>
-        <w:rPr>
-          <w:i/>
-          <w:color w:val="00B050"/>
-        </w:rPr>
-        <w:t xml:space="preserve">  ] 29 tests.</w:t>
+        <w:t xml:space="preserve"> [ PASSED  ] 29 tests.</w:t>
       </w:r>
     </w:p>
     <w:p/>
@@ -4748,11 +3920,9 @@
           <w:numId w:val="4"/>
         </w:numPr>
       </w:pPr>
-      <w:proofErr w:type="spellStart"/>
       <w:r>
         <w:t>ConvolutionLayer</w:t>
       </w:r>
-      <w:proofErr w:type="spellEnd"/>
     </w:p>
     <w:p>
       <w:pPr>
@@ -4762,11 +3932,9 @@
           <w:numId w:val="4"/>
         </w:numPr>
       </w:pPr>
-      <w:proofErr w:type="spellStart"/>
       <w:r>
         <w:t>PoolingLayer</w:t>
       </w:r>
-      <w:proofErr w:type="spellEnd"/>
     </w:p>
     <w:p>
       <w:pPr>
@@ -4776,11 +3944,9 @@
           <w:numId w:val="4"/>
         </w:numPr>
       </w:pPr>
-      <w:proofErr w:type="spellStart"/>
       <w:r>
         <w:t>LRNLayer</w:t>
       </w:r>
-      <w:proofErr w:type="spellEnd"/>
     </w:p>
     <w:p>
       <w:pPr>
@@ -4790,11 +3956,9 @@
           <w:numId w:val="4"/>
         </w:numPr>
       </w:pPr>
-      <w:proofErr w:type="spellStart"/>
       <w:r>
         <w:t>ReLULayer</w:t>
       </w:r>
-      <w:proofErr w:type="spellEnd"/>
     </w:p>
     <w:p>
       <w:pPr>
@@ -4804,11 +3968,9 @@
           <w:numId w:val="4"/>
         </w:numPr>
       </w:pPr>
-      <w:proofErr w:type="spellStart"/>
       <w:r>
         <w:t>SigmoidLayer</w:t>
       </w:r>
-      <w:proofErr w:type="spellEnd"/>
     </w:p>
     <w:p>
       <w:pPr>
@@ -4818,11 +3980,9 @@
           <w:numId w:val="4"/>
         </w:numPr>
       </w:pPr>
-      <w:proofErr w:type="spellStart"/>
       <w:r>
         <w:t>SoftmaxLayer</w:t>
       </w:r>
-      <w:proofErr w:type="spellEnd"/>
     </w:p>
     <w:p>
       <w:pPr>
@@ -4832,12 +3992,10 @@
           <w:numId w:val="4"/>
         </w:numPr>
       </w:pPr>
-      <w:proofErr w:type="spellStart"/>
       <w:r>
         <w:lastRenderedPageBreak/>
         <w:t>TanHLayer</w:t>
       </w:r>
-      <w:proofErr w:type="spellEnd"/>
     </w:p>
     <w:p>
       <w:pPr>
@@ -4847,11 +4005,9 @@
           <w:numId w:val="4"/>
         </w:numPr>
       </w:pPr>
-      <w:proofErr w:type="spellStart"/>
       <w:r>
         <w:t>AbsValLayer</w:t>
       </w:r>
-      <w:proofErr w:type="spellEnd"/>
     </w:p>
     <w:p>
       <w:pPr>
@@ -4861,11 +4017,9 @@
           <w:numId w:val="4"/>
         </w:numPr>
       </w:pPr>
-      <w:proofErr w:type="spellStart"/>
       <w:r>
         <w:t>BNLLLayer</w:t>
       </w:r>
-      <w:proofErr w:type="spellEnd"/>
     </w:p>
     <w:p>
       <w:pPr>
@@ -4875,11 +4029,9 @@
           <w:numId w:val="4"/>
         </w:numPr>
       </w:pPr>
-      <w:proofErr w:type="spellStart"/>
       <w:r>
         <w:t>InnerProductLayer</w:t>
       </w:r>
-      <w:proofErr w:type="spellEnd"/>
     </w:p>
     <w:p>
       <w:pPr>
@@ -4934,15 +4086,7 @@
         <w:t xml:space="preserve">The </w:t>
       </w:r>
       <w:r>
-        <w:t xml:space="preserve">base </w:t>
-      </w:r>
-      <w:proofErr w:type="spellStart"/>
-      <w:r>
-        <w:t>caffe</w:t>
-      </w:r>
-      <w:proofErr w:type="spellEnd"/>
-      <w:r>
-        <w:t xml:space="preserve"> version is </w:t>
+        <w:t xml:space="preserve">base caffe version is </w:t>
       </w:r>
       <w:r>
         <w:t>793bd96351749cb8df16f1581baf3e7d8036ac37</w:t>
@@ -5149,7 +4293,6 @@
                 <w:sz w:val="22"/>
               </w:rPr>
             </w:pPr>
-            <w:proofErr w:type="spellStart"/>
             <w:r>
               <w:rPr>
                 <w:rFonts w:hint="eastAsia"/>
@@ -5158,7 +4301,6 @@
               </w:rPr>
               <w:t>Makefile</w:t>
             </w:r>
-            <w:proofErr w:type="spellEnd"/>
           </w:p>
         </w:tc>
         <w:tc>
@@ -5307,7 +4449,6 @@
                 <w:sz w:val="22"/>
               </w:rPr>
             </w:pPr>
-            <w:proofErr w:type="spellStart"/>
             <w:r>
               <w:rPr>
                 <w:rFonts w:hint="eastAsia"/>
@@ -5316,7 +4457,6 @@
               </w:rPr>
               <w:t>Makefile.config.acl</w:t>
             </w:r>
-            <w:proofErr w:type="spellEnd"/>
           </w:p>
         </w:tc>
         <w:tc>
@@ -5465,34 +4605,14 @@
                 <w:sz w:val="22"/>
               </w:rPr>
             </w:pPr>
-            <w:proofErr w:type="spellStart"/>
-            <w:r>
-              <w:rPr>
-                <w:rFonts w:hint="eastAsia"/>
-                <w:color w:val="000000"/>
-                <w:sz w:val="22"/>
-              </w:rPr>
-              <w:t>cmake</w:t>
-            </w:r>
-            <w:proofErr w:type="spellEnd"/>
-            <w:r>
-              <w:rPr>
-                <w:rFonts w:hint="eastAsia"/>
-                <w:color w:val="000000"/>
-                <w:sz w:val="22"/>
-              </w:rPr>
-              <w:t>/</w:t>
-            </w:r>
-            <w:proofErr w:type="spellStart"/>
-            <w:r>
-              <w:rPr>
-                <w:rFonts w:hint="eastAsia"/>
-                <w:color w:val="000000"/>
-                <w:sz w:val="22"/>
-              </w:rPr>
-              <w:t>Dependencies.cmake</w:t>
-            </w:r>
-            <w:proofErr w:type="spellEnd"/>
+            <w:r>
+              <w:rPr>
+                <w:rFonts w:hint="eastAsia"/>
+                <w:color w:val="000000"/>
+                <w:sz w:val="22"/>
+              </w:rPr>
+              <w:t>cmake/Dependencies.cmake</w:t>
+            </w:r>
           </w:p>
         </w:tc>
         <w:tc>
@@ -5641,34 +4761,14 @@
                 <w:sz w:val="22"/>
               </w:rPr>
             </w:pPr>
-            <w:proofErr w:type="spellStart"/>
-            <w:r>
-              <w:rPr>
-                <w:rFonts w:hint="eastAsia"/>
-                <w:color w:val="000000"/>
-                <w:sz w:val="22"/>
-              </w:rPr>
-              <w:t>cmake</w:t>
-            </w:r>
-            <w:proofErr w:type="spellEnd"/>
-            <w:r>
-              <w:rPr>
-                <w:rFonts w:hint="eastAsia"/>
-                <w:color w:val="000000"/>
-                <w:sz w:val="22"/>
-              </w:rPr>
-              <w:t>/Modules/</w:t>
-            </w:r>
-            <w:proofErr w:type="spellStart"/>
-            <w:r>
-              <w:rPr>
-                <w:rFonts w:hint="eastAsia"/>
-                <w:color w:val="000000"/>
-                <w:sz w:val="22"/>
-              </w:rPr>
-              <w:t>FindACL.cmake</w:t>
-            </w:r>
-            <w:proofErr w:type="spellEnd"/>
+            <w:r>
+              <w:rPr>
+                <w:rFonts w:hint="eastAsia"/>
+                <w:color w:val="000000"/>
+                <w:sz w:val="22"/>
+              </w:rPr>
+              <w:t>cmake/Modules/FindACL.cmake</w:t>
+            </w:r>
           </w:p>
         </w:tc>
         <w:tc>
@@ -5823,25 +4923,7 @@
                 <w:color w:val="000000"/>
                 <w:sz w:val="22"/>
               </w:rPr>
-              <w:t>examples/</w:t>
-            </w:r>
-            <w:proofErr w:type="spellStart"/>
-            <w:r>
-              <w:rPr>
-                <w:rFonts w:hint="eastAsia"/>
-                <w:color w:val="000000"/>
-                <w:sz w:val="22"/>
-              </w:rPr>
-              <w:t>cpp_classification</w:t>
-            </w:r>
-            <w:proofErr w:type="spellEnd"/>
-            <w:r>
-              <w:rPr>
-                <w:rFonts w:hint="eastAsia"/>
-                <w:color w:val="000000"/>
-                <w:sz w:val="22"/>
-              </w:rPr>
-              <w:t>/classification_profiling.cpp</w:t>
+              <w:t>examples/cpp_classification/classification_profiling.cpp</w:t>
             </w:r>
           </w:p>
         </w:tc>
@@ -5997,25 +5079,7 @@
                 <w:color w:val="000000"/>
                 <w:sz w:val="22"/>
               </w:rPr>
-              <w:t>examples/</w:t>
-            </w:r>
-            <w:proofErr w:type="spellStart"/>
-            <w:r>
-              <w:rPr>
-                <w:rFonts w:hint="eastAsia"/>
-                <w:color w:val="000000"/>
-                <w:sz w:val="22"/>
-              </w:rPr>
-              <w:t>cpp_classification</w:t>
-            </w:r>
-            <w:proofErr w:type="spellEnd"/>
-            <w:r>
-              <w:rPr>
-                <w:rFonts w:hint="eastAsia"/>
-                <w:color w:val="000000"/>
-                <w:sz w:val="22"/>
-              </w:rPr>
-              <w:t>/classification_profiling_gpu.cpp</w:t>
+              <w:t>examples/cpp_classification/classification_profiling_gpu.cpp</w:t>
             </w:r>
           </w:p>
         </w:tc>
@@ -6171,25 +5235,7 @@
                 <w:color w:val="000000"/>
                 <w:sz w:val="22"/>
               </w:rPr>
-              <w:t>include/</w:t>
-            </w:r>
-            <w:proofErr w:type="spellStart"/>
-            <w:r>
-              <w:rPr>
-                <w:rFonts w:hint="eastAsia"/>
-                <w:color w:val="000000"/>
-                <w:sz w:val="22"/>
-              </w:rPr>
-              <w:t>caffe</w:t>
-            </w:r>
-            <w:proofErr w:type="spellEnd"/>
-            <w:r>
-              <w:rPr>
-                <w:rFonts w:hint="eastAsia"/>
-                <w:color w:val="000000"/>
-                <w:sz w:val="22"/>
-              </w:rPr>
-              <w:t>/acl_layer.hpp</w:t>
+              <w:t>include/caffe/acl_layer.hpp</w:t>
             </w:r>
           </w:p>
         </w:tc>
@@ -6345,25 +5391,7 @@
                 <w:color w:val="000000"/>
                 <w:sz w:val="22"/>
               </w:rPr>
-              <w:t>include/</w:t>
-            </w:r>
-            <w:proofErr w:type="spellStart"/>
-            <w:r>
-              <w:rPr>
-                <w:rFonts w:hint="eastAsia"/>
-                <w:color w:val="000000"/>
-                <w:sz w:val="22"/>
-              </w:rPr>
-              <w:t>caffe</w:t>
-            </w:r>
-            <w:proofErr w:type="spellEnd"/>
-            <w:r>
-              <w:rPr>
-                <w:rFonts w:hint="eastAsia"/>
-                <w:color w:val="000000"/>
-                <w:sz w:val="22"/>
-              </w:rPr>
-              <w:t>/caffe.hpp</w:t>
+              <w:t>include/caffe/caffe.hpp</w:t>
             </w:r>
           </w:p>
         </w:tc>
@@ -6519,25 +5547,7 @@
                 <w:color w:val="000000"/>
                 <w:sz w:val="22"/>
               </w:rPr>
-              <w:t>include/</w:t>
-            </w:r>
-            <w:proofErr w:type="spellStart"/>
-            <w:r>
-              <w:rPr>
-                <w:rFonts w:hint="eastAsia"/>
-                <w:color w:val="000000"/>
-                <w:sz w:val="22"/>
-              </w:rPr>
-              <w:t>caffe</w:t>
-            </w:r>
-            <w:proofErr w:type="spellEnd"/>
-            <w:r>
-              <w:rPr>
-                <w:rFonts w:hint="eastAsia"/>
-                <w:color w:val="000000"/>
-                <w:sz w:val="22"/>
-              </w:rPr>
-              <w:t>/common.hpp</w:t>
+              <w:t>include/caffe/common.hpp</w:t>
             </w:r>
           </w:p>
         </w:tc>
@@ -6693,25 +5703,7 @@
                 <w:color w:val="000000"/>
                 <w:sz w:val="22"/>
               </w:rPr>
-              <w:t>include/</w:t>
-            </w:r>
-            <w:proofErr w:type="spellStart"/>
-            <w:r>
-              <w:rPr>
-                <w:rFonts w:hint="eastAsia"/>
-                <w:color w:val="000000"/>
-                <w:sz w:val="22"/>
-              </w:rPr>
-              <w:t>caffe</w:t>
-            </w:r>
-            <w:proofErr w:type="spellEnd"/>
-            <w:r>
-              <w:rPr>
-                <w:rFonts w:hint="eastAsia"/>
-                <w:color w:val="000000"/>
-                <w:sz w:val="22"/>
-              </w:rPr>
-              <w:t>/layer.hpp</w:t>
+              <w:t>include/caffe/layer.hpp</w:t>
             </w:r>
           </w:p>
         </w:tc>
@@ -6867,25 +5859,7 @@
                 <w:color w:val="000000"/>
                 <w:sz w:val="22"/>
               </w:rPr>
-              <w:t>include/</w:t>
-            </w:r>
-            <w:proofErr w:type="spellStart"/>
-            <w:r>
-              <w:rPr>
-                <w:rFonts w:hint="eastAsia"/>
-                <w:color w:val="000000"/>
-                <w:sz w:val="22"/>
-              </w:rPr>
-              <w:t>caffe</w:t>
-            </w:r>
-            <w:proofErr w:type="spellEnd"/>
-            <w:r>
-              <w:rPr>
-                <w:rFonts w:hint="eastAsia"/>
-                <w:color w:val="000000"/>
-                <w:sz w:val="22"/>
-              </w:rPr>
-              <w:t>/layers/acl_absval_layer.hpp</w:t>
+              <w:t>include/caffe/layers/acl_absval_layer.hpp</w:t>
             </w:r>
           </w:p>
         </w:tc>
@@ -7041,25 +6015,7 @@
                 <w:color w:val="000000"/>
                 <w:sz w:val="22"/>
               </w:rPr>
-              <w:t>include/</w:t>
-            </w:r>
-            <w:proofErr w:type="spellStart"/>
-            <w:r>
-              <w:rPr>
-                <w:rFonts w:hint="eastAsia"/>
-                <w:color w:val="000000"/>
-                <w:sz w:val="22"/>
-              </w:rPr>
-              <w:t>caffe</w:t>
-            </w:r>
-            <w:proofErr w:type="spellEnd"/>
-            <w:r>
-              <w:rPr>
-                <w:rFonts w:hint="eastAsia"/>
-                <w:color w:val="000000"/>
-                <w:sz w:val="22"/>
-              </w:rPr>
-              <w:t>/layers/acl_base_activation_layer.hpp</w:t>
+              <w:t>include/caffe/layers/acl_base_activation_layer.hpp</w:t>
             </w:r>
           </w:p>
         </w:tc>
@@ -7215,25 +6171,7 @@
                 <w:color w:val="000000"/>
                 <w:sz w:val="22"/>
               </w:rPr>
-              <w:t>include/</w:t>
-            </w:r>
-            <w:proofErr w:type="spellStart"/>
-            <w:r>
-              <w:rPr>
-                <w:rFonts w:hint="eastAsia"/>
-                <w:color w:val="000000"/>
-                <w:sz w:val="22"/>
-              </w:rPr>
-              <w:t>caffe</w:t>
-            </w:r>
-            <w:proofErr w:type="spellEnd"/>
-            <w:r>
-              <w:rPr>
-                <w:rFonts w:hint="eastAsia"/>
-                <w:color w:val="000000"/>
-                <w:sz w:val="22"/>
-              </w:rPr>
-              <w:t>/layers/acl_bnll_layer.hpp</w:t>
+              <w:t>include/caffe/layers/acl_bnll_layer.hpp</w:t>
             </w:r>
           </w:p>
         </w:tc>
@@ -7389,25 +6327,7 @@
                 <w:color w:val="000000"/>
                 <w:sz w:val="22"/>
               </w:rPr>
-              <w:t>include/</w:t>
-            </w:r>
-            <w:proofErr w:type="spellStart"/>
-            <w:r>
-              <w:rPr>
-                <w:rFonts w:hint="eastAsia"/>
-                <w:color w:val="000000"/>
-                <w:sz w:val="22"/>
-              </w:rPr>
-              <w:t>caffe</w:t>
-            </w:r>
-            <w:proofErr w:type="spellEnd"/>
-            <w:r>
-              <w:rPr>
-                <w:rFonts w:hint="eastAsia"/>
-                <w:color w:val="000000"/>
-                <w:sz w:val="22"/>
-              </w:rPr>
-              <w:t>/layers/acl_conv_layer.hpp</w:t>
+              <w:t>include/caffe/layers/acl_conv_layer.hpp</w:t>
             </w:r>
           </w:p>
         </w:tc>
@@ -7563,25 +6483,7 @@
                 <w:color w:val="000000"/>
                 <w:sz w:val="22"/>
               </w:rPr>
-              <w:t>include/</w:t>
-            </w:r>
-            <w:proofErr w:type="spellStart"/>
-            <w:r>
-              <w:rPr>
-                <w:rFonts w:hint="eastAsia"/>
-                <w:color w:val="000000"/>
-                <w:sz w:val="22"/>
-              </w:rPr>
-              <w:t>caffe</w:t>
-            </w:r>
-            <w:proofErr w:type="spellEnd"/>
-            <w:r>
-              <w:rPr>
-                <w:rFonts w:hint="eastAsia"/>
-                <w:color w:val="000000"/>
-                <w:sz w:val="22"/>
-              </w:rPr>
-              <w:t>/layers/acl_inner_product_layer.hpp</w:t>
+              <w:t>include/caffe/layers/acl_inner_product_layer.hpp</w:t>
             </w:r>
           </w:p>
         </w:tc>
@@ -7737,25 +6639,7 @@
                 <w:color w:val="000000"/>
                 <w:sz w:val="22"/>
               </w:rPr>
-              <w:t>include/</w:t>
-            </w:r>
-            <w:proofErr w:type="spellStart"/>
-            <w:r>
-              <w:rPr>
-                <w:rFonts w:hint="eastAsia"/>
-                <w:color w:val="000000"/>
-                <w:sz w:val="22"/>
-              </w:rPr>
-              <w:t>caffe</w:t>
-            </w:r>
-            <w:proofErr w:type="spellEnd"/>
-            <w:r>
-              <w:rPr>
-                <w:rFonts w:hint="eastAsia"/>
-                <w:color w:val="000000"/>
-                <w:sz w:val="22"/>
-              </w:rPr>
-              <w:t>/layers/acl_lrn_layer.hpp</w:t>
+              <w:t>include/caffe/layers/acl_lrn_layer.hpp</w:t>
             </w:r>
           </w:p>
         </w:tc>
@@ -7911,25 +6795,7 @@
                 <w:color w:val="000000"/>
                 <w:sz w:val="22"/>
               </w:rPr>
-              <w:t>include/</w:t>
-            </w:r>
-            <w:proofErr w:type="spellStart"/>
-            <w:r>
-              <w:rPr>
-                <w:rFonts w:hint="eastAsia"/>
-                <w:color w:val="000000"/>
-                <w:sz w:val="22"/>
-              </w:rPr>
-              <w:t>caffe</w:t>
-            </w:r>
-            <w:proofErr w:type="spellEnd"/>
-            <w:r>
-              <w:rPr>
-                <w:rFonts w:hint="eastAsia"/>
-                <w:color w:val="000000"/>
-                <w:sz w:val="22"/>
-              </w:rPr>
-              <w:t>/layers/acl_pooling_layer.hpp</w:t>
+              <w:t>include/caffe/layers/acl_pooling_layer.hpp</w:t>
             </w:r>
           </w:p>
         </w:tc>
@@ -8085,25 +6951,7 @@
                 <w:color w:val="000000"/>
                 <w:sz w:val="22"/>
               </w:rPr>
-              <w:t>include/</w:t>
-            </w:r>
-            <w:proofErr w:type="spellStart"/>
-            <w:r>
-              <w:rPr>
-                <w:rFonts w:hint="eastAsia"/>
-                <w:color w:val="000000"/>
-                <w:sz w:val="22"/>
-              </w:rPr>
-              <w:t>caffe</w:t>
-            </w:r>
-            <w:proofErr w:type="spellEnd"/>
-            <w:r>
-              <w:rPr>
-                <w:rFonts w:hint="eastAsia"/>
-                <w:color w:val="000000"/>
-                <w:sz w:val="22"/>
-              </w:rPr>
-              <w:t>/layers/acl_relu_layer.hpp</w:t>
+              <w:t>include/caffe/layers/acl_relu_layer.hpp</w:t>
             </w:r>
           </w:p>
         </w:tc>
@@ -8259,25 +7107,7 @@
                 <w:color w:val="000000"/>
                 <w:sz w:val="22"/>
               </w:rPr>
-              <w:t>include/</w:t>
-            </w:r>
-            <w:proofErr w:type="spellStart"/>
-            <w:r>
-              <w:rPr>
-                <w:rFonts w:hint="eastAsia"/>
-                <w:color w:val="000000"/>
-                <w:sz w:val="22"/>
-              </w:rPr>
-              <w:t>caffe</w:t>
-            </w:r>
-            <w:proofErr w:type="spellEnd"/>
-            <w:r>
-              <w:rPr>
-                <w:rFonts w:hint="eastAsia"/>
-                <w:color w:val="000000"/>
-                <w:sz w:val="22"/>
-              </w:rPr>
-              <w:t>/layers/acl_sigmoid_layer.hpp</w:t>
+              <w:t>include/caffe/layers/acl_sigmoid_layer.hpp</w:t>
             </w:r>
           </w:p>
         </w:tc>
@@ -8433,25 +7263,7 @@
                 <w:color w:val="000000"/>
                 <w:sz w:val="22"/>
               </w:rPr>
-              <w:t>include/</w:t>
-            </w:r>
-            <w:proofErr w:type="spellStart"/>
-            <w:r>
-              <w:rPr>
-                <w:rFonts w:hint="eastAsia"/>
-                <w:color w:val="000000"/>
-                <w:sz w:val="22"/>
-              </w:rPr>
-              <w:t>caffe</w:t>
-            </w:r>
-            <w:proofErr w:type="spellEnd"/>
-            <w:r>
-              <w:rPr>
-                <w:rFonts w:hint="eastAsia"/>
-                <w:color w:val="000000"/>
-                <w:sz w:val="22"/>
-              </w:rPr>
-              <w:t>/layers/acl_softmax_layer.hpp</w:t>
+              <w:t>include/caffe/layers/acl_softmax_layer.hpp</w:t>
             </w:r>
           </w:p>
         </w:tc>
@@ -8607,25 +7419,7 @@
                 <w:color w:val="000000"/>
                 <w:sz w:val="22"/>
               </w:rPr>
-              <w:t>include/</w:t>
-            </w:r>
-            <w:proofErr w:type="spellStart"/>
-            <w:r>
-              <w:rPr>
-                <w:rFonts w:hint="eastAsia"/>
-                <w:color w:val="000000"/>
-                <w:sz w:val="22"/>
-              </w:rPr>
-              <w:t>caffe</w:t>
-            </w:r>
-            <w:proofErr w:type="spellEnd"/>
-            <w:r>
-              <w:rPr>
-                <w:rFonts w:hint="eastAsia"/>
-                <w:color w:val="000000"/>
-                <w:sz w:val="22"/>
-              </w:rPr>
-              <w:t>/layers/acl_tanh_layer.hpp</w:t>
+              <w:t>include/caffe/layers/acl_tanh_layer.hpp</w:t>
             </w:r>
           </w:p>
         </w:tc>
@@ -8781,43 +7575,7 @@
                 <w:color w:val="000000"/>
                 <w:sz w:val="22"/>
               </w:rPr>
-              <w:t>include/</w:t>
-            </w:r>
-            <w:proofErr w:type="spellStart"/>
-            <w:r>
-              <w:rPr>
-                <w:rFonts w:hint="eastAsia"/>
-                <w:color w:val="000000"/>
-                <w:sz w:val="22"/>
-              </w:rPr>
-              <w:t>caffe</w:t>
-            </w:r>
-            <w:proofErr w:type="spellEnd"/>
-            <w:r>
-              <w:rPr>
-                <w:rFonts w:hint="eastAsia"/>
-                <w:color w:val="000000"/>
-                <w:sz w:val="22"/>
-              </w:rPr>
-              <w:t>/</w:t>
-            </w:r>
-            <w:proofErr w:type="spellStart"/>
-            <w:r>
-              <w:rPr>
-                <w:rFonts w:hint="eastAsia"/>
-                <w:color w:val="000000"/>
-                <w:sz w:val="22"/>
-              </w:rPr>
-              <w:t>util</w:t>
-            </w:r>
-            <w:proofErr w:type="spellEnd"/>
-            <w:r>
-              <w:rPr>
-                <w:rFonts w:hint="eastAsia"/>
-                <w:color w:val="000000"/>
-                <w:sz w:val="22"/>
-              </w:rPr>
-              <w:t>/device_alternate.hpp</w:t>
+              <w:t>include/caffe/util/device_alternate.hpp</w:t>
             </w:r>
           </w:p>
         </w:tc>
@@ -8973,43 +7731,7 @@
                 <w:color w:val="000000"/>
                 <w:sz w:val="22"/>
               </w:rPr>
-              <w:t>include/</w:t>
-            </w:r>
-            <w:proofErr w:type="spellStart"/>
-            <w:r>
-              <w:rPr>
-                <w:rFonts w:hint="eastAsia"/>
-                <w:color w:val="000000"/>
-                <w:sz w:val="22"/>
-              </w:rPr>
-              <w:t>caffe</w:t>
-            </w:r>
-            <w:proofErr w:type="spellEnd"/>
-            <w:r>
-              <w:rPr>
-                <w:rFonts w:hint="eastAsia"/>
-                <w:color w:val="000000"/>
-                <w:sz w:val="22"/>
-              </w:rPr>
-              <w:t>/</w:t>
-            </w:r>
-            <w:proofErr w:type="spellStart"/>
-            <w:r>
-              <w:rPr>
-                <w:rFonts w:hint="eastAsia"/>
-                <w:color w:val="000000"/>
-                <w:sz w:val="22"/>
-              </w:rPr>
-              <w:t>util</w:t>
-            </w:r>
-            <w:proofErr w:type="spellEnd"/>
-            <w:r>
-              <w:rPr>
-                <w:rFonts w:hint="eastAsia"/>
-                <w:color w:val="000000"/>
-                <w:sz w:val="22"/>
-              </w:rPr>
-              <w:t>/hdf5.hpp</w:t>
+              <w:t>include/caffe/util/hdf5.hpp</w:t>
             </w:r>
           </w:p>
         </w:tc>
@@ -9313,23 +8035,7 @@
                 <w:color w:val="000000"/>
                 <w:sz w:val="22"/>
               </w:rPr>
-              <w:t>models/</w:t>
-            </w:r>
-            <w:proofErr w:type="spellStart"/>
-            <w:r>
-              <w:rPr>
-                <w:color w:val="000000"/>
-                <w:sz w:val="22"/>
-              </w:rPr>
-              <w:t>SqueezeNet</w:t>
-            </w:r>
-            <w:proofErr w:type="spellEnd"/>
-            <w:r>
-              <w:rPr>
-                <w:color w:val="000000"/>
-                <w:sz w:val="22"/>
-              </w:rPr>
-              <w:t>/SqueezeNet_v1.1/squeezenet.1.1.deploy.prototxt</w:t>
+              <w:t>models/SqueezeNet/SqueezeNet_v1.1/squeezenet.1.1.deploy.prototxt</w:t>
             </w:r>
           </w:p>
         </w:tc>
@@ -9475,41 +8181,13 @@
                 <w:sz w:val="22"/>
               </w:rPr>
             </w:pPr>
-            <w:proofErr w:type="spellStart"/>
-            <w:r>
-              <w:rPr>
-                <w:rFonts w:hint="eastAsia"/>
-                <w:color w:val="000000"/>
-                <w:sz w:val="22"/>
-              </w:rPr>
-              <w:t>src</w:t>
-            </w:r>
-            <w:proofErr w:type="spellEnd"/>
-            <w:r>
-              <w:rPr>
-                <w:rFonts w:hint="eastAsia"/>
-                <w:color w:val="000000"/>
-                <w:sz w:val="22"/>
-              </w:rPr>
-              <w:t>/</w:t>
-            </w:r>
-            <w:proofErr w:type="spellStart"/>
-            <w:r>
-              <w:rPr>
-                <w:rFonts w:hint="eastAsia"/>
-                <w:color w:val="000000"/>
-                <w:sz w:val="22"/>
-              </w:rPr>
-              <w:t>caffe</w:t>
-            </w:r>
-            <w:proofErr w:type="spellEnd"/>
-            <w:r>
-              <w:rPr>
-                <w:rFonts w:hint="eastAsia"/>
-                <w:color w:val="000000"/>
-                <w:sz w:val="22"/>
-              </w:rPr>
-              <w:t>/acl_layer.cpp</w:t>
+            <w:r>
+              <w:rPr>
+                <w:rFonts w:hint="eastAsia"/>
+                <w:color w:val="000000"/>
+                <w:sz w:val="22"/>
+              </w:rPr>
+              <w:t>src/caffe/acl_layer.cpp</w:t>
             </w:r>
           </w:p>
         </w:tc>
@@ -9659,41 +8337,13 @@
                 <w:sz w:val="22"/>
               </w:rPr>
             </w:pPr>
-            <w:proofErr w:type="spellStart"/>
-            <w:r>
-              <w:rPr>
-                <w:rFonts w:hint="eastAsia"/>
-                <w:color w:val="000000"/>
-                <w:sz w:val="22"/>
-              </w:rPr>
-              <w:t>src</w:t>
-            </w:r>
-            <w:proofErr w:type="spellEnd"/>
-            <w:r>
-              <w:rPr>
-                <w:rFonts w:hint="eastAsia"/>
-                <w:color w:val="000000"/>
-                <w:sz w:val="22"/>
-              </w:rPr>
-              <w:t>/</w:t>
-            </w:r>
-            <w:proofErr w:type="spellStart"/>
-            <w:r>
-              <w:rPr>
-                <w:rFonts w:hint="eastAsia"/>
-                <w:color w:val="000000"/>
-                <w:sz w:val="22"/>
-              </w:rPr>
-              <w:t>caffe</w:t>
-            </w:r>
-            <w:proofErr w:type="spellEnd"/>
-            <w:r>
-              <w:rPr>
-                <w:rFonts w:hint="eastAsia"/>
-                <w:color w:val="000000"/>
-                <w:sz w:val="22"/>
-              </w:rPr>
-              <w:t>/common.cpp</w:t>
+            <w:r>
+              <w:rPr>
+                <w:rFonts w:hint="eastAsia"/>
+                <w:color w:val="000000"/>
+                <w:sz w:val="22"/>
+              </w:rPr>
+              <w:t>src/caffe/common.cpp</w:t>
             </w:r>
           </w:p>
         </w:tc>
@@ -9843,41 +8493,13 @@
                 <w:sz w:val="22"/>
               </w:rPr>
             </w:pPr>
-            <w:proofErr w:type="spellStart"/>
-            <w:r>
-              <w:rPr>
-                <w:rFonts w:hint="eastAsia"/>
-                <w:color w:val="000000"/>
-                <w:sz w:val="22"/>
-              </w:rPr>
-              <w:t>src</w:t>
-            </w:r>
-            <w:proofErr w:type="spellEnd"/>
-            <w:r>
-              <w:rPr>
-                <w:rFonts w:hint="eastAsia"/>
-                <w:color w:val="000000"/>
-                <w:sz w:val="22"/>
-              </w:rPr>
-              <w:t>/</w:t>
-            </w:r>
-            <w:proofErr w:type="spellStart"/>
-            <w:r>
-              <w:rPr>
-                <w:rFonts w:hint="eastAsia"/>
-                <w:color w:val="000000"/>
-                <w:sz w:val="22"/>
-              </w:rPr>
-              <w:t>caffe</w:t>
-            </w:r>
-            <w:proofErr w:type="spellEnd"/>
-            <w:r>
-              <w:rPr>
-                <w:rFonts w:hint="eastAsia"/>
-                <w:color w:val="000000"/>
-                <w:sz w:val="22"/>
-              </w:rPr>
-              <w:t>/layer.cpp</w:t>
+            <w:r>
+              <w:rPr>
+                <w:rFonts w:hint="eastAsia"/>
+                <w:color w:val="000000"/>
+                <w:sz w:val="22"/>
+              </w:rPr>
+              <w:t>src/caffe/layer.cpp</w:t>
             </w:r>
           </w:p>
         </w:tc>
@@ -10027,41 +8649,13 @@
                 <w:sz w:val="22"/>
               </w:rPr>
             </w:pPr>
-            <w:proofErr w:type="spellStart"/>
-            <w:r>
-              <w:rPr>
-                <w:rFonts w:hint="eastAsia"/>
-                <w:color w:val="000000"/>
-                <w:sz w:val="22"/>
-              </w:rPr>
-              <w:t>src</w:t>
-            </w:r>
-            <w:proofErr w:type="spellEnd"/>
-            <w:r>
-              <w:rPr>
-                <w:rFonts w:hint="eastAsia"/>
-                <w:color w:val="000000"/>
-                <w:sz w:val="22"/>
-              </w:rPr>
-              <w:t>/</w:t>
-            </w:r>
-            <w:proofErr w:type="spellStart"/>
-            <w:r>
-              <w:rPr>
-                <w:rFonts w:hint="eastAsia"/>
-                <w:color w:val="000000"/>
-                <w:sz w:val="22"/>
-              </w:rPr>
-              <w:t>caffe</w:t>
-            </w:r>
-            <w:proofErr w:type="spellEnd"/>
-            <w:r>
-              <w:rPr>
-                <w:rFonts w:hint="eastAsia"/>
-                <w:color w:val="000000"/>
-                <w:sz w:val="22"/>
-              </w:rPr>
-              <w:t>/layer_factory.cpp</w:t>
+            <w:r>
+              <w:rPr>
+                <w:rFonts w:hint="eastAsia"/>
+                <w:color w:val="000000"/>
+                <w:sz w:val="22"/>
+              </w:rPr>
+              <w:t>src/caffe/layer_factory.cpp</w:t>
             </w:r>
           </w:p>
         </w:tc>
@@ -10211,41 +8805,13 @@
                 <w:sz w:val="22"/>
               </w:rPr>
             </w:pPr>
-            <w:proofErr w:type="spellStart"/>
-            <w:r>
-              <w:rPr>
-                <w:rFonts w:hint="eastAsia"/>
-                <w:color w:val="000000"/>
-                <w:sz w:val="22"/>
-              </w:rPr>
-              <w:t>src</w:t>
-            </w:r>
-            <w:proofErr w:type="spellEnd"/>
-            <w:r>
-              <w:rPr>
-                <w:rFonts w:hint="eastAsia"/>
-                <w:color w:val="000000"/>
-                <w:sz w:val="22"/>
-              </w:rPr>
-              <w:t>/</w:t>
-            </w:r>
-            <w:proofErr w:type="spellStart"/>
-            <w:r>
-              <w:rPr>
-                <w:rFonts w:hint="eastAsia"/>
-                <w:color w:val="000000"/>
-                <w:sz w:val="22"/>
-              </w:rPr>
-              <w:t>caffe</w:t>
-            </w:r>
-            <w:proofErr w:type="spellEnd"/>
-            <w:r>
-              <w:rPr>
-                <w:rFonts w:hint="eastAsia"/>
-                <w:color w:val="000000"/>
-                <w:sz w:val="22"/>
-              </w:rPr>
-              <w:t>/layers/absval_layer.cpp</w:t>
+            <w:r>
+              <w:rPr>
+                <w:rFonts w:hint="eastAsia"/>
+                <w:color w:val="000000"/>
+                <w:sz w:val="22"/>
+              </w:rPr>
+              <w:t>src/caffe/layers/absval_layer.cpp</w:t>
             </w:r>
           </w:p>
         </w:tc>
@@ -10395,7 +8961,6 @@
                 <w:sz w:val="22"/>
               </w:rPr>
             </w:pPr>
-            <w:proofErr w:type="spellStart"/>
             <w:r>
               <w:rPr>
                 <w:rFonts w:hint="eastAsia"/>
@@ -10403,34 +8968,7 @@
                 <w:sz w:val="22"/>
               </w:rPr>
               <w:lastRenderedPageBreak/>
-              <w:t>src</w:t>
-            </w:r>
-            <w:proofErr w:type="spellEnd"/>
-            <w:r>
-              <w:rPr>
-                <w:rFonts w:hint="eastAsia"/>
-                <w:color w:val="000000"/>
-                <w:sz w:val="22"/>
-              </w:rPr>
-              <w:t>/</w:t>
-            </w:r>
-            <w:proofErr w:type="spellStart"/>
-            <w:r>
-              <w:rPr>
-                <w:rFonts w:hint="eastAsia"/>
-                <w:color w:val="000000"/>
-                <w:sz w:val="22"/>
-              </w:rPr>
-              <w:t>caffe</w:t>
-            </w:r>
-            <w:proofErr w:type="spellEnd"/>
-            <w:r>
-              <w:rPr>
-                <w:rFonts w:hint="eastAsia"/>
-                <w:color w:val="000000"/>
-                <w:sz w:val="22"/>
-              </w:rPr>
-              <w:t>/layers/acl_absval_layer.cpp</w:t>
+              <w:t>src/caffe/layers/acl_absval_layer.cpp</w:t>
             </w:r>
           </w:p>
         </w:tc>
@@ -10580,41 +9118,13 @@
                 <w:sz w:val="22"/>
               </w:rPr>
             </w:pPr>
-            <w:proofErr w:type="spellStart"/>
-            <w:r>
-              <w:rPr>
-                <w:rFonts w:hint="eastAsia"/>
-                <w:color w:val="000000"/>
-                <w:sz w:val="22"/>
-              </w:rPr>
-              <w:t>src</w:t>
-            </w:r>
-            <w:proofErr w:type="spellEnd"/>
-            <w:r>
-              <w:rPr>
-                <w:rFonts w:hint="eastAsia"/>
-                <w:color w:val="000000"/>
-                <w:sz w:val="22"/>
-              </w:rPr>
-              <w:t>/</w:t>
-            </w:r>
-            <w:proofErr w:type="spellStart"/>
-            <w:r>
-              <w:rPr>
-                <w:rFonts w:hint="eastAsia"/>
-                <w:color w:val="000000"/>
-                <w:sz w:val="22"/>
-              </w:rPr>
-              <w:t>caffe</w:t>
-            </w:r>
-            <w:proofErr w:type="spellEnd"/>
-            <w:r>
-              <w:rPr>
-                <w:rFonts w:hint="eastAsia"/>
-                <w:color w:val="000000"/>
-                <w:sz w:val="22"/>
-              </w:rPr>
-              <w:t>/layers/acl_base_activation_layer.cpp</w:t>
+            <w:r>
+              <w:rPr>
+                <w:rFonts w:hint="eastAsia"/>
+                <w:color w:val="000000"/>
+                <w:sz w:val="22"/>
+              </w:rPr>
+              <w:t>src/caffe/layers/acl_base_activation_layer.cpp</w:t>
             </w:r>
           </w:p>
         </w:tc>
@@ -10764,41 +9274,13 @@
                 <w:sz w:val="22"/>
               </w:rPr>
             </w:pPr>
-            <w:proofErr w:type="spellStart"/>
-            <w:r>
-              <w:rPr>
-                <w:rFonts w:hint="eastAsia"/>
-                <w:color w:val="000000"/>
-                <w:sz w:val="22"/>
-              </w:rPr>
-              <w:t>src</w:t>
-            </w:r>
-            <w:proofErr w:type="spellEnd"/>
-            <w:r>
-              <w:rPr>
-                <w:rFonts w:hint="eastAsia"/>
-                <w:color w:val="000000"/>
-                <w:sz w:val="22"/>
-              </w:rPr>
-              <w:t>/</w:t>
-            </w:r>
-            <w:proofErr w:type="spellStart"/>
-            <w:r>
-              <w:rPr>
-                <w:rFonts w:hint="eastAsia"/>
-                <w:color w:val="000000"/>
-                <w:sz w:val="22"/>
-              </w:rPr>
-              <w:t>caffe</w:t>
-            </w:r>
-            <w:proofErr w:type="spellEnd"/>
-            <w:r>
-              <w:rPr>
-                <w:rFonts w:hint="eastAsia"/>
-                <w:color w:val="000000"/>
-                <w:sz w:val="22"/>
-              </w:rPr>
-              <w:t>/layers/acl_bnll_layer.cpp</w:t>
+            <w:r>
+              <w:rPr>
+                <w:rFonts w:hint="eastAsia"/>
+                <w:color w:val="000000"/>
+                <w:sz w:val="22"/>
+              </w:rPr>
+              <w:t>src/caffe/layers/acl_bnll_layer.cpp</w:t>
             </w:r>
           </w:p>
         </w:tc>
@@ -10948,41 +9430,13 @@
                 <w:sz w:val="22"/>
               </w:rPr>
             </w:pPr>
-            <w:proofErr w:type="spellStart"/>
-            <w:r>
-              <w:rPr>
-                <w:rFonts w:hint="eastAsia"/>
-                <w:color w:val="000000"/>
-                <w:sz w:val="22"/>
-              </w:rPr>
-              <w:t>src</w:t>
-            </w:r>
-            <w:proofErr w:type="spellEnd"/>
-            <w:r>
-              <w:rPr>
-                <w:rFonts w:hint="eastAsia"/>
-                <w:color w:val="000000"/>
-                <w:sz w:val="22"/>
-              </w:rPr>
-              <w:t>/</w:t>
-            </w:r>
-            <w:proofErr w:type="spellStart"/>
-            <w:r>
-              <w:rPr>
-                <w:rFonts w:hint="eastAsia"/>
-                <w:color w:val="000000"/>
-                <w:sz w:val="22"/>
-              </w:rPr>
-              <w:t>caffe</w:t>
-            </w:r>
-            <w:proofErr w:type="spellEnd"/>
-            <w:r>
-              <w:rPr>
-                <w:rFonts w:hint="eastAsia"/>
-                <w:color w:val="000000"/>
-                <w:sz w:val="22"/>
-              </w:rPr>
-              <w:t>/layers/acl_conv_layer.cpp</w:t>
+            <w:r>
+              <w:rPr>
+                <w:rFonts w:hint="eastAsia"/>
+                <w:color w:val="000000"/>
+                <w:sz w:val="22"/>
+              </w:rPr>
+              <w:t>src/caffe/layers/acl_conv_layer.cpp</w:t>
             </w:r>
           </w:p>
         </w:tc>
@@ -11132,41 +9586,13 @@
                 <w:sz w:val="22"/>
               </w:rPr>
             </w:pPr>
-            <w:proofErr w:type="spellStart"/>
-            <w:r>
-              <w:rPr>
-                <w:rFonts w:hint="eastAsia"/>
-                <w:color w:val="000000"/>
-                <w:sz w:val="22"/>
-              </w:rPr>
-              <w:t>src</w:t>
-            </w:r>
-            <w:proofErr w:type="spellEnd"/>
-            <w:r>
-              <w:rPr>
-                <w:rFonts w:hint="eastAsia"/>
-                <w:color w:val="000000"/>
-                <w:sz w:val="22"/>
-              </w:rPr>
-              <w:t>/</w:t>
-            </w:r>
-            <w:proofErr w:type="spellStart"/>
-            <w:r>
-              <w:rPr>
-                <w:rFonts w:hint="eastAsia"/>
-                <w:color w:val="000000"/>
-                <w:sz w:val="22"/>
-              </w:rPr>
-              <w:t>caffe</w:t>
-            </w:r>
-            <w:proofErr w:type="spellEnd"/>
-            <w:r>
-              <w:rPr>
-                <w:rFonts w:hint="eastAsia"/>
-                <w:color w:val="000000"/>
-                <w:sz w:val="22"/>
-              </w:rPr>
-              <w:t>/layers/acl_inner_product_layer.cpp</w:t>
+            <w:r>
+              <w:rPr>
+                <w:rFonts w:hint="eastAsia"/>
+                <w:color w:val="000000"/>
+                <w:sz w:val="22"/>
+              </w:rPr>
+              <w:t>src/caffe/layers/acl_inner_product_layer.cpp</w:t>
             </w:r>
           </w:p>
         </w:tc>
@@ -11316,41 +9742,13 @@
                 <w:sz w:val="22"/>
               </w:rPr>
             </w:pPr>
-            <w:proofErr w:type="spellStart"/>
-            <w:r>
-              <w:rPr>
-                <w:rFonts w:hint="eastAsia"/>
-                <w:color w:val="000000"/>
-                <w:sz w:val="22"/>
-              </w:rPr>
-              <w:t>src</w:t>
-            </w:r>
-            <w:proofErr w:type="spellEnd"/>
-            <w:r>
-              <w:rPr>
-                <w:rFonts w:hint="eastAsia"/>
-                <w:color w:val="000000"/>
-                <w:sz w:val="22"/>
-              </w:rPr>
-              <w:t>/</w:t>
-            </w:r>
-            <w:proofErr w:type="spellStart"/>
-            <w:r>
-              <w:rPr>
-                <w:rFonts w:hint="eastAsia"/>
-                <w:color w:val="000000"/>
-                <w:sz w:val="22"/>
-              </w:rPr>
-              <w:t>caffe</w:t>
-            </w:r>
-            <w:proofErr w:type="spellEnd"/>
-            <w:r>
-              <w:rPr>
-                <w:rFonts w:hint="eastAsia"/>
-                <w:color w:val="000000"/>
-                <w:sz w:val="22"/>
-              </w:rPr>
-              <w:t>/layers/acl_lrn_layer.cpp</w:t>
+            <w:r>
+              <w:rPr>
+                <w:rFonts w:hint="eastAsia"/>
+                <w:color w:val="000000"/>
+                <w:sz w:val="22"/>
+              </w:rPr>
+              <w:t>src/caffe/layers/acl_lrn_layer.cpp</w:t>
             </w:r>
           </w:p>
         </w:tc>
@@ -11500,41 +9898,13 @@
                 <w:sz w:val="22"/>
               </w:rPr>
             </w:pPr>
-            <w:proofErr w:type="spellStart"/>
-            <w:r>
-              <w:rPr>
-                <w:rFonts w:hint="eastAsia"/>
-                <w:color w:val="000000"/>
-                <w:sz w:val="22"/>
-              </w:rPr>
-              <w:t>src</w:t>
-            </w:r>
-            <w:proofErr w:type="spellEnd"/>
-            <w:r>
-              <w:rPr>
-                <w:rFonts w:hint="eastAsia"/>
-                <w:color w:val="000000"/>
-                <w:sz w:val="22"/>
-              </w:rPr>
-              <w:t>/</w:t>
-            </w:r>
-            <w:proofErr w:type="spellStart"/>
-            <w:r>
-              <w:rPr>
-                <w:rFonts w:hint="eastAsia"/>
-                <w:color w:val="000000"/>
-                <w:sz w:val="22"/>
-              </w:rPr>
-              <w:t>caffe</w:t>
-            </w:r>
-            <w:proofErr w:type="spellEnd"/>
-            <w:r>
-              <w:rPr>
-                <w:rFonts w:hint="eastAsia"/>
-                <w:color w:val="000000"/>
-                <w:sz w:val="22"/>
-              </w:rPr>
-              <w:t>/layers/acl_pooling_layer.cpp</w:t>
+            <w:r>
+              <w:rPr>
+                <w:rFonts w:hint="eastAsia"/>
+                <w:color w:val="000000"/>
+                <w:sz w:val="22"/>
+              </w:rPr>
+              <w:t>src/caffe/layers/acl_pooling_layer.cpp</w:t>
             </w:r>
           </w:p>
         </w:tc>
@@ -11684,41 +10054,13 @@
                 <w:sz w:val="22"/>
               </w:rPr>
             </w:pPr>
-            <w:proofErr w:type="spellStart"/>
-            <w:r>
-              <w:rPr>
-                <w:rFonts w:hint="eastAsia"/>
-                <w:color w:val="000000"/>
-                <w:sz w:val="22"/>
-              </w:rPr>
-              <w:t>src</w:t>
-            </w:r>
-            <w:proofErr w:type="spellEnd"/>
-            <w:r>
-              <w:rPr>
-                <w:rFonts w:hint="eastAsia"/>
-                <w:color w:val="000000"/>
-                <w:sz w:val="22"/>
-              </w:rPr>
-              <w:t>/</w:t>
-            </w:r>
-            <w:proofErr w:type="spellStart"/>
-            <w:r>
-              <w:rPr>
-                <w:rFonts w:hint="eastAsia"/>
-                <w:color w:val="000000"/>
-                <w:sz w:val="22"/>
-              </w:rPr>
-              <w:t>caffe</w:t>
-            </w:r>
-            <w:proofErr w:type="spellEnd"/>
-            <w:r>
-              <w:rPr>
-                <w:rFonts w:hint="eastAsia"/>
-                <w:color w:val="000000"/>
-                <w:sz w:val="22"/>
-              </w:rPr>
-              <w:t>/layers/acl_relu_layer.cpp</w:t>
+            <w:r>
+              <w:rPr>
+                <w:rFonts w:hint="eastAsia"/>
+                <w:color w:val="000000"/>
+                <w:sz w:val="22"/>
+              </w:rPr>
+              <w:t>src/caffe/layers/acl_relu_layer.cpp</w:t>
             </w:r>
           </w:p>
         </w:tc>
@@ -11868,41 +10210,13 @@
                 <w:sz w:val="22"/>
               </w:rPr>
             </w:pPr>
-            <w:proofErr w:type="spellStart"/>
-            <w:r>
-              <w:rPr>
-                <w:rFonts w:hint="eastAsia"/>
-                <w:color w:val="000000"/>
-                <w:sz w:val="22"/>
-              </w:rPr>
-              <w:t>src</w:t>
-            </w:r>
-            <w:proofErr w:type="spellEnd"/>
-            <w:r>
-              <w:rPr>
-                <w:rFonts w:hint="eastAsia"/>
-                <w:color w:val="000000"/>
-                <w:sz w:val="22"/>
-              </w:rPr>
-              <w:t>/</w:t>
-            </w:r>
-            <w:proofErr w:type="spellStart"/>
-            <w:r>
-              <w:rPr>
-                <w:rFonts w:hint="eastAsia"/>
-                <w:color w:val="000000"/>
-                <w:sz w:val="22"/>
-              </w:rPr>
-              <w:t>caffe</w:t>
-            </w:r>
-            <w:proofErr w:type="spellEnd"/>
-            <w:r>
-              <w:rPr>
-                <w:rFonts w:hint="eastAsia"/>
-                <w:color w:val="000000"/>
-                <w:sz w:val="22"/>
-              </w:rPr>
-              <w:t>/layers/acl_sigmoid_layer.cpp</w:t>
+            <w:r>
+              <w:rPr>
+                <w:rFonts w:hint="eastAsia"/>
+                <w:color w:val="000000"/>
+                <w:sz w:val="22"/>
+              </w:rPr>
+              <w:t>src/caffe/layers/acl_sigmoid_layer.cpp</w:t>
             </w:r>
           </w:p>
         </w:tc>
@@ -12052,41 +10366,13 @@
                 <w:sz w:val="22"/>
               </w:rPr>
             </w:pPr>
-            <w:proofErr w:type="spellStart"/>
-            <w:r>
-              <w:rPr>
-                <w:rFonts w:hint="eastAsia"/>
-                <w:color w:val="000000"/>
-                <w:sz w:val="22"/>
-              </w:rPr>
-              <w:t>src</w:t>
-            </w:r>
-            <w:proofErr w:type="spellEnd"/>
-            <w:r>
-              <w:rPr>
-                <w:rFonts w:hint="eastAsia"/>
-                <w:color w:val="000000"/>
-                <w:sz w:val="22"/>
-              </w:rPr>
-              <w:t>/</w:t>
-            </w:r>
-            <w:proofErr w:type="spellStart"/>
-            <w:r>
-              <w:rPr>
-                <w:rFonts w:hint="eastAsia"/>
-                <w:color w:val="000000"/>
-                <w:sz w:val="22"/>
-              </w:rPr>
-              <w:t>caffe</w:t>
-            </w:r>
-            <w:proofErr w:type="spellEnd"/>
-            <w:r>
-              <w:rPr>
-                <w:rFonts w:hint="eastAsia"/>
-                <w:color w:val="000000"/>
-                <w:sz w:val="22"/>
-              </w:rPr>
-              <w:t>/layers/acl_softmax_layer.cpp</w:t>
+            <w:r>
+              <w:rPr>
+                <w:rFonts w:hint="eastAsia"/>
+                <w:color w:val="000000"/>
+                <w:sz w:val="22"/>
+              </w:rPr>
+              <w:t>src/caffe/layers/acl_softmax_layer.cpp</w:t>
             </w:r>
           </w:p>
         </w:tc>
@@ -12236,41 +10522,13 @@
                 <w:sz w:val="22"/>
               </w:rPr>
             </w:pPr>
-            <w:proofErr w:type="spellStart"/>
-            <w:r>
-              <w:rPr>
-                <w:rFonts w:hint="eastAsia"/>
-                <w:color w:val="000000"/>
-                <w:sz w:val="22"/>
-              </w:rPr>
-              <w:t>src</w:t>
-            </w:r>
-            <w:proofErr w:type="spellEnd"/>
-            <w:r>
-              <w:rPr>
-                <w:rFonts w:hint="eastAsia"/>
-                <w:color w:val="000000"/>
-                <w:sz w:val="22"/>
-              </w:rPr>
-              <w:t>/</w:t>
-            </w:r>
-            <w:proofErr w:type="spellStart"/>
-            <w:r>
-              <w:rPr>
-                <w:rFonts w:hint="eastAsia"/>
-                <w:color w:val="000000"/>
-                <w:sz w:val="22"/>
-              </w:rPr>
-              <w:t>caffe</w:t>
-            </w:r>
-            <w:proofErr w:type="spellEnd"/>
-            <w:r>
-              <w:rPr>
-                <w:rFonts w:hint="eastAsia"/>
-                <w:color w:val="000000"/>
-                <w:sz w:val="22"/>
-              </w:rPr>
-              <w:t>/layers/acl_tanh_layer.cpp</w:t>
+            <w:r>
+              <w:rPr>
+                <w:rFonts w:hint="eastAsia"/>
+                <w:color w:val="000000"/>
+                <w:sz w:val="22"/>
+              </w:rPr>
+              <w:t>src/caffe/layers/acl_tanh_layer.cpp</w:t>
             </w:r>
           </w:p>
         </w:tc>
@@ -12420,41 +10678,13 @@
                 <w:sz w:val="22"/>
               </w:rPr>
             </w:pPr>
-            <w:proofErr w:type="spellStart"/>
-            <w:r>
-              <w:rPr>
-                <w:rFonts w:hint="eastAsia"/>
-                <w:color w:val="000000"/>
-                <w:sz w:val="22"/>
-              </w:rPr>
-              <w:t>src</w:t>
-            </w:r>
-            <w:proofErr w:type="spellEnd"/>
-            <w:r>
-              <w:rPr>
-                <w:rFonts w:hint="eastAsia"/>
-                <w:color w:val="000000"/>
-                <w:sz w:val="22"/>
-              </w:rPr>
-              <w:t>/</w:t>
-            </w:r>
-            <w:proofErr w:type="spellStart"/>
-            <w:r>
-              <w:rPr>
-                <w:rFonts w:hint="eastAsia"/>
-                <w:color w:val="000000"/>
-                <w:sz w:val="22"/>
-              </w:rPr>
-              <w:t>caffe</w:t>
-            </w:r>
-            <w:proofErr w:type="spellEnd"/>
-            <w:r>
-              <w:rPr>
-                <w:rFonts w:hint="eastAsia"/>
-                <w:color w:val="000000"/>
-                <w:sz w:val="22"/>
-              </w:rPr>
-              <w:t>/layers/bnll_layer.cpp</w:t>
+            <w:r>
+              <w:rPr>
+                <w:rFonts w:hint="eastAsia"/>
+                <w:color w:val="000000"/>
+                <w:sz w:val="22"/>
+              </w:rPr>
+              <w:t>src/caffe/layers/bnll_layer.cpp</w:t>
             </w:r>
           </w:p>
         </w:tc>
@@ -12604,41 +10834,13 @@
                 <w:sz w:val="22"/>
               </w:rPr>
             </w:pPr>
-            <w:proofErr w:type="spellStart"/>
-            <w:r>
-              <w:rPr>
-                <w:rFonts w:hint="eastAsia"/>
-                <w:color w:val="000000"/>
-                <w:sz w:val="22"/>
-              </w:rPr>
-              <w:t>src</w:t>
-            </w:r>
-            <w:proofErr w:type="spellEnd"/>
-            <w:r>
-              <w:rPr>
-                <w:rFonts w:hint="eastAsia"/>
-                <w:color w:val="000000"/>
-                <w:sz w:val="22"/>
-              </w:rPr>
-              <w:t>/</w:t>
-            </w:r>
-            <w:proofErr w:type="spellStart"/>
-            <w:r>
-              <w:rPr>
-                <w:rFonts w:hint="eastAsia"/>
-                <w:color w:val="000000"/>
-                <w:sz w:val="22"/>
-              </w:rPr>
-              <w:t>caffe</w:t>
-            </w:r>
-            <w:proofErr w:type="spellEnd"/>
-            <w:r>
-              <w:rPr>
-                <w:rFonts w:hint="eastAsia"/>
-                <w:color w:val="000000"/>
-                <w:sz w:val="22"/>
-              </w:rPr>
-              <w:t>/layers/hdf5_data_layer.cpp</w:t>
+            <w:r>
+              <w:rPr>
+                <w:rFonts w:hint="eastAsia"/>
+                <w:color w:val="000000"/>
+                <w:sz w:val="22"/>
+              </w:rPr>
+              <w:t>src/caffe/layers/hdf5_data_layer.cpp</w:t>
             </w:r>
           </w:p>
         </w:tc>
@@ -12944,41 +11146,13 @@
                 <w:sz w:val="22"/>
               </w:rPr>
             </w:pPr>
-            <w:proofErr w:type="spellStart"/>
-            <w:r>
-              <w:rPr>
-                <w:rFonts w:hint="eastAsia"/>
-                <w:color w:val="000000"/>
-                <w:sz w:val="22"/>
-              </w:rPr>
-              <w:t>src</w:t>
-            </w:r>
-            <w:proofErr w:type="spellEnd"/>
-            <w:r>
-              <w:rPr>
-                <w:rFonts w:hint="eastAsia"/>
-                <w:color w:val="000000"/>
-                <w:sz w:val="22"/>
-              </w:rPr>
-              <w:t>/</w:t>
-            </w:r>
-            <w:proofErr w:type="spellStart"/>
-            <w:r>
-              <w:rPr>
-                <w:rFonts w:hint="eastAsia"/>
-                <w:color w:val="000000"/>
-                <w:sz w:val="22"/>
-              </w:rPr>
-              <w:t>caffe</w:t>
-            </w:r>
-            <w:proofErr w:type="spellEnd"/>
-            <w:r>
-              <w:rPr>
-                <w:rFonts w:hint="eastAsia"/>
-                <w:color w:val="000000"/>
-                <w:sz w:val="22"/>
-              </w:rPr>
-              <w:t>/layers/hdf5_output_layer.cpp</w:t>
+            <w:r>
+              <w:rPr>
+                <w:rFonts w:hint="eastAsia"/>
+                <w:color w:val="000000"/>
+                <w:sz w:val="22"/>
+              </w:rPr>
+              <w:t>src/caffe/layers/hdf5_output_layer.cpp</w:t>
             </w:r>
           </w:p>
         </w:tc>
@@ -13284,41 +11458,13 @@
                 <w:sz w:val="22"/>
               </w:rPr>
             </w:pPr>
-            <w:proofErr w:type="spellStart"/>
-            <w:r>
-              <w:rPr>
-                <w:rFonts w:hint="eastAsia"/>
-                <w:color w:val="000000"/>
-                <w:sz w:val="22"/>
-              </w:rPr>
-              <w:t>src</w:t>
-            </w:r>
-            <w:proofErr w:type="spellEnd"/>
-            <w:r>
-              <w:rPr>
-                <w:rFonts w:hint="eastAsia"/>
-                <w:color w:val="000000"/>
-                <w:sz w:val="22"/>
-              </w:rPr>
-              <w:t>/</w:t>
-            </w:r>
-            <w:proofErr w:type="spellStart"/>
-            <w:r>
-              <w:rPr>
-                <w:rFonts w:hint="eastAsia"/>
-                <w:color w:val="000000"/>
-                <w:sz w:val="22"/>
-              </w:rPr>
-              <w:t>caffe</w:t>
-            </w:r>
-            <w:proofErr w:type="spellEnd"/>
-            <w:r>
-              <w:rPr>
-                <w:rFonts w:hint="eastAsia"/>
-                <w:color w:val="000000"/>
-                <w:sz w:val="22"/>
-              </w:rPr>
-              <w:t>/layers/inner_product_layer.cpp</w:t>
+            <w:r>
+              <w:rPr>
+                <w:rFonts w:hint="eastAsia"/>
+                <w:color w:val="000000"/>
+                <w:sz w:val="22"/>
+              </w:rPr>
+              <w:t>src/caffe/layers/inner_product_layer.cpp</w:t>
             </w:r>
           </w:p>
         </w:tc>
@@ -13468,41 +11614,13 @@
                 <w:sz w:val="22"/>
               </w:rPr>
             </w:pPr>
-            <w:proofErr w:type="spellStart"/>
-            <w:r>
-              <w:rPr>
-                <w:rFonts w:hint="eastAsia"/>
-                <w:color w:val="000000"/>
-                <w:sz w:val="22"/>
-              </w:rPr>
-              <w:t>src</w:t>
-            </w:r>
-            <w:proofErr w:type="spellEnd"/>
-            <w:r>
-              <w:rPr>
-                <w:rFonts w:hint="eastAsia"/>
-                <w:color w:val="000000"/>
-                <w:sz w:val="22"/>
-              </w:rPr>
-              <w:t>/</w:t>
-            </w:r>
-            <w:proofErr w:type="spellStart"/>
-            <w:r>
-              <w:rPr>
-                <w:rFonts w:hint="eastAsia"/>
-                <w:color w:val="000000"/>
-                <w:sz w:val="22"/>
-              </w:rPr>
-              <w:t>caffe</w:t>
-            </w:r>
-            <w:proofErr w:type="spellEnd"/>
-            <w:r>
-              <w:rPr>
-                <w:rFonts w:hint="eastAsia"/>
-                <w:color w:val="000000"/>
-                <w:sz w:val="22"/>
-              </w:rPr>
-              <w:t>/net.cpp</w:t>
+            <w:r>
+              <w:rPr>
+                <w:rFonts w:hint="eastAsia"/>
+                <w:color w:val="000000"/>
+                <w:sz w:val="22"/>
+              </w:rPr>
+              <w:t>src/caffe/net.cpp</w:t>
             </w:r>
           </w:p>
         </w:tc>
@@ -13652,41 +11770,13 @@
                 <w:sz w:val="22"/>
               </w:rPr>
             </w:pPr>
-            <w:proofErr w:type="spellStart"/>
-            <w:r>
-              <w:rPr>
-                <w:rFonts w:hint="eastAsia"/>
-                <w:color w:val="000000"/>
-                <w:sz w:val="22"/>
-              </w:rPr>
-              <w:t>src</w:t>
-            </w:r>
-            <w:proofErr w:type="spellEnd"/>
-            <w:r>
-              <w:rPr>
-                <w:rFonts w:hint="eastAsia"/>
-                <w:color w:val="000000"/>
-                <w:sz w:val="22"/>
-              </w:rPr>
-              <w:t>/</w:t>
-            </w:r>
-            <w:proofErr w:type="spellStart"/>
-            <w:r>
-              <w:rPr>
-                <w:rFonts w:hint="eastAsia"/>
-                <w:color w:val="000000"/>
-                <w:sz w:val="22"/>
-              </w:rPr>
-              <w:t>caffe</w:t>
-            </w:r>
-            <w:proofErr w:type="spellEnd"/>
-            <w:r>
-              <w:rPr>
-                <w:rFonts w:hint="eastAsia"/>
-                <w:color w:val="000000"/>
-                <w:sz w:val="22"/>
-              </w:rPr>
-              <w:t>/solvers/sgd_solver.cpp</w:t>
+            <w:r>
+              <w:rPr>
+                <w:rFonts w:hint="eastAsia"/>
+                <w:color w:val="000000"/>
+                <w:sz w:val="22"/>
+              </w:rPr>
+              <w:t>src/caffe/solvers/sgd_solver.cpp</w:t>
             </w:r>
           </w:p>
         </w:tc>
@@ -13836,41 +11926,13 @@
                 <w:sz w:val="22"/>
               </w:rPr>
             </w:pPr>
-            <w:proofErr w:type="spellStart"/>
-            <w:r>
-              <w:rPr>
-                <w:rFonts w:hint="eastAsia"/>
-                <w:color w:val="000000"/>
-                <w:sz w:val="22"/>
-              </w:rPr>
-              <w:t>src</w:t>
-            </w:r>
-            <w:proofErr w:type="spellEnd"/>
-            <w:r>
-              <w:rPr>
-                <w:rFonts w:hint="eastAsia"/>
-                <w:color w:val="000000"/>
-                <w:sz w:val="22"/>
-              </w:rPr>
-              <w:t>/</w:t>
-            </w:r>
-            <w:proofErr w:type="spellStart"/>
-            <w:r>
-              <w:rPr>
-                <w:rFonts w:hint="eastAsia"/>
-                <w:color w:val="000000"/>
-                <w:sz w:val="22"/>
-              </w:rPr>
-              <w:t>caffe</w:t>
-            </w:r>
-            <w:proofErr w:type="spellEnd"/>
-            <w:r>
-              <w:rPr>
-                <w:rFonts w:hint="eastAsia"/>
-                <w:color w:val="000000"/>
-                <w:sz w:val="22"/>
-              </w:rPr>
-              <w:t>/syncedmem.cpp</w:t>
+            <w:r>
+              <w:rPr>
+                <w:rFonts w:hint="eastAsia"/>
+                <w:color w:val="000000"/>
+                <w:sz w:val="22"/>
+              </w:rPr>
+              <w:t>src/caffe/syncedmem.cpp</w:t>
             </w:r>
           </w:p>
         </w:tc>
@@ -14020,41 +12082,13 @@
                 <w:sz w:val="22"/>
               </w:rPr>
             </w:pPr>
-            <w:proofErr w:type="spellStart"/>
-            <w:r>
-              <w:rPr>
-                <w:rFonts w:hint="eastAsia"/>
-                <w:color w:val="000000"/>
-                <w:sz w:val="22"/>
-              </w:rPr>
-              <w:t>src</w:t>
-            </w:r>
-            <w:proofErr w:type="spellEnd"/>
-            <w:r>
-              <w:rPr>
-                <w:rFonts w:hint="eastAsia"/>
-                <w:color w:val="000000"/>
-                <w:sz w:val="22"/>
-              </w:rPr>
-              <w:t>/</w:t>
-            </w:r>
-            <w:proofErr w:type="spellStart"/>
-            <w:r>
-              <w:rPr>
-                <w:rFonts w:hint="eastAsia"/>
-                <w:color w:val="000000"/>
-                <w:sz w:val="22"/>
-              </w:rPr>
-              <w:t>caffe</w:t>
-            </w:r>
-            <w:proofErr w:type="spellEnd"/>
-            <w:r>
-              <w:rPr>
-                <w:rFonts w:hint="eastAsia"/>
-                <w:color w:val="000000"/>
-                <w:sz w:val="22"/>
-              </w:rPr>
-              <w:t>/test/test_hdf5_output_layer.cpp</w:t>
+            <w:r>
+              <w:rPr>
+                <w:rFonts w:hint="eastAsia"/>
+                <w:color w:val="000000"/>
+                <w:sz w:val="22"/>
+              </w:rPr>
+              <w:t>src/caffe/test/test_hdf5_output_layer.cpp</w:t>
             </w:r>
           </w:p>
         </w:tc>
@@ -14204,41 +12238,13 @@
                 <w:sz w:val="22"/>
               </w:rPr>
             </w:pPr>
-            <w:proofErr w:type="spellStart"/>
-            <w:r>
-              <w:rPr>
-                <w:rFonts w:hint="eastAsia"/>
-                <w:color w:val="000000"/>
-                <w:sz w:val="22"/>
-              </w:rPr>
-              <w:t>src</w:t>
-            </w:r>
-            <w:proofErr w:type="spellEnd"/>
-            <w:r>
-              <w:rPr>
-                <w:rFonts w:hint="eastAsia"/>
-                <w:color w:val="000000"/>
-                <w:sz w:val="22"/>
-              </w:rPr>
-              <w:t>/</w:t>
-            </w:r>
-            <w:proofErr w:type="spellStart"/>
-            <w:r>
-              <w:rPr>
-                <w:rFonts w:hint="eastAsia"/>
-                <w:color w:val="000000"/>
-                <w:sz w:val="22"/>
-              </w:rPr>
-              <w:t>caffe</w:t>
-            </w:r>
-            <w:proofErr w:type="spellEnd"/>
-            <w:r>
-              <w:rPr>
-                <w:rFonts w:hint="eastAsia"/>
-                <w:color w:val="000000"/>
-                <w:sz w:val="22"/>
-              </w:rPr>
-              <w:t>/test/test_hdf5data_layer.cpp</w:t>
+            <w:r>
+              <w:rPr>
+                <w:rFonts w:hint="eastAsia"/>
+                <w:color w:val="000000"/>
+                <w:sz w:val="22"/>
+              </w:rPr>
+              <w:t>src/caffe/test/test_hdf5data_layer.cpp</w:t>
             </w:r>
           </w:p>
         </w:tc>
@@ -14388,59 +12394,13 @@
                 <w:sz w:val="22"/>
               </w:rPr>
             </w:pPr>
-            <w:proofErr w:type="spellStart"/>
-            <w:r>
-              <w:rPr>
-                <w:rFonts w:hint="eastAsia"/>
-                <w:color w:val="000000"/>
-                <w:sz w:val="22"/>
-              </w:rPr>
-              <w:t>src</w:t>
-            </w:r>
-            <w:proofErr w:type="spellEnd"/>
-            <w:r>
-              <w:rPr>
-                <w:rFonts w:hint="eastAsia"/>
-                <w:color w:val="000000"/>
-                <w:sz w:val="22"/>
-              </w:rPr>
-              <w:t>/</w:t>
-            </w:r>
-            <w:proofErr w:type="spellStart"/>
-            <w:r>
-              <w:rPr>
-                <w:rFonts w:hint="eastAsia"/>
-                <w:color w:val="000000"/>
-                <w:sz w:val="22"/>
-              </w:rPr>
-              <w:t>caffe</w:t>
-            </w:r>
-            <w:proofErr w:type="spellEnd"/>
-            <w:r>
-              <w:rPr>
-                <w:rFonts w:hint="eastAsia"/>
-                <w:color w:val="000000"/>
-                <w:sz w:val="22"/>
-              </w:rPr>
-              <w:t>/</w:t>
-            </w:r>
-            <w:proofErr w:type="spellStart"/>
-            <w:r>
-              <w:rPr>
-                <w:rFonts w:hint="eastAsia"/>
-                <w:color w:val="000000"/>
-                <w:sz w:val="22"/>
-              </w:rPr>
-              <w:t>util</w:t>
-            </w:r>
-            <w:proofErr w:type="spellEnd"/>
-            <w:r>
-              <w:rPr>
-                <w:rFonts w:hint="eastAsia"/>
-                <w:color w:val="000000"/>
-                <w:sz w:val="22"/>
-              </w:rPr>
-              <w:t>/hdf5.cpp</w:t>
+            <w:r>
+              <w:rPr>
+                <w:rFonts w:hint="eastAsia"/>
+                <w:color w:val="000000"/>
+                <w:sz w:val="22"/>
+              </w:rPr>
+              <w:t>src/caffe/util/hdf5.cpp</w:t>
             </w:r>
           </w:p>
         </w:tc>
@@ -14590,59 +12550,13 @@
                 <w:sz w:val="22"/>
               </w:rPr>
             </w:pPr>
-            <w:proofErr w:type="spellStart"/>
-            <w:r>
-              <w:rPr>
-                <w:rFonts w:hint="eastAsia"/>
-                <w:color w:val="000000"/>
-                <w:sz w:val="22"/>
-              </w:rPr>
-              <w:t>src</w:t>
-            </w:r>
-            <w:proofErr w:type="spellEnd"/>
-            <w:r>
-              <w:rPr>
-                <w:rFonts w:hint="eastAsia"/>
-                <w:color w:val="000000"/>
-                <w:sz w:val="22"/>
-              </w:rPr>
-              <w:t>/</w:t>
-            </w:r>
-            <w:proofErr w:type="spellStart"/>
-            <w:r>
-              <w:rPr>
-                <w:rFonts w:hint="eastAsia"/>
-                <w:color w:val="000000"/>
-                <w:sz w:val="22"/>
-              </w:rPr>
-              <w:t>caffe</w:t>
-            </w:r>
-            <w:proofErr w:type="spellEnd"/>
-            <w:r>
-              <w:rPr>
-                <w:rFonts w:hint="eastAsia"/>
-                <w:color w:val="000000"/>
-                <w:sz w:val="22"/>
-              </w:rPr>
-              <w:t>/</w:t>
-            </w:r>
-            <w:proofErr w:type="spellStart"/>
-            <w:r>
-              <w:rPr>
-                <w:rFonts w:hint="eastAsia"/>
-                <w:color w:val="000000"/>
-                <w:sz w:val="22"/>
-              </w:rPr>
-              <w:t>util</w:t>
-            </w:r>
-            <w:proofErr w:type="spellEnd"/>
-            <w:r>
-              <w:rPr>
-                <w:rFonts w:hint="eastAsia"/>
-                <w:color w:val="000000"/>
-                <w:sz w:val="22"/>
-              </w:rPr>
-              <w:t>/math_functions.cpp</w:t>
+            <w:r>
+              <w:rPr>
+                <w:rFonts w:hint="eastAsia"/>
+                <w:color w:val="000000"/>
+                <w:sz w:val="22"/>
+              </w:rPr>
+              <w:t>src/caffe/util/math_functions.cpp</w:t>
             </w:r>
           </w:p>
         </w:tc>
@@ -14792,34 +12706,14 @@
                 <w:sz w:val="22"/>
               </w:rPr>
             </w:pPr>
-            <w:proofErr w:type="spellStart"/>
-            <w:r>
-              <w:rPr>
-                <w:rFonts w:hint="eastAsia"/>
-                <w:color w:val="000000"/>
-                <w:sz w:val="22"/>
-              </w:rPr>
-              <w:t>unit_tests</w:t>
-            </w:r>
-            <w:proofErr w:type="spellEnd"/>
-            <w:r>
-              <w:rPr>
-                <w:rFonts w:hint="eastAsia"/>
-                <w:color w:val="000000"/>
-                <w:sz w:val="22"/>
-              </w:rPr>
-              <w:t>/</w:t>
-            </w:r>
-            <w:proofErr w:type="spellStart"/>
-            <w:r>
-              <w:rPr>
-                <w:rFonts w:hint="eastAsia"/>
-                <w:color w:val="000000"/>
-                <w:sz w:val="22"/>
-              </w:rPr>
-              <w:t>Makefile</w:t>
-            </w:r>
-            <w:proofErr w:type="spellEnd"/>
+            <w:r>
+              <w:rPr>
+                <w:rFonts w:hint="eastAsia"/>
+                <w:color w:val="000000"/>
+                <w:sz w:val="22"/>
+              </w:rPr>
+              <w:t>unit_tests/Makefile</w:t>
+            </w:r>
           </w:p>
         </w:tc>
         <w:tc>
@@ -14968,34 +12862,14 @@
                 <w:sz w:val="22"/>
               </w:rPr>
             </w:pPr>
-            <w:proofErr w:type="spellStart"/>
-            <w:r>
-              <w:rPr>
-                <w:rFonts w:hint="eastAsia"/>
-                <w:color w:val="000000"/>
-                <w:sz w:val="22"/>
-              </w:rPr>
-              <w:t>unit_tests</w:t>
-            </w:r>
-            <w:proofErr w:type="spellEnd"/>
-            <w:r>
-              <w:rPr>
-                <w:rFonts w:hint="eastAsia"/>
-                <w:color w:val="000000"/>
-                <w:sz w:val="22"/>
-              </w:rPr>
-              <w:t>/</w:t>
-            </w:r>
-            <w:proofErr w:type="spellStart"/>
-            <w:r>
-              <w:rPr>
-                <w:rFonts w:hint="eastAsia"/>
-                <w:color w:val="000000"/>
-                <w:sz w:val="22"/>
-              </w:rPr>
-              <w:t>pmu.c</w:t>
-            </w:r>
-            <w:proofErr w:type="spellEnd"/>
+            <w:r>
+              <w:rPr>
+                <w:rFonts w:hint="eastAsia"/>
+                <w:color w:val="000000"/>
+                <w:sz w:val="22"/>
+              </w:rPr>
+              <w:t>unit_tests/pmu.c</w:t>
+            </w:r>
           </w:p>
         </w:tc>
         <w:tc>
@@ -15144,34 +13018,14 @@
                 <w:sz w:val="22"/>
               </w:rPr>
             </w:pPr>
-            <w:proofErr w:type="spellStart"/>
-            <w:r>
-              <w:rPr>
-                <w:rFonts w:hint="eastAsia"/>
-                <w:color w:val="000000"/>
-                <w:sz w:val="22"/>
-              </w:rPr>
-              <w:t>unit_tests</w:t>
-            </w:r>
-            <w:proofErr w:type="spellEnd"/>
-            <w:r>
-              <w:rPr>
-                <w:rFonts w:hint="eastAsia"/>
-                <w:color w:val="000000"/>
-                <w:sz w:val="22"/>
-              </w:rPr>
-              <w:t>/</w:t>
-            </w:r>
-            <w:proofErr w:type="spellStart"/>
-            <w:r>
-              <w:rPr>
-                <w:rFonts w:hint="eastAsia"/>
-                <w:color w:val="000000"/>
-                <w:sz w:val="22"/>
-              </w:rPr>
-              <w:t>pmu.h</w:t>
-            </w:r>
-            <w:proofErr w:type="spellEnd"/>
+            <w:r>
+              <w:rPr>
+                <w:rFonts w:hint="eastAsia"/>
+                <w:color w:val="000000"/>
+                <w:sz w:val="22"/>
+              </w:rPr>
+              <w:t>unit_tests/pmu.h</w:t>
+            </w:r>
           </w:p>
         </w:tc>
         <w:tc>
@@ -15320,23 +13174,13 @@
                 <w:sz w:val="22"/>
               </w:rPr>
             </w:pPr>
-            <w:proofErr w:type="spellStart"/>
-            <w:r>
-              <w:rPr>
-                <w:rFonts w:hint="eastAsia"/>
-                <w:color w:val="000000"/>
-                <w:sz w:val="22"/>
-              </w:rPr>
-              <w:t>unit_tests</w:t>
-            </w:r>
-            <w:proofErr w:type="spellEnd"/>
-            <w:r>
-              <w:rPr>
-                <w:rFonts w:hint="eastAsia"/>
-                <w:color w:val="000000"/>
-                <w:sz w:val="22"/>
-              </w:rPr>
-              <w:t>/prof_convolution_layer.cpp</w:t>
+            <w:r>
+              <w:rPr>
+                <w:rFonts w:hint="eastAsia"/>
+                <w:color w:val="000000"/>
+                <w:sz w:val="22"/>
+              </w:rPr>
+              <w:t>unit_tests/prof_convolution_layer.cpp</w:t>
             </w:r>
           </w:p>
         </w:tc>
@@ -15486,23 +13330,13 @@
                 <w:sz w:val="22"/>
               </w:rPr>
             </w:pPr>
-            <w:proofErr w:type="spellStart"/>
-            <w:r>
-              <w:rPr>
-                <w:rFonts w:hint="eastAsia"/>
-                <w:color w:val="000000"/>
-                <w:sz w:val="22"/>
-              </w:rPr>
-              <w:t>unit_tests</w:t>
-            </w:r>
-            <w:proofErr w:type="spellEnd"/>
-            <w:r>
-              <w:rPr>
-                <w:rFonts w:hint="eastAsia"/>
-                <w:color w:val="000000"/>
-                <w:sz w:val="22"/>
-              </w:rPr>
-              <w:t>/sgemm.cpp</w:t>
+            <w:r>
+              <w:rPr>
+                <w:rFonts w:hint="eastAsia"/>
+                <w:color w:val="000000"/>
+                <w:sz w:val="22"/>
+              </w:rPr>
+              <w:t>unit_tests/sgemm.cpp</w:t>
             </w:r>
           </w:p>
         </w:tc>
@@ -15652,23 +13486,13 @@
                 <w:sz w:val="22"/>
               </w:rPr>
             </w:pPr>
-            <w:proofErr w:type="spellStart"/>
-            <w:r>
-              <w:rPr>
-                <w:rFonts w:hint="eastAsia"/>
-                <w:color w:val="000000"/>
-                <w:sz w:val="22"/>
-              </w:rPr>
-              <w:t>unit_tests</w:t>
-            </w:r>
-            <w:proofErr w:type="spellEnd"/>
-            <w:r>
-              <w:rPr>
-                <w:rFonts w:hint="eastAsia"/>
-                <w:color w:val="000000"/>
-                <w:sz w:val="22"/>
-              </w:rPr>
-              <w:t>/test.cpp</w:t>
+            <w:r>
+              <w:rPr>
+                <w:rFonts w:hint="eastAsia"/>
+                <w:color w:val="000000"/>
+                <w:sz w:val="22"/>
+              </w:rPr>
+              <w:t>unit_tests/test.cpp</w:t>
             </w:r>
           </w:p>
         </w:tc>
@@ -15818,23 +13642,13 @@
                 <w:sz w:val="22"/>
               </w:rPr>
             </w:pPr>
-            <w:proofErr w:type="spellStart"/>
-            <w:r>
-              <w:rPr>
-                <w:rFonts w:hint="eastAsia"/>
-                <w:color w:val="000000"/>
-                <w:sz w:val="22"/>
-              </w:rPr>
-              <w:t>unit_tests</w:t>
-            </w:r>
-            <w:proofErr w:type="spellEnd"/>
-            <w:r>
-              <w:rPr>
-                <w:rFonts w:hint="eastAsia"/>
-                <w:color w:val="000000"/>
-                <w:sz w:val="22"/>
-              </w:rPr>
-              <w:t>/test_caffe_main.cpp</w:t>
+            <w:r>
+              <w:rPr>
+                <w:rFonts w:hint="eastAsia"/>
+                <w:color w:val="000000"/>
+                <w:sz w:val="22"/>
+              </w:rPr>
+              <w:t>unit_tests/test_caffe_main.cpp</w:t>
             </w:r>
           </w:p>
         </w:tc>
@@ -15984,23 +13798,13 @@
                 <w:sz w:val="22"/>
               </w:rPr>
             </w:pPr>
-            <w:proofErr w:type="spellStart"/>
-            <w:r>
-              <w:rPr>
-                <w:rFonts w:hint="eastAsia"/>
-                <w:color w:val="000000"/>
-                <w:sz w:val="22"/>
-              </w:rPr>
-              <w:t>unit_tests</w:t>
-            </w:r>
-            <w:proofErr w:type="spellEnd"/>
-            <w:r>
-              <w:rPr>
-                <w:rFonts w:hint="eastAsia"/>
-                <w:color w:val="000000"/>
-                <w:sz w:val="22"/>
-              </w:rPr>
-              <w:t>/test_common.cpp</w:t>
+            <w:r>
+              <w:rPr>
+                <w:rFonts w:hint="eastAsia"/>
+                <w:color w:val="000000"/>
+                <w:sz w:val="22"/>
+              </w:rPr>
+              <w:t>unit_tests/test_common.cpp</w:t>
             </w:r>
           </w:p>
         </w:tc>
@@ -16150,23 +13954,13 @@
                 <w:sz w:val="22"/>
               </w:rPr>
             </w:pPr>
-            <w:proofErr w:type="spellStart"/>
-            <w:r>
-              <w:rPr>
-                <w:rFonts w:hint="eastAsia"/>
-                <w:color w:val="000000"/>
-                <w:sz w:val="22"/>
-              </w:rPr>
-              <w:t>unit_tests</w:t>
-            </w:r>
-            <w:proofErr w:type="spellEnd"/>
-            <w:r>
-              <w:rPr>
-                <w:rFonts w:hint="eastAsia"/>
-                <w:color w:val="000000"/>
-                <w:sz w:val="22"/>
-              </w:rPr>
-              <w:t>/test_convolution_layer.cpp</w:t>
+            <w:r>
+              <w:rPr>
+                <w:rFonts w:hint="eastAsia"/>
+                <w:color w:val="000000"/>
+                <w:sz w:val="22"/>
+              </w:rPr>
+              <w:t>unit_tests/test_convolution_layer.cpp</w:t>
             </w:r>
           </w:p>
         </w:tc>
@@ -16316,23 +14110,13 @@
                 <w:sz w:val="22"/>
               </w:rPr>
             </w:pPr>
-            <w:proofErr w:type="spellStart"/>
-            <w:r>
-              <w:rPr>
-                <w:rFonts w:hint="eastAsia"/>
-                <w:color w:val="000000"/>
-                <w:sz w:val="22"/>
-              </w:rPr>
-              <w:t>unit_tests</w:t>
-            </w:r>
-            <w:proofErr w:type="spellEnd"/>
-            <w:r>
-              <w:rPr>
-                <w:rFonts w:hint="eastAsia"/>
-                <w:color w:val="000000"/>
-                <w:sz w:val="22"/>
-              </w:rPr>
-              <w:t>/test_fail.cpp</w:t>
+            <w:r>
+              <w:rPr>
+                <w:rFonts w:hint="eastAsia"/>
+                <w:color w:val="000000"/>
+                <w:sz w:val="22"/>
+              </w:rPr>
+              <w:t>unit_tests/test_fail.cpp</w:t>
             </w:r>
           </w:p>
         </w:tc>
@@ -16482,23 +14266,13 @@
                 <w:sz w:val="22"/>
               </w:rPr>
             </w:pPr>
-            <w:proofErr w:type="spellStart"/>
-            <w:r>
-              <w:rPr>
-                <w:rFonts w:hint="eastAsia"/>
-                <w:color w:val="000000"/>
-                <w:sz w:val="22"/>
-              </w:rPr>
-              <w:t>unit_tests</w:t>
-            </w:r>
-            <w:proofErr w:type="spellEnd"/>
-            <w:r>
-              <w:rPr>
-                <w:rFonts w:hint="eastAsia"/>
-                <w:color w:val="000000"/>
-                <w:sz w:val="22"/>
-              </w:rPr>
-              <w:t>/test_inner_product_layer.cpp</w:t>
+            <w:r>
+              <w:rPr>
+                <w:rFonts w:hint="eastAsia"/>
+                <w:color w:val="000000"/>
+                <w:sz w:val="22"/>
+              </w:rPr>
+              <w:t>unit_tests/test_inner_product_layer.cpp</w:t>
             </w:r>
           </w:p>
         </w:tc>
@@ -16648,23 +14422,13 @@
                 <w:sz w:val="22"/>
               </w:rPr>
             </w:pPr>
-            <w:proofErr w:type="spellStart"/>
-            <w:r>
-              <w:rPr>
-                <w:rFonts w:hint="eastAsia"/>
-                <w:color w:val="000000"/>
-                <w:sz w:val="22"/>
-              </w:rPr>
-              <w:t>unit_tests</w:t>
-            </w:r>
-            <w:proofErr w:type="spellEnd"/>
-            <w:r>
-              <w:rPr>
-                <w:rFonts w:hint="eastAsia"/>
-                <w:color w:val="000000"/>
-                <w:sz w:val="22"/>
-              </w:rPr>
-              <w:t>/test_lrn_layer.cpp</w:t>
+            <w:r>
+              <w:rPr>
+                <w:rFonts w:hint="eastAsia"/>
+                <w:color w:val="000000"/>
+                <w:sz w:val="22"/>
+              </w:rPr>
+              <w:t>unit_tests/test_lrn_layer.cpp</w:t>
             </w:r>
           </w:p>
         </w:tc>
@@ -16814,23 +14578,13 @@
                 <w:sz w:val="22"/>
               </w:rPr>
             </w:pPr>
-            <w:proofErr w:type="spellStart"/>
-            <w:r>
-              <w:rPr>
-                <w:rFonts w:hint="eastAsia"/>
-                <w:color w:val="000000"/>
-                <w:sz w:val="22"/>
-              </w:rPr>
-              <w:t>unit_tests</w:t>
-            </w:r>
-            <w:proofErr w:type="spellEnd"/>
-            <w:r>
-              <w:rPr>
-                <w:rFonts w:hint="eastAsia"/>
-                <w:color w:val="000000"/>
-                <w:sz w:val="22"/>
-              </w:rPr>
-              <w:t>/test_neuron_layer.cpp</w:t>
+            <w:r>
+              <w:rPr>
+                <w:rFonts w:hint="eastAsia"/>
+                <w:color w:val="000000"/>
+                <w:sz w:val="22"/>
+              </w:rPr>
+              <w:t>unit_tests/test_neuron_layer.cpp</w:t>
             </w:r>
           </w:p>
         </w:tc>
@@ -16980,23 +14734,13 @@
                 <w:sz w:val="22"/>
               </w:rPr>
             </w:pPr>
-            <w:proofErr w:type="spellStart"/>
-            <w:r>
-              <w:rPr>
-                <w:rFonts w:hint="eastAsia"/>
-                <w:color w:val="000000"/>
-                <w:sz w:val="22"/>
-              </w:rPr>
-              <w:t>unit_tests</w:t>
-            </w:r>
-            <w:proofErr w:type="spellEnd"/>
-            <w:r>
-              <w:rPr>
-                <w:rFonts w:hint="eastAsia"/>
-                <w:color w:val="000000"/>
-                <w:sz w:val="22"/>
-              </w:rPr>
-              <w:t>/test_pooling_layer.cpp</w:t>
+            <w:r>
+              <w:rPr>
+                <w:rFonts w:hint="eastAsia"/>
+                <w:color w:val="000000"/>
+                <w:sz w:val="22"/>
+              </w:rPr>
+              <w:t>unit_tests/test_pooling_layer.cpp</w:t>
             </w:r>
           </w:p>
         </w:tc>
@@ -17146,23 +14890,13 @@
                 <w:sz w:val="22"/>
               </w:rPr>
             </w:pPr>
-            <w:proofErr w:type="spellStart"/>
-            <w:r>
-              <w:rPr>
-                <w:rFonts w:hint="eastAsia"/>
-                <w:color w:val="000000"/>
-                <w:sz w:val="22"/>
-              </w:rPr>
-              <w:t>unit_tests</w:t>
-            </w:r>
-            <w:proofErr w:type="spellEnd"/>
-            <w:r>
-              <w:rPr>
-                <w:rFonts w:hint="eastAsia"/>
-                <w:color w:val="000000"/>
-                <w:sz w:val="22"/>
-              </w:rPr>
-              <w:t>/test_softmax_layer.cpp</w:t>
+            <w:r>
+              <w:rPr>
+                <w:rFonts w:hint="eastAsia"/>
+                <w:color w:val="000000"/>
+                <w:sz w:val="22"/>
+              </w:rPr>
+              <w:t>unit_tests/test_softmax_layer.cpp</w:t>
             </w:r>
           </w:p>
         </w:tc>
@@ -17312,34 +15046,14 @@
                 <w:sz w:val="22"/>
               </w:rPr>
             </w:pPr>
-            <w:proofErr w:type="spellStart"/>
-            <w:r>
-              <w:rPr>
-                <w:rFonts w:hint="eastAsia"/>
-                <w:color w:val="000000"/>
-                <w:sz w:val="22"/>
-              </w:rPr>
-              <w:t>unit_tests</w:t>
-            </w:r>
-            <w:proofErr w:type="spellEnd"/>
-            <w:r>
-              <w:rPr>
-                <w:rFonts w:hint="eastAsia"/>
-                <w:color w:val="000000"/>
-                <w:sz w:val="22"/>
-              </w:rPr>
-              <w:t>/</w:t>
-            </w:r>
-            <w:proofErr w:type="spellStart"/>
-            <w:r>
-              <w:rPr>
-                <w:rFonts w:hint="eastAsia"/>
-                <w:color w:val="000000"/>
-                <w:sz w:val="22"/>
-              </w:rPr>
-              <w:t>testbed.c</w:t>
-            </w:r>
-            <w:proofErr w:type="spellEnd"/>
+            <w:r>
+              <w:rPr>
+                <w:rFonts w:hint="eastAsia"/>
+                <w:color w:val="000000"/>
+                <w:sz w:val="22"/>
+              </w:rPr>
+              <w:t>unit_tests/testbed.c</w:t>
+            </w:r>
           </w:p>
         </w:tc>
         <w:tc>
@@ -17488,34 +15202,14 @@
                 <w:sz w:val="22"/>
               </w:rPr>
             </w:pPr>
-            <w:proofErr w:type="spellStart"/>
-            <w:r>
-              <w:rPr>
-                <w:rFonts w:hint="eastAsia"/>
-                <w:color w:val="000000"/>
-                <w:sz w:val="22"/>
-              </w:rPr>
-              <w:t>unit_tests</w:t>
-            </w:r>
-            <w:proofErr w:type="spellEnd"/>
-            <w:r>
-              <w:rPr>
-                <w:rFonts w:hint="eastAsia"/>
-                <w:color w:val="000000"/>
-                <w:sz w:val="22"/>
-              </w:rPr>
-              <w:t>/</w:t>
-            </w:r>
-            <w:proofErr w:type="spellStart"/>
-            <w:r>
-              <w:rPr>
-                <w:rFonts w:hint="eastAsia"/>
-                <w:color w:val="000000"/>
-                <w:sz w:val="22"/>
-              </w:rPr>
-              <w:t>testbed.h</w:t>
-            </w:r>
-            <w:proofErr w:type="spellEnd"/>
+            <w:r>
+              <w:rPr>
+                <w:rFonts w:hint="eastAsia"/>
+                <w:color w:val="000000"/>
+                <w:sz w:val="22"/>
+              </w:rPr>
+              <w:t>unit_tests/testbed.h</w:t>
+            </w:r>
           </w:p>
         </w:tc>
         <w:tc>
@@ -17727,15 +15421,7 @@
         <w:t xml:space="preserve"> </w:t>
       </w:r>
       <w:r>
-        <w:t xml:space="preserve">issues between ACL and </w:t>
-      </w:r>
-      <w:proofErr w:type="spellStart"/>
-      <w:r>
-        <w:t>caffe</w:t>
-      </w:r>
-      <w:proofErr w:type="spellEnd"/>
-      <w:r>
-        <w:t xml:space="preserve"> </w:t>
+        <w:t xml:space="preserve">issues between ACL and caffe </w:t>
       </w:r>
       <w:r>
         <w:t>Layers</w:t>
@@ -17762,15 +15448,7 @@
         <w:t xml:space="preserve"> </w:t>
       </w:r>
       <w:r>
-        <w:t xml:space="preserve">to </w:t>
-      </w:r>
-      <w:proofErr w:type="spellStart"/>
-      <w:r>
-        <w:t>Caffe’s</w:t>
-      </w:r>
-      <w:proofErr w:type="spellEnd"/>
-      <w:r>
-        <w:t xml:space="preserve"> original layer class as the workaround</w:t>
+        <w:t>to Caffe’s original layer class as the workaround</w:t>
       </w:r>
       <w:r>
         <w:t xml:space="preserve"> </w:t>
@@ -17805,13 +15483,8 @@
           <w:numId w:val="6"/>
         </w:numPr>
       </w:pPr>
-      <w:proofErr w:type="spellStart"/>
-      <w:r>
-        <w:t>Tanh</w:t>
-      </w:r>
-      <w:proofErr w:type="spellEnd"/>
-      <w:r>
-        <w:t xml:space="preserve"> issue</w:t>
+      <w:r>
+        <w:t>Tanh issue</w:t>
       </w:r>
     </w:p>
     <w:p>
@@ -17834,13 +15507,8 @@
           <w:numId w:val="6"/>
         </w:numPr>
       </w:pPr>
-      <w:proofErr w:type="spellStart"/>
-      <w:r>
-        <w:t>Softmax</w:t>
-      </w:r>
-      <w:proofErr w:type="spellEnd"/>
-      <w:r>
-        <w:t xml:space="preserve"> supporting multi-dimension issue</w:t>
+      <w:r>
+        <w:t>Softmax supporting multi-dimension issue</w:t>
       </w:r>
     </w:p>
     <w:p>
@@ -18081,7 +15749,7 @@
                 <w:bCs/>
                 <w:noProof/>
               </w:rPr>
-              <w:t>7</w:t>
+              <w:t>1</w:t>
             </w:r>
             <w:r>
               <w:rPr>
@@ -20164,7 +17832,7 @@
 </file>
 
 <file path=customXml/itemProps1.xml><?xml version="1.0" encoding="utf-8"?>
-<ds:datastoreItem xmlns:ds="http://schemas.openxmlformats.org/officeDocument/2006/customXml" ds:itemID="{A6BEBA4E-D98A-4091-A34D-E161C25EEEE6}">
+<ds:datastoreItem xmlns:ds="http://schemas.openxmlformats.org/officeDocument/2006/customXml" ds:itemID="{C32C7428-9B8E-495C-8E59-95CB767E09B5}">
   <ds:schemaRefs>
     <ds:schemaRef ds:uri="http://schemas.openxmlformats.org/officeDocument/2006/bibliography"/>
   </ds:schemaRefs>

</xml_diff>